<commit_message>
add Word & PDF
</commit_message>
<xml_diff>
--- a/AS01-Rock-Paper-Scissors/Report.docx
+++ b/AS01-Rock-Paper-Scissors/Report.docx
@@ -243,7 +243,7 @@
         <w:ind w:right="139"/>
         <w:jc w:val="center"/>
         <w:rPr>
-          <w:rFonts w:asciiTheme="majorBidi" w:hAnsiTheme="majorBidi" w:cstheme="majorBidi" w:hint="cs"/>
+          <w:rFonts w:asciiTheme="majorBidi" w:hAnsiTheme="majorBidi" w:cstheme="majorBidi"/>
           <w:sz w:val="36"/>
         </w:rPr>
       </w:pPr>
@@ -440,9 +440,11 @@
           <w:sz w:val="36"/>
         </w:rPr>
         <w:sectPr>
+          <w:headerReference w:type="default" r:id="rId8"/>
           <w:type w:val="continuous"/>
           <w:pgSz w:w="11910" w:h="16850"/>
           <w:pgMar w:top="1120" w:right="992" w:bottom="280" w:left="1133" w:header="720" w:footer="720" w:gutter="0"/>
+          <w:pgNumType w:fmt="thaiLetters"/>
           <w:cols w:space="720"/>
         </w:sectPr>
       </w:pPr>
@@ -498,516 +500,490 @@
     </w:p>
     <w:p>
       <w:pPr>
-        <w:spacing w:before="1" w:line="276" w:lineRule="auto"/>
-        <w:ind w:left="391" w:right="3530" w:hanging="334"/>
-        <w:rPr>
-          <w:rFonts w:asciiTheme="majorBidi" w:hAnsiTheme="majorBidi" w:cstheme="majorBidi"/>
-          <w:sz w:val="30"/>
-          <w:szCs w:val="30"/>
-        </w:rPr>
-      </w:pPr>
-      <w:r>
         <w:rPr>
           <w:rFonts w:asciiTheme="majorBidi" w:hAnsiTheme="majorBidi" w:cstheme="majorBidi"/>
           <w:w w:val="110"/>
           <w:sz w:val="35"/>
           <w:szCs w:val="35"/>
         </w:rPr>
-        <w:t xml:space="preserve">ก. Rock-Paper-Scissors Program </w:t>
-      </w:r>
-      <w:r>
-        <w:rPr>
-          <w:rFonts w:asciiTheme="majorBidi" w:hAnsiTheme="majorBidi" w:cstheme="majorBidi"/>
-          <w:w w:val="110"/>
-          <w:sz w:val="30"/>
-          <w:szCs w:val="30"/>
-        </w:rPr>
-        <w:t xml:space="preserve">Rules of the rock-paper-scissors game Sample </w:t>
-      </w:r>
-      <w:proofErr w:type="gramStart"/>
-      <w:r>
-        <w:rPr>
-          <w:rFonts w:asciiTheme="majorBidi" w:hAnsiTheme="majorBidi" w:cstheme="majorBidi"/>
-          <w:w w:val="110"/>
-          <w:sz w:val="30"/>
-          <w:szCs w:val="30"/>
-        </w:rPr>
-        <w:t>runs</w:t>
-      </w:r>
-      <w:proofErr w:type="gramEnd"/>
-    </w:p>
-    <w:p>
-      <w:pPr>
-        <w:pStyle w:val="BodyText"/>
-        <w:spacing w:before="59"/>
-        <w:rPr>
-          <w:rFonts w:asciiTheme="majorBidi" w:hAnsiTheme="majorBidi" w:cstheme="majorBidi"/>
-          <w:sz w:val="30"/>
-        </w:rPr>
-      </w:pPr>
-    </w:p>
-    <w:p>
-      <w:pPr>
-        <w:pStyle w:val="Heading2"/>
-        <w:rPr>
-          <w:rFonts w:asciiTheme="majorBidi" w:hAnsiTheme="majorBidi" w:cstheme="majorBidi"/>
-        </w:rPr>
-      </w:pPr>
-      <w:r>
-        <w:rPr>
-          <w:rFonts w:asciiTheme="majorBidi" w:hAnsiTheme="majorBidi" w:cstheme="majorBidi"/>
-        </w:rPr>
-        <w:t>ข.</w:t>
-      </w:r>
-      <w:r>
-        <w:rPr>
-          <w:rFonts w:asciiTheme="majorBidi" w:hAnsiTheme="majorBidi" w:cstheme="majorBidi"/>
-          <w:spacing w:val="48"/>
-        </w:rPr>
-        <w:t xml:space="preserve"> </w:t>
-      </w:r>
-      <w:r>
-        <w:rPr>
-          <w:rFonts w:asciiTheme="majorBidi" w:hAnsiTheme="majorBidi" w:cstheme="majorBidi"/>
-        </w:rPr>
-        <w:t>Program</w:t>
-      </w:r>
-      <w:r>
-        <w:rPr>
-          <w:rFonts w:asciiTheme="majorBidi" w:hAnsiTheme="majorBidi" w:cstheme="majorBidi"/>
-          <w:spacing w:val="47"/>
-        </w:rPr>
-        <w:t xml:space="preserve"> </w:t>
-      </w:r>
-      <w:r>
-        <w:rPr>
-          <w:rFonts w:asciiTheme="majorBidi" w:hAnsiTheme="majorBidi" w:cstheme="majorBidi"/>
-          <w:spacing w:val="-2"/>
-        </w:rPr>
-        <w:t>Design</w:t>
-      </w:r>
-    </w:p>
-    <w:p>
-      <w:pPr>
-        <w:spacing w:before="63" w:line="278" w:lineRule="auto"/>
-        <w:ind w:left="392" w:right="6734"/>
-        <w:jc w:val="center"/>
-        <w:rPr>
-          <w:rFonts w:asciiTheme="majorBidi" w:hAnsiTheme="majorBidi" w:cstheme="majorBidi"/>
-          <w:sz w:val="30"/>
-        </w:rPr>
-      </w:pPr>
-      <w:r>
-        <w:rPr>
-          <w:rFonts w:asciiTheme="majorBidi" w:hAnsiTheme="majorBidi" w:cstheme="majorBidi"/>
-          <w:spacing w:val="-2"/>
-          <w:w w:val="110"/>
-          <w:sz w:val="30"/>
-        </w:rPr>
-        <w:t xml:space="preserve">Flowchart </w:t>
-      </w:r>
-      <w:r>
-        <w:rPr>
-          <w:rFonts w:asciiTheme="majorBidi" w:hAnsiTheme="majorBidi" w:cstheme="majorBidi"/>
-          <w:w w:val="110"/>
-          <w:sz w:val="30"/>
-        </w:rPr>
-        <w:t>Program</w:t>
-      </w:r>
-      <w:r>
-        <w:rPr>
-          <w:rFonts w:asciiTheme="majorBidi" w:hAnsiTheme="majorBidi" w:cstheme="majorBidi"/>
-          <w:spacing w:val="-10"/>
-          <w:w w:val="110"/>
-          <w:sz w:val="30"/>
-        </w:rPr>
-        <w:t xml:space="preserve"> </w:t>
-      </w:r>
-      <w:r>
-        <w:rPr>
-          <w:rFonts w:asciiTheme="majorBidi" w:hAnsiTheme="majorBidi" w:cstheme="majorBidi"/>
-          <w:spacing w:val="-2"/>
-          <w:w w:val="110"/>
-          <w:sz w:val="30"/>
-        </w:rPr>
-        <w:t>Structure</w:t>
-      </w:r>
-    </w:p>
-    <w:p>
-      <w:pPr>
-        <w:pStyle w:val="BodyText"/>
-        <w:spacing w:before="53"/>
-        <w:rPr>
-          <w:rFonts w:asciiTheme="majorBidi" w:hAnsiTheme="majorBidi" w:cstheme="majorBidi"/>
-          <w:sz w:val="30"/>
-        </w:rPr>
-      </w:pPr>
-    </w:p>
-    <w:p>
-      <w:pPr>
-        <w:pStyle w:val="Heading2"/>
-        <w:rPr>
-          <w:rFonts w:asciiTheme="majorBidi" w:hAnsiTheme="majorBidi" w:cstheme="majorBidi"/>
-        </w:rPr>
-      </w:pPr>
-      <w:r>
-        <w:rPr>
-          <w:rFonts w:asciiTheme="majorBidi" w:hAnsiTheme="majorBidi" w:cstheme="majorBidi"/>
-        </w:rPr>
-        <w:t>ค.</w:t>
-      </w:r>
-      <w:r>
-        <w:rPr>
-          <w:rFonts w:asciiTheme="majorBidi" w:hAnsiTheme="majorBidi" w:cstheme="majorBidi"/>
-          <w:spacing w:val="-16"/>
-        </w:rPr>
-        <w:t xml:space="preserve"> </w:t>
-      </w:r>
-      <w:r>
-        <w:rPr>
-          <w:rFonts w:asciiTheme="majorBidi" w:hAnsiTheme="majorBidi" w:cstheme="majorBidi"/>
-          <w:spacing w:val="-2"/>
-        </w:rPr>
-        <w:t>Implementation</w:t>
-      </w:r>
-    </w:p>
-    <w:p>
-      <w:pPr>
-        <w:spacing w:before="63"/>
-        <w:ind w:left="391"/>
-        <w:rPr>
-          <w:rFonts w:asciiTheme="majorBidi" w:hAnsiTheme="majorBidi" w:cstheme="majorBidi"/>
-          <w:sz w:val="30"/>
-        </w:rPr>
-      </w:pPr>
-      <w:r>
-        <w:rPr>
-          <w:rFonts w:asciiTheme="majorBidi" w:hAnsiTheme="majorBidi" w:cstheme="majorBidi"/>
-          <w:w w:val="110"/>
-          <w:sz w:val="30"/>
-        </w:rPr>
-        <w:t>Source</w:t>
-      </w:r>
-      <w:r>
-        <w:rPr>
-          <w:rFonts w:asciiTheme="majorBidi" w:hAnsiTheme="majorBidi" w:cstheme="majorBidi"/>
-          <w:spacing w:val="18"/>
-          <w:w w:val="110"/>
-          <w:sz w:val="30"/>
-        </w:rPr>
-        <w:t xml:space="preserve"> </w:t>
-      </w:r>
-      <w:r>
-        <w:rPr>
-          <w:rFonts w:asciiTheme="majorBidi" w:hAnsiTheme="majorBidi" w:cstheme="majorBidi"/>
-          <w:w w:val="110"/>
-          <w:sz w:val="30"/>
-        </w:rPr>
-        <w:t>code</w:t>
-      </w:r>
-      <w:r>
-        <w:rPr>
-          <w:rFonts w:asciiTheme="majorBidi" w:hAnsiTheme="majorBidi" w:cstheme="majorBidi"/>
-          <w:spacing w:val="18"/>
-          <w:w w:val="110"/>
-          <w:sz w:val="30"/>
-        </w:rPr>
-        <w:t xml:space="preserve"> </w:t>
-      </w:r>
-      <w:r>
-        <w:rPr>
-          <w:rFonts w:asciiTheme="majorBidi" w:hAnsiTheme="majorBidi" w:cstheme="majorBidi"/>
-          <w:w w:val="110"/>
-          <w:sz w:val="30"/>
-        </w:rPr>
-        <w:t>in</w:t>
-      </w:r>
-      <w:r>
-        <w:rPr>
-          <w:rFonts w:asciiTheme="majorBidi" w:hAnsiTheme="majorBidi" w:cstheme="majorBidi"/>
-          <w:spacing w:val="19"/>
-          <w:w w:val="110"/>
-          <w:sz w:val="30"/>
-        </w:rPr>
-        <w:t xml:space="preserve"> </w:t>
-      </w:r>
-      <w:r>
-        <w:rPr>
-          <w:rFonts w:asciiTheme="majorBidi" w:hAnsiTheme="majorBidi" w:cstheme="majorBidi"/>
-          <w:spacing w:val="-2"/>
-          <w:w w:val="110"/>
-          <w:sz w:val="30"/>
-        </w:rPr>
-        <w:t>GitHub</w:t>
-      </w:r>
-    </w:p>
-    <w:p>
-      <w:pPr>
-        <w:pStyle w:val="ListParagraph"/>
-        <w:numPr>
-          <w:ilvl w:val="0"/>
-          <w:numId w:val="2"/>
-        </w:numPr>
-        <w:tabs>
-          <w:tab w:val="left" w:pos="712"/>
-        </w:tabs>
-        <w:spacing w:before="53"/>
-        <w:ind w:left="712" w:hanging="225"/>
-        <w:rPr>
-          <w:rFonts w:asciiTheme="majorBidi" w:hAnsiTheme="majorBidi" w:cstheme="majorBidi"/>
-          <w:sz w:val="29"/>
-        </w:rPr>
-      </w:pPr>
-      <w:r>
-        <w:rPr>
-          <w:rFonts w:asciiTheme="majorBidi" w:hAnsiTheme="majorBidi" w:cstheme="majorBidi"/>
-          <w:spacing w:val="-4"/>
-          <w:w w:val="110"/>
-          <w:sz w:val="29"/>
-        </w:rPr>
-        <w:t>Team</w:t>
-      </w:r>
-      <w:r>
-        <w:rPr>
-          <w:rFonts w:asciiTheme="majorBidi" w:hAnsiTheme="majorBidi" w:cstheme="majorBidi"/>
-          <w:spacing w:val="-11"/>
-          <w:w w:val="110"/>
-          <w:sz w:val="29"/>
-        </w:rPr>
-        <w:t xml:space="preserve"> </w:t>
-      </w:r>
-      <w:r>
-        <w:rPr>
-          <w:rFonts w:asciiTheme="majorBidi" w:hAnsiTheme="majorBidi" w:cstheme="majorBidi"/>
-          <w:spacing w:val="-4"/>
-          <w:w w:val="110"/>
-          <w:sz w:val="29"/>
-        </w:rPr>
-        <w:t>Repository</w:t>
-      </w:r>
-      <w:r>
-        <w:rPr>
-          <w:rFonts w:asciiTheme="majorBidi" w:hAnsiTheme="majorBidi" w:cstheme="majorBidi"/>
-          <w:spacing w:val="-11"/>
-          <w:w w:val="110"/>
-          <w:sz w:val="29"/>
-        </w:rPr>
-        <w:t xml:space="preserve"> </w:t>
-      </w:r>
-      <w:r>
-        <w:rPr>
-          <w:rFonts w:asciiTheme="majorBidi" w:hAnsiTheme="majorBidi" w:cstheme="majorBidi"/>
-          <w:spacing w:val="-4"/>
-          <w:w w:val="110"/>
-          <w:sz w:val="29"/>
-        </w:rPr>
-        <w:t>name:</w:t>
-      </w:r>
-      <w:r>
-        <w:rPr>
-          <w:rFonts w:asciiTheme="majorBidi" w:hAnsiTheme="majorBidi" w:cstheme="majorBidi"/>
-          <w:spacing w:val="-10"/>
-          <w:w w:val="110"/>
-          <w:sz w:val="29"/>
-        </w:rPr>
-        <w:t xml:space="preserve"> </w:t>
-      </w:r>
-      <w:r>
-        <w:rPr>
-          <w:rFonts w:asciiTheme="majorBidi" w:hAnsiTheme="majorBidi" w:cstheme="majorBidi"/>
-          <w:spacing w:val="-4"/>
-          <w:w w:val="110"/>
-          <w:sz w:val="29"/>
-        </w:rPr>
-        <w:t>F2-256802-</w:t>
-      </w:r>
-      <w:r>
-        <w:rPr>
-          <w:rFonts w:asciiTheme="majorBidi" w:hAnsiTheme="majorBidi" w:cstheme="majorBidi"/>
-          <w:spacing w:val="-5"/>
-          <w:w w:val="110"/>
-          <w:sz w:val="29"/>
-        </w:rPr>
-        <w:t>T01</w:t>
-      </w:r>
-    </w:p>
-    <w:p>
-      <w:pPr>
-        <w:pStyle w:val="ListParagraph"/>
-        <w:numPr>
-          <w:ilvl w:val="0"/>
-          <w:numId w:val="2"/>
-        </w:numPr>
-        <w:tabs>
-          <w:tab w:val="left" w:pos="712"/>
-        </w:tabs>
-        <w:spacing w:before="55"/>
-        <w:ind w:left="712" w:hanging="225"/>
-        <w:rPr>
-          <w:rFonts w:asciiTheme="majorBidi" w:hAnsiTheme="majorBidi" w:cstheme="majorBidi"/>
-          <w:sz w:val="29"/>
-        </w:rPr>
-      </w:pPr>
-      <w:r>
-        <w:rPr>
-          <w:rFonts w:asciiTheme="majorBidi" w:hAnsiTheme="majorBidi" w:cstheme="majorBidi"/>
-          <w:sz w:val="29"/>
-        </w:rPr>
-        <w:t>Folder</w:t>
-      </w:r>
-      <w:r>
-        <w:rPr>
-          <w:rFonts w:asciiTheme="majorBidi" w:hAnsiTheme="majorBidi" w:cstheme="majorBidi"/>
-          <w:spacing w:val="69"/>
-          <w:w w:val="150"/>
-          <w:sz w:val="29"/>
-        </w:rPr>
-        <w:t>:</w:t>
-      </w:r>
-      <w:r>
-        <w:rPr>
-          <w:rFonts w:asciiTheme="majorBidi" w:hAnsiTheme="majorBidi" w:cstheme="majorBidi"/>
-          <w:spacing w:val="70"/>
-          <w:w w:val="150"/>
-          <w:sz w:val="29"/>
-        </w:rPr>
-        <w:t xml:space="preserve"> </w:t>
-      </w:r>
-      <w:r>
-        <w:rPr>
-          <w:rFonts w:asciiTheme="majorBidi" w:hAnsiTheme="majorBidi" w:cstheme="majorBidi"/>
-          <w:sz w:val="29"/>
-        </w:rPr>
-        <w:t>AS01-Rock-Paper-</w:t>
-      </w:r>
-      <w:r>
-        <w:rPr>
-          <w:rFonts w:asciiTheme="majorBidi" w:hAnsiTheme="majorBidi" w:cstheme="majorBidi"/>
-          <w:spacing w:val="-2"/>
-          <w:sz w:val="29"/>
-        </w:rPr>
-        <w:t>Scissors</w:t>
-      </w:r>
-    </w:p>
-    <w:p>
-      <w:pPr>
-        <w:spacing w:before="60"/>
-        <w:ind w:left="391"/>
-        <w:rPr>
-          <w:rFonts w:asciiTheme="majorBidi" w:hAnsiTheme="majorBidi" w:cstheme="majorBidi"/>
-          <w:sz w:val="30"/>
-        </w:rPr>
-      </w:pPr>
-      <w:r>
-        <w:rPr>
-          <w:rFonts w:asciiTheme="majorBidi" w:hAnsiTheme="majorBidi" w:cstheme="majorBidi"/>
-          <w:w w:val="110"/>
-          <w:sz w:val="30"/>
-        </w:rPr>
-        <w:t>How</w:t>
-      </w:r>
-      <w:r>
-        <w:rPr>
-          <w:rFonts w:asciiTheme="majorBidi" w:hAnsiTheme="majorBidi" w:cstheme="majorBidi"/>
-          <w:spacing w:val="8"/>
-          <w:w w:val="110"/>
-          <w:sz w:val="30"/>
-        </w:rPr>
-        <w:t xml:space="preserve"> </w:t>
-      </w:r>
-      <w:r>
-        <w:rPr>
-          <w:rFonts w:asciiTheme="majorBidi" w:hAnsiTheme="majorBidi" w:cstheme="majorBidi"/>
-          <w:w w:val="110"/>
-          <w:sz w:val="30"/>
-        </w:rPr>
-        <w:t>to</w:t>
-      </w:r>
-      <w:r>
-        <w:rPr>
-          <w:rFonts w:asciiTheme="majorBidi" w:hAnsiTheme="majorBidi" w:cstheme="majorBidi"/>
-          <w:spacing w:val="8"/>
-          <w:w w:val="110"/>
-          <w:sz w:val="30"/>
-        </w:rPr>
-        <w:t xml:space="preserve"> </w:t>
-      </w:r>
-      <w:r>
-        <w:rPr>
-          <w:rFonts w:asciiTheme="majorBidi" w:hAnsiTheme="majorBidi" w:cstheme="majorBidi"/>
-          <w:w w:val="110"/>
-          <w:sz w:val="30"/>
-        </w:rPr>
-        <w:t>compile</w:t>
-      </w:r>
-      <w:r>
-        <w:rPr>
-          <w:rFonts w:asciiTheme="majorBidi" w:hAnsiTheme="majorBidi" w:cstheme="majorBidi"/>
-          <w:spacing w:val="8"/>
-          <w:w w:val="110"/>
-          <w:sz w:val="30"/>
-        </w:rPr>
-        <w:t xml:space="preserve"> </w:t>
-      </w:r>
-      <w:r>
-        <w:rPr>
-          <w:rFonts w:asciiTheme="majorBidi" w:hAnsiTheme="majorBidi" w:cstheme="majorBidi"/>
-          <w:w w:val="110"/>
-          <w:sz w:val="30"/>
-        </w:rPr>
-        <w:t>and</w:t>
-      </w:r>
-      <w:r>
-        <w:rPr>
-          <w:rFonts w:asciiTheme="majorBidi" w:hAnsiTheme="majorBidi" w:cstheme="majorBidi"/>
-          <w:spacing w:val="8"/>
-          <w:w w:val="110"/>
-          <w:sz w:val="30"/>
-        </w:rPr>
-        <w:t xml:space="preserve"> </w:t>
-      </w:r>
-      <w:r>
-        <w:rPr>
-          <w:rFonts w:asciiTheme="majorBidi" w:hAnsiTheme="majorBidi" w:cstheme="majorBidi"/>
-          <w:w w:val="110"/>
-          <w:sz w:val="30"/>
-        </w:rPr>
-        <w:t>run</w:t>
-      </w:r>
-      <w:r>
-        <w:rPr>
-          <w:rFonts w:asciiTheme="majorBidi" w:hAnsiTheme="majorBidi" w:cstheme="majorBidi"/>
-          <w:spacing w:val="8"/>
-          <w:w w:val="110"/>
-          <w:sz w:val="30"/>
-        </w:rPr>
-        <w:t xml:space="preserve"> </w:t>
-      </w:r>
-      <w:r>
-        <w:rPr>
-          <w:rFonts w:asciiTheme="majorBidi" w:hAnsiTheme="majorBidi" w:cstheme="majorBidi"/>
-          <w:w w:val="110"/>
-          <w:sz w:val="30"/>
-        </w:rPr>
-        <w:t>the</w:t>
-      </w:r>
-      <w:r>
-        <w:rPr>
-          <w:rFonts w:asciiTheme="majorBidi" w:hAnsiTheme="majorBidi" w:cstheme="majorBidi"/>
-          <w:spacing w:val="8"/>
-          <w:w w:val="110"/>
-          <w:sz w:val="30"/>
-        </w:rPr>
-        <w:t xml:space="preserve"> </w:t>
-      </w:r>
-      <w:r>
-        <w:rPr>
-          <w:rFonts w:asciiTheme="majorBidi" w:hAnsiTheme="majorBidi" w:cstheme="majorBidi"/>
-          <w:spacing w:val="-2"/>
-          <w:w w:val="110"/>
-          <w:sz w:val="30"/>
-        </w:rPr>
-        <w:t>program</w:t>
+      </w:pPr>
+      <w:r>
+        <w:rPr>
+          <w:rFonts w:asciiTheme="majorBidi" w:hAnsiTheme="majorBidi" w:cstheme="majorBidi"/>
+          <w:w w:val="110"/>
+          <w:sz w:val="35"/>
+          <w:szCs w:val="35"/>
+        </w:rPr>
+        <w:t>Title Page ................................................................</w:t>
+      </w:r>
+      <w:r>
+        <w:rPr>
+          <w:rFonts w:asciiTheme="majorBidi" w:hAnsiTheme="majorBidi" w:cstheme="majorBidi"/>
+          <w:w w:val="110"/>
+          <w:sz w:val="35"/>
+          <w:szCs w:val="35"/>
+          <w:lang w:bidi="th-TH"/>
+        </w:rPr>
+        <w:t>......................................................................</w:t>
+      </w:r>
+      <w:r>
+        <w:rPr>
+          <w:rFonts w:asciiTheme="majorBidi" w:hAnsiTheme="majorBidi" w:cstheme="majorBidi"/>
+          <w:w w:val="110"/>
+          <w:sz w:val="35"/>
+          <w:szCs w:val="35"/>
+          <w:cs/>
+          <w:lang w:bidi="th-TH"/>
+        </w:rPr>
+        <w:t>ก</w:t>
+      </w:r>
+      <w:r>
+        <w:rPr>
+          <w:rFonts w:asciiTheme="majorBidi" w:hAnsiTheme="majorBidi" w:cstheme="majorBidi"/>
+          <w:w w:val="110"/>
+          <w:sz w:val="35"/>
+          <w:szCs w:val="35"/>
+        </w:rPr>
+        <w:br/>
+        <w:t>Table of Contents ..........................................................</w:t>
+      </w:r>
+      <w:r>
+        <w:rPr>
+          <w:rFonts w:asciiTheme="majorBidi" w:hAnsiTheme="majorBidi" w:cstheme="majorBidi"/>
+          <w:w w:val="110"/>
+          <w:sz w:val="35"/>
+          <w:szCs w:val="35"/>
+        </w:rPr>
+        <w:t>................................................................</w:t>
+      </w:r>
+      <w:r>
+        <w:rPr>
+          <w:rFonts w:asciiTheme="majorBidi" w:hAnsiTheme="majorBidi" w:cstheme="majorBidi"/>
+          <w:w w:val="110"/>
+          <w:sz w:val="35"/>
+          <w:szCs w:val="35"/>
+          <w:cs/>
+          <w:lang w:bidi="th-TH"/>
+        </w:rPr>
+        <w:t>ข</w:t>
+      </w:r>
+    </w:p>
+    <w:p>
+      <w:pPr>
+        <w:rPr>
+          <w:rFonts w:asciiTheme="majorBidi" w:hAnsiTheme="majorBidi" w:cstheme="majorBidi"/>
+          <w:w w:val="110"/>
+          <w:sz w:val="35"/>
+          <w:szCs w:val="35"/>
+        </w:rPr>
+      </w:pPr>
+      <w:r>
+        <w:rPr>
+          <w:rFonts w:asciiTheme="majorBidi" w:hAnsiTheme="majorBidi" w:cstheme="majorBidi"/>
+          <w:w w:val="110"/>
+          <w:sz w:val="35"/>
+          <w:szCs w:val="35"/>
+        </w:rPr>
+        <w:t>Rock-Paper-Scissors Program .............................................</w:t>
+      </w:r>
+      <w:r>
+        <w:rPr>
+          <w:rFonts w:asciiTheme="majorBidi" w:hAnsiTheme="majorBidi" w:cstheme="majorBidi"/>
+          <w:w w:val="110"/>
+          <w:sz w:val="35"/>
+          <w:szCs w:val="35"/>
+        </w:rPr>
+        <w:t>.........................................................</w:t>
+      </w:r>
+      <w:r>
+        <w:rPr>
+          <w:rFonts w:asciiTheme="majorBidi" w:hAnsiTheme="majorBidi" w:cstheme="majorBidi"/>
+          <w:w w:val="110"/>
+          <w:sz w:val="35"/>
+          <w:szCs w:val="35"/>
+        </w:rPr>
+        <w:t>1</w:t>
+      </w:r>
+      <w:r>
+        <w:rPr>
+          <w:rFonts w:asciiTheme="majorBidi" w:hAnsiTheme="majorBidi" w:cstheme="majorBidi"/>
+          <w:w w:val="110"/>
+          <w:sz w:val="35"/>
+          <w:szCs w:val="35"/>
+        </w:rPr>
+        <w:br/>
+      </w:r>
+      <w:r>
+        <w:rPr>
+          <w:rFonts w:asciiTheme="majorBidi" w:hAnsiTheme="majorBidi" w:cstheme="majorBidi"/>
+          <w:w w:val="110"/>
+          <w:sz w:val="35"/>
+          <w:szCs w:val="35"/>
+        </w:rPr>
+        <w:t> </w:t>
+      </w:r>
+      <w:r>
+        <w:rPr>
+          <w:rFonts w:asciiTheme="majorBidi" w:hAnsiTheme="majorBidi" w:cstheme="majorBidi"/>
+          <w:w w:val="110"/>
+          <w:sz w:val="35"/>
+          <w:szCs w:val="35"/>
+        </w:rPr>
+        <w:t>Rules of the Rock-Paper-Scissors Game .................................</w:t>
+      </w:r>
+      <w:r>
+        <w:rPr>
+          <w:rFonts w:asciiTheme="majorBidi" w:hAnsiTheme="majorBidi" w:cstheme="majorBidi"/>
+          <w:w w:val="110"/>
+          <w:sz w:val="35"/>
+          <w:szCs w:val="35"/>
+        </w:rPr>
+        <w:t>...............................................</w:t>
+      </w:r>
+      <w:r>
+        <w:rPr>
+          <w:rFonts w:asciiTheme="majorBidi" w:hAnsiTheme="majorBidi" w:cstheme="majorBidi"/>
+          <w:w w:val="110"/>
+          <w:sz w:val="35"/>
+          <w:szCs w:val="35"/>
+        </w:rPr>
+        <w:t>1</w:t>
+      </w:r>
+      <w:r>
+        <w:rPr>
+          <w:rFonts w:asciiTheme="majorBidi" w:hAnsiTheme="majorBidi" w:cstheme="majorBidi"/>
+          <w:w w:val="110"/>
+          <w:sz w:val="35"/>
+          <w:szCs w:val="35"/>
+        </w:rPr>
+        <w:br/>
+      </w:r>
+      <w:r>
+        <w:rPr>
+          <w:rFonts w:asciiTheme="majorBidi" w:hAnsiTheme="majorBidi" w:cstheme="majorBidi"/>
+          <w:w w:val="110"/>
+          <w:sz w:val="35"/>
+          <w:szCs w:val="35"/>
+        </w:rPr>
+        <w:t> </w:t>
+      </w:r>
+      <w:r>
+        <w:rPr>
+          <w:rFonts w:asciiTheme="majorBidi" w:hAnsiTheme="majorBidi" w:cstheme="majorBidi"/>
+          <w:w w:val="110"/>
+          <w:sz w:val="35"/>
+          <w:szCs w:val="35"/>
+        </w:rPr>
+        <w:t>Sample Runs ...........................................................</w:t>
+      </w:r>
+      <w:r>
+        <w:rPr>
+          <w:rFonts w:asciiTheme="majorBidi" w:hAnsiTheme="majorBidi" w:cstheme="majorBidi"/>
+          <w:w w:val="110"/>
+          <w:sz w:val="35"/>
+          <w:szCs w:val="35"/>
+        </w:rPr>
+        <w:t>................................................................</w:t>
+      </w:r>
+      <w:r>
+        <w:rPr>
+          <w:rFonts w:asciiTheme="majorBidi" w:hAnsiTheme="majorBidi" w:cstheme="majorBidi"/>
+          <w:w w:val="110"/>
+          <w:sz w:val="35"/>
+          <w:szCs w:val="35"/>
+        </w:rPr>
+        <w:t>2</w:t>
+      </w:r>
+    </w:p>
+    <w:p>
+      <w:pPr>
+        <w:rPr>
+          <w:rFonts w:asciiTheme="majorBidi" w:hAnsiTheme="majorBidi" w:cstheme="majorBidi"/>
+          <w:w w:val="110"/>
+          <w:sz w:val="35"/>
+          <w:szCs w:val="35"/>
+        </w:rPr>
+      </w:pPr>
+      <w:r>
+        <w:rPr>
+          <w:rFonts w:asciiTheme="majorBidi" w:hAnsiTheme="majorBidi" w:cstheme="majorBidi"/>
+          <w:w w:val="110"/>
+          <w:sz w:val="35"/>
+          <w:szCs w:val="35"/>
+        </w:rPr>
+        <w:t>Program Design ..........................................................</w:t>
+      </w:r>
+      <w:r>
+        <w:rPr>
+          <w:rFonts w:asciiTheme="majorBidi" w:hAnsiTheme="majorBidi" w:cstheme="majorBidi"/>
+          <w:w w:val="110"/>
+          <w:sz w:val="35"/>
+          <w:szCs w:val="35"/>
+        </w:rPr>
+        <w:t>..................................................................</w:t>
+      </w:r>
+      <w:r>
+        <w:rPr>
+          <w:rFonts w:asciiTheme="majorBidi" w:hAnsiTheme="majorBidi" w:cstheme="majorBidi"/>
+          <w:w w:val="110"/>
+          <w:sz w:val="35"/>
+          <w:szCs w:val="35"/>
+        </w:rPr>
+        <w:t>3</w:t>
+      </w:r>
+      <w:r>
+        <w:rPr>
+          <w:rFonts w:asciiTheme="majorBidi" w:hAnsiTheme="majorBidi" w:cstheme="majorBidi"/>
+          <w:w w:val="110"/>
+          <w:sz w:val="35"/>
+          <w:szCs w:val="35"/>
+        </w:rPr>
+        <w:br/>
+      </w:r>
+      <w:r>
+        <w:rPr>
+          <w:rFonts w:asciiTheme="majorBidi" w:hAnsiTheme="majorBidi" w:cstheme="majorBidi"/>
+          <w:w w:val="110"/>
+          <w:sz w:val="35"/>
+          <w:szCs w:val="35"/>
+        </w:rPr>
+        <w:t> </w:t>
+      </w:r>
+      <w:r>
+        <w:rPr>
+          <w:rFonts w:asciiTheme="majorBidi" w:hAnsiTheme="majorBidi" w:cstheme="majorBidi"/>
+          <w:w w:val="110"/>
+          <w:sz w:val="35"/>
+          <w:szCs w:val="35"/>
+        </w:rPr>
+        <w:t>Flowchart .............................................................</w:t>
+      </w:r>
+      <w:r>
+        <w:rPr>
+          <w:rFonts w:asciiTheme="majorBidi" w:hAnsiTheme="majorBidi" w:cstheme="majorBidi"/>
+          <w:w w:val="110"/>
+          <w:sz w:val="35"/>
+          <w:szCs w:val="35"/>
+        </w:rPr>
+        <w:t>...................................................................</w:t>
+      </w:r>
+      <w:r>
+        <w:rPr>
+          <w:rFonts w:asciiTheme="majorBidi" w:hAnsiTheme="majorBidi" w:cstheme="majorBidi"/>
+          <w:w w:val="110"/>
+          <w:sz w:val="35"/>
+          <w:szCs w:val="35"/>
+        </w:rPr>
+        <w:t>3</w:t>
+      </w:r>
+      <w:r>
+        <w:rPr>
+          <w:rFonts w:asciiTheme="majorBidi" w:hAnsiTheme="majorBidi" w:cstheme="majorBidi"/>
+          <w:w w:val="110"/>
+          <w:sz w:val="35"/>
+          <w:szCs w:val="35"/>
+        </w:rPr>
+        <w:br/>
+      </w:r>
+      <w:r>
+        <w:rPr>
+          <w:rFonts w:asciiTheme="majorBidi" w:hAnsiTheme="majorBidi" w:cstheme="majorBidi"/>
+          <w:w w:val="110"/>
+          <w:sz w:val="35"/>
+          <w:szCs w:val="35"/>
+        </w:rPr>
+        <w:t> </w:t>
+      </w:r>
+      <w:r>
+        <w:rPr>
+          <w:rFonts w:asciiTheme="majorBidi" w:hAnsiTheme="majorBidi" w:cstheme="majorBidi"/>
+          <w:w w:val="110"/>
+          <w:sz w:val="35"/>
+          <w:szCs w:val="35"/>
+        </w:rPr>
+        <w:t>Program Structure .....................................................</w:t>
+      </w:r>
+      <w:r>
+        <w:rPr>
+          <w:rFonts w:asciiTheme="majorBidi" w:hAnsiTheme="majorBidi" w:cstheme="majorBidi"/>
+          <w:w w:val="110"/>
+          <w:sz w:val="35"/>
+          <w:szCs w:val="35"/>
+        </w:rPr>
+        <w:t>..............................................................</w:t>
+      </w:r>
+      <w:r>
+        <w:rPr>
+          <w:rFonts w:asciiTheme="majorBidi" w:hAnsiTheme="majorBidi" w:cstheme="majorBidi"/>
+          <w:w w:val="110"/>
+          <w:sz w:val="35"/>
+          <w:szCs w:val="35"/>
+        </w:rPr>
+        <w:t>4</w:t>
+      </w:r>
+    </w:p>
+    <w:p>
+      <w:pPr>
+        <w:rPr>
+          <w:rFonts w:asciiTheme="majorBidi" w:hAnsiTheme="majorBidi" w:cstheme="majorBidi"/>
+          <w:w w:val="110"/>
+          <w:sz w:val="35"/>
+          <w:szCs w:val="35"/>
+        </w:rPr>
+      </w:pPr>
+      <w:r>
+        <w:rPr>
+          <w:rFonts w:asciiTheme="majorBidi" w:hAnsiTheme="majorBidi" w:cstheme="majorBidi"/>
+          <w:w w:val="110"/>
+          <w:sz w:val="35"/>
+          <w:szCs w:val="35"/>
+        </w:rPr>
+        <w:t>Implementation ..........................................................</w:t>
+      </w:r>
+      <w:r>
+        <w:rPr>
+          <w:rFonts w:asciiTheme="majorBidi" w:hAnsiTheme="majorBidi" w:cstheme="majorBidi"/>
+          <w:w w:val="110"/>
+          <w:sz w:val="35"/>
+          <w:szCs w:val="35"/>
+        </w:rPr>
+        <w:t>...................................................................</w:t>
+      </w:r>
+      <w:r>
+        <w:rPr>
+          <w:rFonts w:asciiTheme="majorBidi" w:hAnsiTheme="majorBidi" w:cstheme="majorBidi"/>
+          <w:w w:val="110"/>
+          <w:sz w:val="35"/>
+          <w:szCs w:val="35"/>
+        </w:rPr>
+        <w:t>5</w:t>
+      </w:r>
+      <w:r>
+        <w:rPr>
+          <w:rFonts w:asciiTheme="majorBidi" w:hAnsiTheme="majorBidi" w:cstheme="majorBidi"/>
+          <w:w w:val="110"/>
+          <w:sz w:val="35"/>
+          <w:szCs w:val="35"/>
+        </w:rPr>
+        <w:br/>
+      </w:r>
+      <w:r>
+        <w:rPr>
+          <w:rFonts w:asciiTheme="majorBidi" w:hAnsiTheme="majorBidi" w:cstheme="majorBidi"/>
+          <w:w w:val="110"/>
+          <w:sz w:val="35"/>
+          <w:szCs w:val="35"/>
+        </w:rPr>
+        <w:t> </w:t>
+      </w:r>
+      <w:r>
+        <w:rPr>
+          <w:rFonts w:asciiTheme="majorBidi" w:hAnsiTheme="majorBidi" w:cstheme="majorBidi"/>
+          <w:w w:val="110"/>
+          <w:sz w:val="35"/>
+          <w:szCs w:val="35"/>
+        </w:rPr>
+        <w:t>Source Code in GitHub .................................................</w:t>
+      </w:r>
+      <w:r>
+        <w:rPr>
+          <w:rFonts w:asciiTheme="majorBidi" w:hAnsiTheme="majorBidi" w:cstheme="majorBidi"/>
+          <w:w w:val="110"/>
+          <w:sz w:val="35"/>
+          <w:szCs w:val="35"/>
+        </w:rPr>
+        <w:t>..........................................................</w:t>
+      </w:r>
+      <w:r>
+        <w:rPr>
+          <w:rFonts w:asciiTheme="majorBidi" w:hAnsiTheme="majorBidi" w:cstheme="majorBidi"/>
+          <w:w w:val="110"/>
+          <w:sz w:val="35"/>
+          <w:szCs w:val="35"/>
+        </w:rPr>
+        <w:t>5</w:t>
+      </w:r>
+      <w:r>
+        <w:rPr>
+          <w:rFonts w:asciiTheme="majorBidi" w:hAnsiTheme="majorBidi" w:cstheme="majorBidi"/>
+          <w:w w:val="110"/>
+          <w:sz w:val="35"/>
+          <w:szCs w:val="35"/>
+        </w:rPr>
+        <w:br/>
+      </w:r>
+      <w:r>
+        <w:rPr>
+          <w:rFonts w:asciiTheme="majorBidi" w:hAnsiTheme="majorBidi" w:cstheme="majorBidi"/>
+          <w:w w:val="110"/>
+          <w:sz w:val="35"/>
+          <w:szCs w:val="35"/>
+        </w:rPr>
+        <w:t> </w:t>
+      </w:r>
+      <w:r>
+        <w:rPr>
+          <w:rFonts w:asciiTheme="majorBidi" w:hAnsiTheme="majorBidi" w:cstheme="majorBidi"/>
+          <w:w w:val="110"/>
+          <w:sz w:val="35"/>
+          <w:szCs w:val="35"/>
+        </w:rPr>
+        <w:t>How to Compile and Run the Program ....................................</w:t>
+      </w:r>
+      <w:r>
+        <w:rPr>
+          <w:rFonts w:asciiTheme="majorBidi" w:hAnsiTheme="majorBidi" w:cstheme="majorBidi"/>
+          <w:w w:val="110"/>
+          <w:sz w:val="35"/>
+          <w:szCs w:val="35"/>
+        </w:rPr>
+        <w:t>...............................................</w:t>
+      </w:r>
+      <w:r>
+        <w:rPr>
+          <w:rFonts w:asciiTheme="majorBidi" w:hAnsiTheme="majorBidi" w:cstheme="majorBidi"/>
+          <w:w w:val="110"/>
+          <w:sz w:val="35"/>
+          <w:szCs w:val="35"/>
+        </w:rPr>
+        <w:t>6</w:t>
+      </w:r>
+    </w:p>
+    <w:p>
+      <w:pPr>
+        <w:rPr>
+          <w:rFonts w:asciiTheme="majorBidi" w:hAnsiTheme="majorBidi" w:cstheme="majorBidi"/>
+          <w:w w:val="110"/>
+          <w:sz w:val="35"/>
+          <w:szCs w:val="35"/>
+        </w:rPr>
+      </w:pPr>
+      <w:r>
+        <w:rPr>
+          <w:rFonts w:asciiTheme="majorBidi" w:hAnsiTheme="majorBidi" w:cstheme="majorBidi"/>
+          <w:w w:val="110"/>
+          <w:sz w:val="35"/>
+          <w:szCs w:val="35"/>
+        </w:rPr>
+        <w:t>Appendix ................................................................</w:t>
+      </w:r>
+      <w:r>
+        <w:rPr>
+          <w:rFonts w:asciiTheme="majorBidi" w:hAnsiTheme="majorBidi" w:cstheme="majorBidi"/>
+          <w:w w:val="110"/>
+          <w:sz w:val="35"/>
+          <w:szCs w:val="35"/>
+        </w:rPr>
+        <w:t>.......................................................................</w:t>
+      </w:r>
+      <w:r>
+        <w:rPr>
+          <w:rFonts w:asciiTheme="majorBidi" w:hAnsiTheme="majorBidi" w:cstheme="majorBidi"/>
+          <w:w w:val="110"/>
+          <w:sz w:val="35"/>
+          <w:szCs w:val="35"/>
+        </w:rPr>
+        <w:t>9</w:t>
       </w:r>
     </w:p>
     <w:p>
@@ -1020,6 +996,7 @@
         <w:sectPr>
           <w:pgSz w:w="11910" w:h="16850"/>
           <w:pgMar w:top="1480" w:right="992" w:bottom="280" w:left="1133" w:header="720" w:footer="720" w:gutter="0"/>
+          <w:pgNumType w:fmt="thaiLetters"/>
           <w:cols w:space="720"/>
         </w:sectPr>
       </w:pPr>
@@ -1152,174 +1129,352 @@
         <w:pStyle w:val="cvgsua"/>
         <w:spacing w:line="330" w:lineRule="atLeast"/>
         <w:ind w:firstLine="451"/>
-        <w:jc w:val="center"/>
-        <w:rPr>
-          <w:rFonts w:asciiTheme="majorBidi" w:hAnsiTheme="majorBidi" w:cstheme="majorBidi"/>
+        <w:rPr>
+          <w:rFonts w:asciiTheme="majorBidi" w:hAnsiTheme="majorBidi" w:cstheme="majorBidi" w:hint="cs"/>
           <w:sz w:val="28"/>
           <w:szCs w:val="28"/>
         </w:rPr>
       </w:pPr>
       <w:r>
         <w:rPr>
-          <w:rStyle w:val="agcmg"/>
           <w:rFonts w:asciiTheme="majorBidi" w:hAnsiTheme="majorBidi" w:cstheme="majorBidi"/>
           <w:sz w:val="28"/>
           <w:szCs w:val="28"/>
           <w:cs/>
         </w:rPr>
-        <w:t>เกมเป่ายิ้งฉุบเป็นเกมที่ผู้เล่นเลือกหนึ่งในสามตัวเลือก ได้แก่ ค้อน(</w:t>
-      </w:r>
-      <w:r>
-        <w:rPr>
-          <w:rStyle w:val="agcmg"/>
+        <w:t xml:space="preserve">ในเกมเป่ายิ้งฉุบนี้ ผู้เล่นและคอมพิวเตอร์จะเลือกระหว่าง </w:t>
+      </w:r>
+      <w:r>
+        <w:rPr>
           <w:rFonts w:asciiTheme="majorBidi" w:hAnsiTheme="majorBidi" w:cstheme="majorBidi"/>
           <w:sz w:val="28"/>
           <w:szCs w:val="28"/>
         </w:rPr>
-        <w:t>Rock),</w:t>
-      </w:r>
-      <w:r>
-        <w:rPr>
-          <w:rStyle w:val="agcmg"/>
+        <w:t xml:space="preserve">rock, paper </w:t>
+      </w:r>
+      <w:r>
+        <w:rPr>
           <w:rFonts w:asciiTheme="majorBidi" w:hAnsiTheme="majorBidi" w:cstheme="majorBidi"/>
           <w:sz w:val="28"/>
           <w:szCs w:val="28"/>
           <w:cs/>
         </w:rPr>
-        <w:t>กระดาษ(</w:t>
-      </w:r>
-      <w:r>
-        <w:rPr>
-          <w:rStyle w:val="agcmg"/>
+        <w:t xml:space="preserve">หรือ </w:t>
+      </w:r>
+      <w:r>
+        <w:rPr>
           <w:rFonts w:asciiTheme="majorBidi" w:hAnsiTheme="majorBidi" w:cstheme="majorBidi"/>
           <w:sz w:val="28"/>
           <w:szCs w:val="28"/>
         </w:rPr>
-        <w:t>Paper),</w:t>
-      </w:r>
-      <w:r>
-        <w:rPr>
-          <w:rStyle w:val="agcmg"/>
+        <w:t xml:space="preserve">scissors </w:t>
+      </w:r>
+      <w:r>
+        <w:rPr>
           <w:rFonts w:asciiTheme="majorBidi" w:hAnsiTheme="majorBidi" w:cstheme="majorBidi"/>
           <w:sz w:val="28"/>
           <w:szCs w:val="28"/>
           <w:cs/>
         </w:rPr>
-        <w:t>กรรไกร (</w:t>
-      </w:r>
-      <w:r>
-        <w:rPr>
-          <w:rStyle w:val="agcmg"/>
+        <w:t xml:space="preserve">ตามกติกามาตรฐานคือ </w:t>
+      </w:r>
+      <w:r>
+        <w:rPr>
           <w:rFonts w:asciiTheme="majorBidi" w:hAnsiTheme="majorBidi" w:cstheme="majorBidi"/>
           <w:sz w:val="28"/>
           <w:szCs w:val="28"/>
         </w:rPr>
-        <w:t xml:space="preserve">Scissors) </w:t>
-      </w:r>
-      <w:r>
-        <w:rPr>
-          <w:rStyle w:val="agcmg"/>
+        <w:t xml:space="preserve">rock </w:t>
+      </w:r>
+      <w:r>
+        <w:rPr>
           <w:rFonts w:asciiTheme="majorBidi" w:hAnsiTheme="majorBidi" w:cstheme="majorBidi"/>
           <w:sz w:val="28"/>
           <w:szCs w:val="28"/>
           <w:cs/>
         </w:rPr>
-        <w:t>มีกติกาดังนี้</w:t>
-      </w:r>
-    </w:p>
-    <w:p>
-      <w:pPr>
-        <w:pStyle w:val="cvgsua"/>
-        <w:spacing w:line="330" w:lineRule="atLeast"/>
+        <w:t xml:space="preserve">ชนะ </w:t>
+      </w:r>
+      <w:r>
         <w:rPr>
           <w:rFonts w:asciiTheme="majorBidi" w:hAnsiTheme="majorBidi" w:cstheme="majorBidi"/>
           <w:sz w:val="28"/>
           <w:szCs w:val="28"/>
         </w:rPr>
-      </w:pPr>
-      <w:r>
-        <w:rPr>
-          <w:rStyle w:val="agcmg"/>
+        <w:t xml:space="preserve">scissors, scissors </w:t>
+      </w:r>
+      <w:r>
+        <w:rPr>
           <w:rFonts w:asciiTheme="majorBidi" w:hAnsiTheme="majorBidi" w:cstheme="majorBidi"/>
           <w:sz w:val="28"/>
           <w:szCs w:val="28"/>
           <w:cs/>
         </w:rPr>
-        <w:t>— ค้อน ชนะ กรรไกร</w:t>
-      </w:r>
-    </w:p>
-    <w:p>
-      <w:pPr>
-        <w:pStyle w:val="cvgsua"/>
-        <w:spacing w:line="330" w:lineRule="atLeast"/>
+        <w:t xml:space="preserve">ชนะ </w:t>
+      </w:r>
+      <w:r>
         <w:rPr>
           <w:rFonts w:asciiTheme="majorBidi" w:hAnsiTheme="majorBidi" w:cstheme="majorBidi"/>
           <w:sz w:val="28"/>
           <w:szCs w:val="28"/>
         </w:rPr>
-      </w:pPr>
-      <w:r>
-        <w:rPr>
-          <w:rStyle w:val="agcmg"/>
+        <w:t xml:space="preserve">paper </w:t>
+      </w:r>
+      <w:r>
+        <w:rPr>
           <w:rFonts w:asciiTheme="majorBidi" w:hAnsiTheme="majorBidi" w:cstheme="majorBidi"/>
           <w:sz w:val="28"/>
           <w:szCs w:val="28"/>
           <w:cs/>
         </w:rPr>
-        <w:t>— กรรไกร ชนะ กระดาษ</w:t>
-      </w:r>
-    </w:p>
-    <w:p>
-      <w:pPr>
-        <w:pStyle w:val="cvgsua"/>
-        <w:spacing w:line="330" w:lineRule="atLeast"/>
+        <w:t xml:space="preserve">และ </w:t>
+      </w:r>
+      <w:r>
         <w:rPr>
           <w:rFonts w:asciiTheme="majorBidi" w:hAnsiTheme="majorBidi" w:cstheme="majorBidi"/>
           <w:sz w:val="28"/>
           <w:szCs w:val="28"/>
         </w:rPr>
-      </w:pPr>
-      <w:r>
-        <w:rPr>
-          <w:rStyle w:val="agcmg"/>
+        <w:t xml:space="preserve">paper </w:t>
+      </w:r>
+      <w:r>
+        <w:rPr>
           <w:rFonts w:asciiTheme="majorBidi" w:hAnsiTheme="majorBidi" w:cstheme="majorBidi"/>
           <w:sz w:val="28"/>
           <w:szCs w:val="28"/>
           <w:cs/>
         </w:rPr>
-        <w:t>— กระดาษ ชนะ ค้อน</w:t>
-      </w:r>
-    </w:p>
-    <w:p>
-      <w:pPr>
-        <w:pStyle w:val="cvgsua"/>
-        <w:spacing w:line="330" w:lineRule="atLeast"/>
+        <w:t xml:space="preserve">ชนะ </w:t>
+      </w:r>
+      <w:r>
         <w:rPr>
           <w:rFonts w:asciiTheme="majorBidi" w:hAnsiTheme="majorBidi" w:cstheme="majorBidi"/>
           <w:sz w:val="28"/>
           <w:szCs w:val="28"/>
         </w:rPr>
-      </w:pPr>
-      <w:r>
-        <w:rPr>
-          <w:rStyle w:val="agcmg"/>
+        <w:t xml:space="preserve">rock </w:t>
+      </w:r>
+      <w:r>
+        <w:rPr>
           <w:rFonts w:asciiTheme="majorBidi" w:hAnsiTheme="majorBidi" w:cstheme="majorBidi"/>
           <w:sz w:val="28"/>
           <w:szCs w:val="28"/>
           <w:cs/>
         </w:rPr>
-        <w:t>— หากผู้เล่นและคอมพิวเตอร์เลือกเหมือนกัน จะถือว่าเสมอ</w:t>
-      </w:r>
-    </w:p>
-    <w:p>
-      <w:pPr>
-        <w:pStyle w:val="BodyText"/>
-        <w:spacing w:before="318"/>
-        <w:rPr>
-          <w:rFonts w:asciiTheme="majorBidi" w:hAnsiTheme="majorBidi" w:cstheme="majorBidi"/>
-          <w:sz w:val="32"/>
-        </w:rPr>
-      </w:pPr>
+        <w:t xml:space="preserve">หากเลือกเหมือนกันจะถือว่าเสมอ โดยระบบจะให้คะแนนผู้เล่นเมื่อชนะ </w:t>
+      </w:r>
+      <w:r>
+        <w:rPr>
+          <w:rFonts w:asciiTheme="majorBidi" w:hAnsiTheme="majorBidi" w:cstheme="majorBidi"/>
+          <w:sz w:val="28"/>
+          <w:szCs w:val="28"/>
+        </w:rPr>
+        <w:t xml:space="preserve">100 </w:t>
+      </w:r>
+      <w:r>
+        <w:rPr>
+          <w:rFonts w:asciiTheme="majorBidi" w:hAnsiTheme="majorBidi" w:cstheme="majorBidi"/>
+          <w:sz w:val="28"/>
+          <w:szCs w:val="28"/>
+          <w:cs/>
+        </w:rPr>
+        <w:t xml:space="preserve">คะแนน เสมอ </w:t>
+      </w:r>
+      <w:r>
+        <w:rPr>
+          <w:rFonts w:asciiTheme="majorBidi" w:hAnsiTheme="majorBidi" w:cstheme="majorBidi"/>
+          <w:sz w:val="28"/>
+          <w:szCs w:val="28"/>
+        </w:rPr>
+        <w:t xml:space="preserve">50 </w:t>
+      </w:r>
+      <w:r>
+        <w:rPr>
+          <w:rFonts w:asciiTheme="majorBidi" w:hAnsiTheme="majorBidi" w:cstheme="majorBidi"/>
+          <w:sz w:val="28"/>
+          <w:szCs w:val="28"/>
+          <w:cs/>
+        </w:rPr>
+        <w:t xml:space="preserve">คะแนน และแพ้ </w:t>
+      </w:r>
+      <w:r>
+        <w:rPr>
+          <w:rFonts w:asciiTheme="majorBidi" w:hAnsiTheme="majorBidi" w:cstheme="majorBidi"/>
+          <w:sz w:val="28"/>
+          <w:szCs w:val="28"/>
+        </w:rPr>
+        <w:t xml:space="preserve">0 </w:t>
+      </w:r>
+      <w:r>
+        <w:rPr>
+          <w:rFonts w:asciiTheme="majorBidi" w:hAnsiTheme="majorBidi" w:cstheme="majorBidi"/>
+          <w:sz w:val="28"/>
+          <w:szCs w:val="28"/>
+          <w:cs/>
+        </w:rPr>
+        <w:t xml:space="preserve">คะแนน พร้อมทั้งมีระบบสกิลสุ่มในแต่ละรอบด้วยโอกาส </w:t>
+      </w:r>
+      <w:r>
+        <w:rPr>
+          <w:rFonts w:asciiTheme="majorBidi" w:hAnsiTheme="majorBidi" w:cstheme="majorBidi"/>
+          <w:sz w:val="28"/>
+          <w:szCs w:val="28"/>
+        </w:rPr>
+        <w:t xml:space="preserve">30% </w:t>
+      </w:r>
+      <w:r>
+        <w:rPr>
+          <w:rFonts w:asciiTheme="majorBidi" w:hAnsiTheme="majorBidi" w:cstheme="majorBidi"/>
+          <w:sz w:val="28"/>
+          <w:szCs w:val="28"/>
+          <w:cs/>
+        </w:rPr>
+        <w:t xml:space="preserve">ซึ่งสกิลอาจตกเป็นของผู้เล่นหรือคอมพิวเตอร์ โดยสกิล </w:t>
+      </w:r>
+      <w:r>
+        <w:rPr>
+          <w:rFonts w:asciiTheme="majorBidi" w:hAnsiTheme="majorBidi" w:cstheme="majorBidi"/>
+          <w:sz w:val="28"/>
+          <w:szCs w:val="28"/>
+        </w:rPr>
+        <w:t xml:space="preserve">Shield </w:t>
+      </w:r>
+      <w:r>
+        <w:rPr>
+          <w:rFonts w:asciiTheme="majorBidi" w:hAnsiTheme="majorBidi" w:cstheme="majorBidi"/>
+          <w:sz w:val="28"/>
+          <w:szCs w:val="28"/>
+          <w:cs/>
+        </w:rPr>
+        <w:t xml:space="preserve">จะทำให้ผลการแพ้กลายเป็นเสมอ และสกิล </w:t>
+      </w:r>
+      <w:r>
+        <w:rPr>
+          <w:rFonts w:asciiTheme="majorBidi" w:hAnsiTheme="majorBidi" w:cstheme="majorBidi"/>
+          <w:sz w:val="28"/>
+          <w:szCs w:val="28"/>
+        </w:rPr>
+        <w:t xml:space="preserve">Double </w:t>
+      </w:r>
+      <w:r>
+        <w:rPr>
+          <w:rFonts w:asciiTheme="majorBidi" w:hAnsiTheme="majorBidi" w:cstheme="majorBidi"/>
+          <w:sz w:val="28"/>
+          <w:szCs w:val="28"/>
+          <w:cs/>
+        </w:rPr>
+        <w:t xml:space="preserve">จะทำให้คะแนนชนะของผู้เล่นถูกคูณสอง ทั้งหมดนี้จะถูกนำมาสะสมเป็นคะแนนรวมเพื่อปลดล็อกเหรียญ </w:t>
+      </w:r>
+      <w:r>
+        <w:rPr>
+          <w:rFonts w:asciiTheme="majorBidi" w:hAnsiTheme="majorBidi" w:cstheme="majorBidi"/>
+          <w:sz w:val="28"/>
+          <w:szCs w:val="28"/>
+        </w:rPr>
+        <w:t xml:space="preserve">Bronze </w:t>
+      </w:r>
+      <w:r>
+        <w:rPr>
+          <w:rFonts w:asciiTheme="majorBidi" w:hAnsiTheme="majorBidi" w:cstheme="majorBidi"/>
+          <w:sz w:val="28"/>
+          <w:szCs w:val="28"/>
+          <w:cs/>
+        </w:rPr>
+        <w:t xml:space="preserve">ที่ </w:t>
+      </w:r>
+      <w:r>
+        <w:rPr>
+          <w:rFonts w:asciiTheme="majorBidi" w:hAnsiTheme="majorBidi" w:cstheme="majorBidi"/>
+          <w:sz w:val="28"/>
+          <w:szCs w:val="28"/>
+        </w:rPr>
+        <w:t xml:space="preserve">1000 </w:t>
+      </w:r>
+      <w:r>
+        <w:rPr>
+          <w:rFonts w:asciiTheme="majorBidi" w:hAnsiTheme="majorBidi" w:cstheme="majorBidi"/>
+          <w:sz w:val="28"/>
+          <w:szCs w:val="28"/>
+          <w:cs/>
+        </w:rPr>
+        <w:t xml:space="preserve">คะแนน </w:t>
+      </w:r>
+      <w:r>
+        <w:rPr>
+          <w:rFonts w:asciiTheme="majorBidi" w:hAnsiTheme="majorBidi" w:cstheme="majorBidi"/>
+          <w:sz w:val="28"/>
+          <w:szCs w:val="28"/>
+        </w:rPr>
+        <w:t xml:space="preserve">Silver </w:t>
+      </w:r>
+      <w:r>
+        <w:rPr>
+          <w:rFonts w:asciiTheme="majorBidi" w:hAnsiTheme="majorBidi" w:cstheme="majorBidi"/>
+          <w:sz w:val="28"/>
+          <w:szCs w:val="28"/>
+          <w:cs/>
+        </w:rPr>
+        <w:t xml:space="preserve">ที่ </w:t>
+      </w:r>
+      <w:r>
+        <w:rPr>
+          <w:rFonts w:asciiTheme="majorBidi" w:hAnsiTheme="majorBidi" w:cstheme="majorBidi"/>
+          <w:sz w:val="28"/>
+          <w:szCs w:val="28"/>
+        </w:rPr>
+        <w:t xml:space="preserve">5000 </w:t>
+      </w:r>
+      <w:r>
+        <w:rPr>
+          <w:rFonts w:asciiTheme="majorBidi" w:hAnsiTheme="majorBidi" w:cstheme="majorBidi"/>
+          <w:sz w:val="28"/>
+          <w:szCs w:val="28"/>
+          <w:cs/>
+        </w:rPr>
+        <w:t xml:space="preserve">คะแนน และ </w:t>
+      </w:r>
+      <w:r>
+        <w:rPr>
+          <w:rFonts w:asciiTheme="majorBidi" w:hAnsiTheme="majorBidi" w:cstheme="majorBidi"/>
+          <w:sz w:val="28"/>
+          <w:szCs w:val="28"/>
+        </w:rPr>
+        <w:t xml:space="preserve">Gold </w:t>
+      </w:r>
+      <w:r>
+        <w:rPr>
+          <w:rFonts w:asciiTheme="majorBidi" w:hAnsiTheme="majorBidi" w:cstheme="majorBidi"/>
+          <w:sz w:val="28"/>
+          <w:szCs w:val="28"/>
+          <w:cs/>
+        </w:rPr>
+        <w:t xml:space="preserve">ที่ </w:t>
+      </w:r>
+      <w:r>
+        <w:rPr>
+          <w:rFonts w:asciiTheme="majorBidi" w:hAnsiTheme="majorBidi" w:cstheme="majorBidi"/>
+          <w:sz w:val="28"/>
+          <w:szCs w:val="28"/>
+        </w:rPr>
+        <w:t xml:space="preserve">10000 </w:t>
+      </w:r>
+      <w:r>
+        <w:rPr>
+          <w:rFonts w:asciiTheme="majorBidi" w:hAnsiTheme="majorBidi" w:cstheme="majorBidi"/>
+          <w:sz w:val="28"/>
+          <w:szCs w:val="28"/>
+          <w:cs/>
+        </w:rPr>
+        <w:t>คะแนน จนกว่าผู้เล่นจะออกจากเกมด้วยคำสั่ง !</w:t>
+      </w:r>
+      <w:r>
+        <w:rPr>
+          <w:rFonts w:asciiTheme="majorBidi" w:hAnsiTheme="majorBidi" w:cstheme="majorBidi"/>
+          <w:sz w:val="28"/>
+          <w:szCs w:val="28"/>
+        </w:rPr>
+        <w:t>exit</w:t>
+      </w:r>
     </w:p>
     <w:p>
       <w:pPr>
@@ -1419,7 +1574,7 @@
                     <pic:cNvPicPr/>
                   </pic:nvPicPr>
                   <pic:blipFill>
-                    <a:blip r:embed="rId5" cstate="print"/>
+                    <a:blip r:embed="rId9" cstate="print"/>
                     <a:stretch>
                       <a:fillRect/>
                     </a:stretch>
@@ -1449,8 +1604,10 @@
           <w:sz w:val="20"/>
         </w:rPr>
         <w:sectPr>
+          <w:headerReference w:type="default" r:id="rId10"/>
           <w:pgSz w:w="11910" w:h="16850"/>
           <w:pgMar w:top="500" w:right="992" w:bottom="280" w:left="1133" w:header="720" w:footer="720" w:gutter="0"/>
+          <w:pgNumType w:start="1"/>
           <w:cols w:space="720"/>
         </w:sectPr>
       </w:pPr>
@@ -1462,6 +1619,9 @@
         <w:ind w:left="357" w:right="724"/>
         <w:rPr>
           <w:rFonts w:asciiTheme="majorBidi" w:hAnsiTheme="majorBidi" w:cstheme="majorBidi"/>
+          <w:spacing w:val="-2"/>
+          <w:w w:val="110"/>
+          <w:lang w:bidi="th-TH"/>
         </w:rPr>
       </w:pPr>
       <w:r>
@@ -1491,9 +1651,9 @@
     </w:p>
     <w:p>
       <w:pPr>
-        <w:spacing w:before="370"/>
-        <w:ind w:left="328" w:right="724"/>
-        <w:jc w:val="center"/>
+        <w:pStyle w:val="Heading1"/>
+        <w:spacing w:line="467" w:lineRule="exact"/>
+        <w:ind w:left="357" w:right="724"/>
         <w:rPr>
           <w:rFonts w:asciiTheme="majorBidi" w:hAnsiTheme="majorBidi" w:cstheme="majorBidi"/>
           <w:sz w:val="20"/>
@@ -1506,16 +1666,16 @@
           <w:sz w:val="20"/>
         </w:rPr>
         <w:drawing>
-          <wp:anchor distT="0" distB="0" distL="0" distR="0" simplePos="0" relativeHeight="251654144" behindDoc="1" locked="0" layoutInCell="1" allowOverlap="1" wp14:anchorId="35C951EA" wp14:editId="46BC11D0">
+          <wp:anchor distT="0" distB="0" distL="0" distR="0" simplePos="0" relativeHeight="251654144" behindDoc="1" locked="0" layoutInCell="1" allowOverlap="1" wp14:anchorId="35C951EA" wp14:editId="16A94D2D">
             <wp:simplePos x="0" y="0"/>
             <wp:positionH relativeFrom="page">
-              <wp:posOffset>1671955</wp:posOffset>
+              <wp:posOffset>1554480</wp:posOffset>
             </wp:positionH>
             <wp:positionV relativeFrom="paragraph">
-              <wp:posOffset>603250</wp:posOffset>
+              <wp:posOffset>387350</wp:posOffset>
             </wp:positionV>
-            <wp:extent cx="4253865" cy="9215755"/>
-            <wp:effectExtent l="0" t="0" r="0" b="4445"/>
+            <wp:extent cx="4800600" cy="8915400"/>
+            <wp:effectExtent l="0" t="0" r="0" b="0"/>
             <wp:wrapTopAndBottom/>
             <wp:docPr id="2" name="Image 2"/>
             <wp:cNvGraphicFramePr>
@@ -1529,7 +1689,7 @@
                     <pic:cNvPicPr/>
                   </pic:nvPicPr>
                   <pic:blipFill>
-                    <a:blip r:embed="rId6" cstate="print"/>
+                    <a:blip r:embed="rId11" cstate="print"/>
                     <a:stretch>
                       <a:fillRect/>
                     </a:stretch>
@@ -1537,7 +1697,7 @@
                   <pic:spPr>
                     <a:xfrm>
                       <a:off x="0" y="0"/>
-                      <a:ext cx="4253865" cy="9215755"/>
+                      <a:ext cx="4800600" cy="8915400"/>
                     </a:xfrm>
                     <a:prstGeom prst="rect">
                       <a:avLst/>
@@ -1549,6 +1709,9 @@
             <wp14:sizeRelH relativeFrom="margin">
               <wp14:pctWidth>0</wp14:pctWidth>
             </wp14:sizeRelH>
+            <wp14:sizeRelV relativeFrom="margin">
+              <wp14:pctHeight>0</wp14:pctHeight>
+            </wp14:sizeRelV>
           </wp:anchor>
         </w:drawing>
       </w:r>
@@ -1583,7 +1746,7 @@
         <w:ind w:right="724"/>
         <w:jc w:val="left"/>
         <w:rPr>
-          <w:rFonts w:asciiTheme="majorBidi" w:hAnsiTheme="majorBidi" w:cstheme="majorBidi" w:hint="cs"/>
+          <w:rFonts w:asciiTheme="majorBidi" w:hAnsiTheme="majorBidi" w:cstheme="majorBidi"/>
         </w:rPr>
       </w:pPr>
       <w:r>
@@ -1663,13 +1826,13 @@
           <w:sz w:val="20"/>
         </w:rPr>
         <w:drawing>
-          <wp:anchor distT="0" distB="0" distL="0" distR="0" simplePos="0" relativeHeight="251660288" behindDoc="1" locked="0" layoutInCell="1" allowOverlap="1" wp14:anchorId="5EEAA2A5" wp14:editId="33FDC559">
+          <wp:anchor distT="0" distB="0" distL="0" distR="0" simplePos="0" relativeHeight="251660288" behindDoc="1" locked="0" layoutInCell="1" allowOverlap="1" wp14:anchorId="5EEAA2A5" wp14:editId="06011628">
             <wp:simplePos x="0" y="0"/>
             <wp:positionH relativeFrom="page">
-              <wp:posOffset>1567180</wp:posOffset>
+              <wp:posOffset>1772920</wp:posOffset>
             </wp:positionH>
             <wp:positionV relativeFrom="paragraph">
-              <wp:posOffset>200025</wp:posOffset>
+              <wp:posOffset>337185</wp:posOffset>
             </wp:positionV>
             <wp:extent cx="4422775" cy="3536315"/>
             <wp:effectExtent l="0" t="0" r="0" b="0"/>
@@ -1686,7 +1849,7 @@
                     <pic:cNvPicPr/>
                   </pic:nvPicPr>
                   <pic:blipFill>
-                    <a:blip r:embed="rId7" cstate="print"/>
+                    <a:blip r:embed="rId12" cstate="print"/>
                     <a:stretch>
                       <a:fillRect/>
                     </a:stretch>
@@ -1714,43 +1877,24 @@
           <w:rFonts w:asciiTheme="majorBidi" w:hAnsiTheme="majorBidi" w:cstheme="majorBidi"/>
         </w:rPr>
       </w:pPr>
-    </w:p>
-    <w:p>
-      <w:pPr>
-        <w:pStyle w:val="BodyText"/>
-        <w:jc w:val="center"/>
-        <w:rPr>
-          <w:rFonts w:asciiTheme="majorBidi" w:hAnsiTheme="majorBidi" w:cstheme="majorBidi"/>
-          <w:sz w:val="20"/>
-        </w:rPr>
-        <w:sectPr>
-          <w:pgSz w:w="11910" w:h="16850"/>
-          <w:pgMar w:top="600" w:right="992" w:bottom="280" w:left="1133" w:header="720" w:footer="720" w:gutter="0"/>
-          <w:cols w:space="720"/>
-        </w:sectPr>
-      </w:pPr>
-    </w:p>
-    <w:p>
-      <w:pPr>
-        <w:pStyle w:val="BodyText"/>
-        <w:ind w:left="1290"/>
-        <w:jc w:val="center"/>
-        <w:rPr>
-          <w:rFonts w:asciiTheme="majorBidi" w:hAnsiTheme="majorBidi" w:cstheme="majorBidi"/>
-          <w:sz w:val="20"/>
-        </w:rPr>
-      </w:pPr>
       <w:r>
         <w:rPr>
           <w:rFonts w:asciiTheme="majorBidi" w:hAnsiTheme="majorBidi" w:cstheme="majorBidi"/>
           <w:noProof/>
           <w:sz w:val="20"/>
         </w:rPr>
-        <w:lastRenderedPageBreak/>
         <w:drawing>
-          <wp:inline distT="0" distB="0" distL="0" distR="0" wp14:anchorId="2E1C6DCA" wp14:editId="13ACA5A5">
+          <wp:anchor distT="0" distB="0" distL="114300" distR="114300" simplePos="0" relativeHeight="251656704" behindDoc="0" locked="0" layoutInCell="1" allowOverlap="1" wp14:anchorId="2E1C6DCA" wp14:editId="0B596807">
+            <wp:simplePos x="0" y="0"/>
+            <wp:positionH relativeFrom="column">
+              <wp:posOffset>1002665</wp:posOffset>
+            </wp:positionH>
+            <wp:positionV relativeFrom="paragraph">
+              <wp:posOffset>4126865</wp:posOffset>
+            </wp:positionV>
             <wp:extent cx="4498267" cy="3198018"/>
-            <wp:effectExtent l="0" t="0" r="0" b="0"/>
+            <wp:effectExtent l="0" t="0" r="0" b="2540"/>
+            <wp:wrapSquare wrapText="bothSides"/>
             <wp:docPr id="4" name="Image 4"/>
             <wp:cNvGraphicFramePr>
               <a:graphicFrameLocks xmlns:a="http://schemas.openxmlformats.org/drawingml/2006/main"/>
@@ -1763,7 +1907,13 @@
                     <pic:cNvPicPr/>
                   </pic:nvPicPr>
                   <pic:blipFill>
-                    <a:blip r:embed="rId8" cstate="print"/>
+                    <a:blip r:embed="rId13" cstate="print">
+                      <a:extLst>
+                        <a:ext uri="{28A0092B-C50C-407E-A947-70E740481C1C}">
+                          <a14:useLocalDpi xmlns:a14="http://schemas.microsoft.com/office/drawing/2010/main" val="0"/>
+                        </a:ext>
+                      </a:extLst>
+                    </a:blip>
                     <a:stretch>
                       <a:fillRect/>
                     </a:stretch>
@@ -1780,7 +1930,7 @@
                 </pic:pic>
               </a:graphicData>
             </a:graphic>
-          </wp:inline>
+          </wp:anchor>
         </w:drawing>
       </w:r>
     </w:p>
@@ -1792,93 +1942,17 @@
           <w:rFonts w:asciiTheme="majorBidi" w:hAnsiTheme="majorBidi" w:cstheme="majorBidi"/>
           <w:sz w:val="20"/>
         </w:rPr>
+        <w:sectPr>
+          <w:pgSz w:w="11910" w:h="16850"/>
+          <w:pgMar w:top="600" w:right="992" w:bottom="280" w:left="1133" w:header="720" w:footer="720" w:gutter="0"/>
+          <w:cols w:space="720"/>
+        </w:sectPr>
       </w:pPr>
     </w:p>
     <w:p>
       <w:pPr>
         <w:pStyle w:val="BodyText"/>
-        <w:jc w:val="center"/>
-        <w:rPr>
-          <w:rFonts w:asciiTheme="majorBidi" w:hAnsiTheme="majorBidi" w:cstheme="majorBidi"/>
-          <w:sz w:val="20"/>
-        </w:rPr>
-      </w:pPr>
-    </w:p>
-    <w:p>
-      <w:pPr>
-        <w:pStyle w:val="BodyText"/>
-        <w:jc w:val="center"/>
-        <w:rPr>
-          <w:rFonts w:asciiTheme="majorBidi" w:hAnsiTheme="majorBidi" w:cstheme="majorBidi"/>
-          <w:sz w:val="20"/>
-        </w:rPr>
-      </w:pPr>
-    </w:p>
-    <w:p>
-      <w:pPr>
-        <w:spacing w:before="1"/>
-        <w:ind w:right="139"/>
-        <w:jc w:val="center"/>
-        <w:rPr>
-          <w:rFonts w:asciiTheme="majorBidi" w:hAnsiTheme="majorBidi" w:cstheme="majorBidi"/>
-          <w:sz w:val="32"/>
-        </w:rPr>
-      </w:pPr>
-    </w:p>
-    <w:p>
-      <w:pPr>
-        <w:pStyle w:val="BodyText"/>
-        <w:jc w:val="center"/>
-        <w:rPr>
-          <w:rFonts w:asciiTheme="majorBidi" w:hAnsiTheme="majorBidi" w:cstheme="majorBidi"/>
-          <w:sz w:val="20"/>
-        </w:rPr>
-      </w:pPr>
-    </w:p>
-    <w:p>
-      <w:pPr>
-        <w:pStyle w:val="BodyText"/>
-        <w:jc w:val="center"/>
-        <w:rPr>
-          <w:rFonts w:asciiTheme="majorBidi" w:hAnsiTheme="majorBidi" w:cstheme="majorBidi"/>
-          <w:sz w:val="20"/>
-        </w:rPr>
-      </w:pPr>
-    </w:p>
-    <w:p>
-      <w:pPr>
-        <w:pStyle w:val="BodyText"/>
-        <w:jc w:val="center"/>
-        <w:rPr>
-          <w:rFonts w:asciiTheme="majorBidi" w:hAnsiTheme="majorBidi" w:cstheme="majorBidi"/>
-          <w:sz w:val="20"/>
-        </w:rPr>
-      </w:pPr>
-    </w:p>
-    <w:p>
-      <w:pPr>
-        <w:pStyle w:val="BodyText"/>
-        <w:jc w:val="center"/>
-        <w:rPr>
-          <w:rFonts w:asciiTheme="majorBidi" w:hAnsiTheme="majorBidi" w:cstheme="majorBidi"/>
-          <w:sz w:val="20"/>
-        </w:rPr>
-      </w:pPr>
-    </w:p>
-    <w:p>
-      <w:pPr>
-        <w:pStyle w:val="BodyText"/>
-        <w:jc w:val="center"/>
-        <w:rPr>
-          <w:rFonts w:asciiTheme="majorBidi" w:hAnsiTheme="majorBidi" w:cstheme="majorBidi"/>
-          <w:sz w:val="20"/>
-        </w:rPr>
-      </w:pPr>
-    </w:p>
-    <w:p>
-      <w:pPr>
-        <w:pStyle w:val="BodyText"/>
-        <w:spacing w:before="1"/>
+        <w:ind w:left="1290"/>
         <w:jc w:val="center"/>
         <w:rPr>
           <w:rFonts w:asciiTheme="majorBidi" w:hAnsiTheme="majorBidi" w:cstheme="majorBidi"/>
@@ -1891,14 +1965,15 @@
           <w:noProof/>
           <w:sz w:val="20"/>
         </w:rPr>
+        <w:lastRenderedPageBreak/>
         <w:drawing>
-          <wp:anchor distT="0" distB="0" distL="0" distR="0" simplePos="0" relativeHeight="251662336" behindDoc="1" locked="0" layoutInCell="1" allowOverlap="1" wp14:anchorId="615B5473" wp14:editId="07C3B1BF">
+          <wp:anchor distT="0" distB="0" distL="0" distR="0" simplePos="0" relativeHeight="251653632" behindDoc="1" locked="0" layoutInCell="1" allowOverlap="1" wp14:anchorId="615B5473" wp14:editId="03AA7258">
             <wp:simplePos x="0" y="0"/>
             <wp:positionH relativeFrom="page">
-              <wp:posOffset>1548802</wp:posOffset>
+              <wp:posOffset>1594485</wp:posOffset>
             </wp:positionH>
             <wp:positionV relativeFrom="paragraph">
-              <wp:posOffset>169167</wp:posOffset>
+              <wp:posOffset>-495935</wp:posOffset>
             </wp:positionV>
             <wp:extent cx="4464605" cy="3246120"/>
             <wp:effectExtent l="0" t="0" r="0" b="0"/>
@@ -1915,7 +1990,7 @@
                     <pic:cNvPicPr/>
                   </pic:nvPicPr>
                   <pic:blipFill>
-                    <a:blip r:embed="rId9" cstate="print"/>
+                    <a:blip r:embed="rId14" cstate="print"/>
                     <a:stretch>
                       <a:fillRect/>
                     </a:stretch>
@@ -1944,28 +2019,21 @@
           <w:rFonts w:asciiTheme="majorBidi" w:hAnsiTheme="majorBidi" w:cstheme="majorBidi"/>
           <w:sz w:val="20"/>
         </w:rPr>
-        <w:sectPr>
-          <w:pgSz w:w="11910" w:h="16850"/>
-          <w:pgMar w:top="1920" w:right="992" w:bottom="280" w:left="1133" w:header="720" w:footer="720" w:gutter="0"/>
-          <w:cols w:space="720"/>
-        </w:sectPr>
       </w:pPr>
     </w:p>
     <w:p>
       <w:pPr>
         <w:pStyle w:val="BodyText"/>
-        <w:spacing w:before="4"/>
         <w:jc w:val="center"/>
         <w:rPr>
           <w:rFonts w:asciiTheme="majorBidi" w:hAnsiTheme="majorBidi" w:cstheme="majorBidi"/>
-          <w:sz w:val="8"/>
+          <w:sz w:val="20"/>
         </w:rPr>
       </w:pPr>
     </w:p>
     <w:p>
       <w:pPr>
         <w:pStyle w:val="BodyText"/>
-        <w:ind w:left="1300"/>
         <w:jc w:val="center"/>
         <w:rPr>
           <w:rFonts w:asciiTheme="majorBidi" w:hAnsiTheme="majorBidi" w:cstheme="majorBidi"/>
@@ -1979,9 +2047,17 @@
           <w:sz w:val="20"/>
         </w:rPr>
         <w:drawing>
-          <wp:inline distT="0" distB="0" distL="0" distR="0" wp14:anchorId="7986AA6D" wp14:editId="3E4500B9">
+          <wp:anchor distT="0" distB="0" distL="114300" distR="114300" simplePos="0" relativeHeight="251659776" behindDoc="0" locked="0" layoutInCell="1" allowOverlap="1" wp14:anchorId="651CB48B" wp14:editId="0968F3DC">
+            <wp:simplePos x="0" y="0"/>
+            <wp:positionH relativeFrom="column">
+              <wp:posOffset>827405</wp:posOffset>
+            </wp:positionH>
+            <wp:positionV relativeFrom="paragraph">
+              <wp:posOffset>80010</wp:posOffset>
+            </wp:positionV>
             <wp:extent cx="4462398" cy="3228117"/>
             <wp:effectExtent l="0" t="0" r="0" b="0"/>
+            <wp:wrapSquare wrapText="bothSides"/>
             <wp:docPr id="6" name="Image 6"/>
             <wp:cNvGraphicFramePr>
               <a:graphicFrameLocks xmlns:a="http://schemas.openxmlformats.org/drawingml/2006/main"/>
@@ -1994,7 +2070,13 @@
                     <pic:cNvPicPr/>
                   </pic:nvPicPr>
                   <pic:blipFill>
-                    <a:blip r:embed="rId10" cstate="print"/>
+                    <a:blip r:embed="rId15" cstate="print">
+                      <a:extLst>
+                        <a:ext uri="{28A0092B-C50C-407E-A947-70E740481C1C}">
+                          <a14:useLocalDpi xmlns:a14="http://schemas.microsoft.com/office/drawing/2010/main" val="0"/>
+                        </a:ext>
+                      </a:extLst>
+                    </a:blip>
                     <a:stretch>
                       <a:fillRect/>
                     </a:stretch>
@@ -2011,9 +2093,20 @@
                 </pic:pic>
               </a:graphicData>
             </a:graphic>
-          </wp:inline>
+          </wp:anchor>
         </w:drawing>
       </w:r>
+    </w:p>
+    <w:p>
+      <w:pPr>
+        <w:spacing w:before="1"/>
+        <w:ind w:right="139"/>
+        <w:jc w:val="center"/>
+        <w:rPr>
+          <w:rFonts w:asciiTheme="majorBidi" w:hAnsiTheme="majorBidi" w:cstheme="majorBidi"/>
+          <w:sz w:val="32"/>
+        </w:rPr>
+      </w:pPr>
     </w:p>
     <w:p>
       <w:pPr>
@@ -2068,6 +2161,7 @@
     <w:p>
       <w:pPr>
         <w:pStyle w:val="BodyText"/>
+        <w:spacing w:before="1"/>
         <w:jc w:val="center"/>
         <w:rPr>
           <w:rFonts w:asciiTheme="majorBidi" w:hAnsiTheme="majorBidi" w:cstheme="majorBidi"/>
@@ -2083,46 +2177,21 @@
           <w:rFonts w:asciiTheme="majorBidi" w:hAnsiTheme="majorBidi" w:cstheme="majorBidi"/>
           <w:sz w:val="20"/>
         </w:rPr>
+        <w:sectPr>
+          <w:pgSz w:w="11910" w:h="16850"/>
+          <w:pgMar w:top="1920" w:right="992" w:bottom="280" w:left="1133" w:header="720" w:footer="720" w:gutter="0"/>
+          <w:cols w:space="720"/>
+        </w:sectPr>
       </w:pPr>
     </w:p>
     <w:p>
       <w:pPr>
         <w:pStyle w:val="BodyText"/>
+        <w:spacing w:before="4"/>
         <w:jc w:val="center"/>
         <w:rPr>
           <w:rFonts w:asciiTheme="majorBidi" w:hAnsiTheme="majorBidi" w:cstheme="majorBidi"/>
-          <w:sz w:val="20"/>
-        </w:rPr>
-      </w:pPr>
-    </w:p>
-    <w:p>
-      <w:pPr>
-        <w:pStyle w:val="BodyText"/>
-        <w:jc w:val="center"/>
-        <w:rPr>
-          <w:rFonts w:asciiTheme="majorBidi" w:hAnsiTheme="majorBidi" w:cstheme="majorBidi"/>
-          <w:sz w:val="20"/>
-        </w:rPr>
-      </w:pPr>
-    </w:p>
-    <w:p>
-      <w:pPr>
-        <w:pStyle w:val="BodyText"/>
-        <w:jc w:val="center"/>
-        <w:rPr>
-          <w:rFonts w:asciiTheme="majorBidi" w:hAnsiTheme="majorBidi" w:cstheme="majorBidi"/>
-          <w:sz w:val="20"/>
-        </w:rPr>
-      </w:pPr>
-    </w:p>
-    <w:p>
-      <w:pPr>
-        <w:pStyle w:val="BodyText"/>
-        <w:spacing w:before="56"/>
-        <w:jc w:val="center"/>
-        <w:rPr>
-          <w:rFonts w:asciiTheme="majorBidi" w:hAnsiTheme="majorBidi" w:cstheme="majorBidi"/>
-          <w:sz w:val="20"/>
+          <w:sz w:val="8"/>
         </w:rPr>
       </w:pPr>
       <w:r>
@@ -2131,14 +2200,15 @@
           <w:noProof/>
           <w:sz w:val="20"/>
         </w:rPr>
+        <w:lastRenderedPageBreak/>
         <w:drawing>
-          <wp:anchor distT="0" distB="0" distL="0" distR="0" simplePos="0" relativeHeight="251664384" behindDoc="1" locked="0" layoutInCell="1" allowOverlap="1" wp14:anchorId="78398D0C" wp14:editId="52E50F60">
+          <wp:anchor distT="0" distB="0" distL="0" distR="0" simplePos="0" relativeHeight="251655680" behindDoc="1" locked="0" layoutInCell="1" allowOverlap="1" wp14:anchorId="78398D0C" wp14:editId="706619F3">
             <wp:simplePos x="0" y="0"/>
             <wp:positionH relativeFrom="page">
-              <wp:posOffset>1548054</wp:posOffset>
+              <wp:posOffset>1600835</wp:posOffset>
             </wp:positionH>
             <wp:positionV relativeFrom="paragraph">
-              <wp:posOffset>204525</wp:posOffset>
+              <wp:posOffset>-732790</wp:posOffset>
             </wp:positionV>
             <wp:extent cx="4440155" cy="3483959"/>
             <wp:effectExtent l="0" t="0" r="0" b="0"/>
@@ -2155,7 +2225,7 @@
                     <pic:cNvPicPr/>
                   </pic:nvPicPr>
                   <pic:blipFill>
-                    <a:blip r:embed="rId11" cstate="print"/>
+                    <a:blip r:embed="rId16" cstate="print"/>
                     <a:stretch>
                       <a:fillRect/>
                     </a:stretch>
@@ -2179,22 +2249,17 @@
     <w:p>
       <w:pPr>
         <w:pStyle w:val="BodyText"/>
+        <w:ind w:left="1300"/>
         <w:jc w:val="center"/>
         <w:rPr>
           <w:rFonts w:asciiTheme="majorBidi" w:hAnsiTheme="majorBidi" w:cstheme="majorBidi"/>
           <w:sz w:val="20"/>
         </w:rPr>
-        <w:sectPr>
-          <w:pgSz w:w="11910" w:h="16850"/>
-          <w:pgMar w:top="1940" w:right="992" w:bottom="280" w:left="1133" w:header="720" w:footer="720" w:gutter="0"/>
-          <w:cols w:space="720"/>
-        </w:sectPr>
       </w:pPr>
     </w:p>
     <w:p>
       <w:pPr>
         <w:pStyle w:val="BodyText"/>
-        <w:spacing w:before="187"/>
         <w:jc w:val="center"/>
         <w:rPr>
           <w:rFonts w:asciiTheme="majorBidi" w:hAnsiTheme="majorBidi" w:cstheme="majorBidi"/>
@@ -2205,7 +2270,16 @@
     <w:p>
       <w:pPr>
         <w:pStyle w:val="BodyText"/>
-        <w:ind w:left="1299"/>
+        <w:jc w:val="center"/>
+        <w:rPr>
+          <w:rFonts w:asciiTheme="majorBidi" w:hAnsiTheme="majorBidi" w:cstheme="majorBidi"/>
+          <w:sz w:val="20"/>
+        </w:rPr>
+      </w:pPr>
+    </w:p>
+    <w:p>
+      <w:pPr>
+        <w:pStyle w:val="BodyText"/>
         <w:jc w:val="center"/>
         <w:rPr>
           <w:rFonts w:asciiTheme="majorBidi" w:hAnsiTheme="majorBidi" w:cstheme="majorBidi"/>
@@ -2219,7 +2293,7 @@
           <w:sz w:val="20"/>
         </w:rPr>
         <w:drawing>
-          <wp:inline distT="0" distB="0" distL="0" distR="0" wp14:anchorId="388BC631" wp14:editId="653F2A5A">
+          <wp:inline distT="0" distB="0" distL="0" distR="0" wp14:anchorId="646E8DFB" wp14:editId="0049BCEA">
             <wp:extent cx="4462893" cy="2791682"/>
             <wp:effectExtent l="0" t="0" r="0" b="0"/>
             <wp:docPr id="8" name="Image 8"/>
@@ -2234,7 +2308,7 @@
                     <pic:cNvPicPr/>
                   </pic:nvPicPr>
                   <pic:blipFill>
-                    <a:blip r:embed="rId12" cstate="print"/>
+                    <a:blip r:embed="rId17" cstate="print"/>
                     <a:stretch>
                       <a:fillRect/>
                     </a:stretch>
@@ -2328,37 +2402,7 @@
     <w:p>
       <w:pPr>
         <w:pStyle w:val="BodyText"/>
-        <w:jc w:val="center"/>
-        <w:rPr>
-          <w:rFonts w:asciiTheme="majorBidi" w:hAnsiTheme="majorBidi" w:cstheme="majorBidi"/>
-          <w:sz w:val="20"/>
-        </w:rPr>
-      </w:pPr>
-    </w:p>
-    <w:p>
-      <w:pPr>
-        <w:pStyle w:val="BodyText"/>
-        <w:jc w:val="center"/>
-        <w:rPr>
-          <w:rFonts w:asciiTheme="majorBidi" w:hAnsiTheme="majorBidi" w:cstheme="majorBidi"/>
-          <w:sz w:val="20"/>
-        </w:rPr>
-      </w:pPr>
-    </w:p>
-    <w:p>
-      <w:pPr>
-        <w:pStyle w:val="BodyText"/>
-        <w:jc w:val="center"/>
-        <w:rPr>
-          <w:rFonts w:asciiTheme="majorBidi" w:hAnsiTheme="majorBidi" w:cstheme="majorBidi"/>
-          <w:sz w:val="20"/>
-        </w:rPr>
-      </w:pPr>
-    </w:p>
-    <w:p>
-      <w:pPr>
-        <w:pStyle w:val="BodyText"/>
-        <w:spacing w:before="241"/>
+        <w:spacing w:before="56"/>
         <w:jc w:val="center"/>
         <w:rPr>
           <w:rFonts w:asciiTheme="majorBidi" w:hAnsiTheme="majorBidi" w:cstheme="majorBidi"/>
@@ -2371,18 +2415,11 @@
           <w:noProof/>
           <w:sz w:val="20"/>
         </w:rPr>
+        <w:lastRenderedPageBreak/>
         <w:drawing>
-          <wp:anchor distT="0" distB="0" distL="0" distR="0" simplePos="0" relativeHeight="251666432" behindDoc="1" locked="0" layoutInCell="1" allowOverlap="1" wp14:anchorId="4348B5C2" wp14:editId="57719F01">
-            <wp:simplePos x="0" y="0"/>
-            <wp:positionH relativeFrom="page">
-              <wp:posOffset>1541429</wp:posOffset>
-            </wp:positionH>
-            <wp:positionV relativeFrom="paragraph">
-              <wp:posOffset>321613</wp:posOffset>
-            </wp:positionV>
-            <wp:extent cx="4471711" cy="3634454"/>
+          <wp:inline distT="0" distB="0" distL="0" distR="0" wp14:anchorId="378A6A0B" wp14:editId="2403F26D">
+            <wp:extent cx="4419600" cy="3390900"/>
             <wp:effectExtent l="0" t="0" r="0" b="0"/>
-            <wp:wrapTopAndBottom/>
             <wp:docPr id="9" name="Image 9"/>
             <wp:cNvGraphicFramePr>
               <a:graphicFrameLocks xmlns:a="http://schemas.openxmlformats.org/drawingml/2006/main"/>
@@ -2395,7 +2432,13 @@
                     <pic:cNvPicPr/>
                   </pic:nvPicPr>
                   <pic:blipFill>
-                    <a:blip r:embed="rId13" cstate="print"/>
+                    <a:blip r:embed="rId18" cstate="print">
+                      <a:extLst>
+                        <a:ext uri="{28A0092B-C50C-407E-A947-70E740481C1C}">
+                          <a14:useLocalDpi xmlns:a14="http://schemas.microsoft.com/office/drawing/2010/main" val="0"/>
+                        </a:ext>
+                      </a:extLst>
+                    </a:blip>
                     <a:stretch>
                       <a:fillRect/>
                     </a:stretch>
@@ -2403,7 +2446,7 @@
                   <pic:spPr>
                     <a:xfrm>
                       <a:off x="0" y="0"/>
-                      <a:ext cx="4471711" cy="3634454"/>
+                      <a:ext cx="4420028" cy="3391228"/>
                     </a:xfrm>
                     <a:prstGeom prst="rect">
                       <a:avLst/>
@@ -2412,17 +2455,1804 @@
                 </pic:pic>
               </a:graphicData>
             </a:graphic>
-          </wp:anchor>
+          </wp:inline>
         </w:drawing>
       </w:r>
     </w:p>
     <w:p>
       <w:pPr>
+        <w:rPr>
+          <w:rFonts w:asciiTheme="majorBidi" w:hAnsiTheme="majorBidi" w:cstheme="majorBidi"/>
+          <w:sz w:val="20"/>
+          <w:szCs w:val="24"/>
+        </w:rPr>
+      </w:pPr>
+    </w:p>
+    <w:p>
+      <w:pPr>
         <w:pStyle w:val="BodyText"/>
-        <w:jc w:val="center"/>
-        <w:rPr>
-          <w:rFonts w:asciiTheme="majorBidi" w:hAnsiTheme="majorBidi" w:cstheme="majorBidi"/>
-          <w:sz w:val="20"/>
+        <w:numPr>
+          <w:ilvl w:val="0"/>
+          <w:numId w:val="4"/>
+        </w:numPr>
+        <w:rPr>
+          <w:rFonts w:asciiTheme="majorBidi" w:hAnsiTheme="majorBidi" w:cstheme="majorBidi"/>
+        </w:rPr>
+      </w:pPr>
+      <w:r>
+        <w:rPr>
+          <w:rFonts w:asciiTheme="majorBidi" w:hAnsiTheme="majorBidi" w:cstheme="majorBidi"/>
+          <w:cs/>
+          <w:lang w:bidi="th-TH"/>
+        </w:rPr>
+        <w:t>โปรแกรมเริ่มที่</w:t>
+      </w:r>
+      <w:r>
+        <w:rPr>
+          <w:rFonts w:asciiTheme="majorBidi" w:hAnsiTheme="majorBidi" w:cstheme="majorBidi"/>
+        </w:rPr>
+        <w:t xml:space="preserve"> main()</w:t>
+      </w:r>
+      <w:r>
+        <w:rPr>
+          <w:rFonts w:asciiTheme="majorBidi" w:hAnsiTheme="majorBidi" w:cstheme="majorBidi"/>
+          <w:cs/>
+          <w:lang w:bidi="th-TH"/>
+        </w:rPr>
+        <w:t>สร้าง</w:t>
+      </w:r>
+      <w:r>
+        <w:rPr>
+          <w:rFonts w:asciiTheme="majorBidi" w:hAnsiTheme="majorBidi" w:cstheme="majorBidi"/>
+        </w:rPr>
+        <w:t xml:space="preserve"> rating = 0, Scanner, Random </w:t>
+      </w:r>
+      <w:r>
+        <w:rPr>
+          <w:rFonts w:asciiTheme="majorBidi" w:hAnsiTheme="majorBidi" w:cstheme="majorBidi"/>
+          <w:cs/>
+          <w:lang w:bidi="th-TH"/>
+        </w:rPr>
+        <w:t>และตัวแปรเช็คเหรียญ (</w:t>
+      </w:r>
+      <w:r>
+        <w:rPr>
+          <w:rFonts w:asciiTheme="majorBidi" w:hAnsiTheme="majorBidi" w:cstheme="majorBidi"/>
+        </w:rPr>
+        <w:t>bronze/silver/gold)</w:t>
+      </w:r>
+    </w:p>
+    <w:p>
+      <w:pPr>
+        <w:pStyle w:val="BodyText"/>
+        <w:numPr>
+          <w:ilvl w:val="0"/>
+          <w:numId w:val="4"/>
+        </w:numPr>
+        <w:rPr>
+          <w:rFonts w:asciiTheme="majorBidi" w:hAnsiTheme="majorBidi" w:cstheme="majorBidi"/>
+        </w:rPr>
+      </w:pPr>
+      <w:r>
+        <w:rPr>
+          <w:rFonts w:asciiTheme="majorBidi" w:hAnsiTheme="majorBidi" w:cstheme="majorBidi"/>
+          <w:cs/>
+          <w:lang w:bidi="th-TH"/>
+        </w:rPr>
+        <w:t>เรียก</w:t>
+      </w:r>
+      <w:r>
+        <w:rPr>
+          <w:rFonts w:asciiTheme="majorBidi" w:hAnsiTheme="majorBidi" w:cstheme="majorBidi"/>
+        </w:rPr>
+        <w:t xml:space="preserve"> greeting(scanner, rating)</w:t>
+      </w:r>
+      <w:r>
+        <w:rPr>
+          <w:rFonts w:asciiTheme="majorBidi" w:hAnsiTheme="majorBidi" w:cstheme="majorBidi"/>
+        </w:rPr>
+        <w:t xml:space="preserve"> </w:t>
+      </w:r>
+      <w:r>
+        <w:rPr>
+          <w:rFonts w:asciiTheme="majorBidi" w:hAnsiTheme="majorBidi" w:cstheme="majorBidi"/>
+          <w:cs/>
+          <w:lang w:bidi="th-TH"/>
+        </w:rPr>
+        <w:t>รับชื่อผู้เล่นจาก</w:t>
+      </w:r>
+      <w:r>
+        <w:rPr>
+          <w:rFonts w:asciiTheme="majorBidi" w:hAnsiTheme="majorBidi" w:cstheme="majorBidi"/>
+        </w:rPr>
+        <w:t xml:space="preserve"> Scanner </w:t>
+      </w:r>
+      <w:r>
+        <w:rPr>
+          <w:rFonts w:ascii="Times New Roman" w:hAnsi="Times New Roman" w:cs="Times New Roman"/>
+        </w:rPr>
+        <w:t>→</w:t>
+      </w:r>
+      <w:r>
+        <w:rPr>
+          <w:rFonts w:asciiTheme="majorBidi" w:hAnsiTheme="majorBidi" w:cstheme="majorBidi"/>
+        </w:rPr>
+        <w:t xml:space="preserve"> </w:t>
+      </w:r>
+      <w:r>
+        <w:rPr>
+          <w:rFonts w:asciiTheme="majorBidi" w:hAnsiTheme="majorBidi" w:cstheme="majorBidi"/>
+          <w:cs/>
+          <w:lang w:bidi="th-TH"/>
+        </w:rPr>
+        <w:t xml:space="preserve">แสดงข้อความต้อนรับและคำสั่ง </w:t>
+      </w:r>
+      <w:r>
+        <w:rPr>
+          <w:rFonts w:ascii="Times New Roman" w:hAnsi="Times New Roman" w:cs="Times New Roman" w:hint="cs"/>
+          <w:cs/>
+          <w:lang w:bidi="th-TH"/>
+        </w:rPr>
+        <w:t>→</w:t>
+      </w:r>
+      <w:r>
+        <w:rPr>
+          <w:rFonts w:asciiTheme="majorBidi" w:hAnsiTheme="majorBidi" w:cstheme="majorBidi"/>
+          <w:cs/>
+          <w:lang w:bidi="th-TH"/>
+        </w:rPr>
+        <w:t xml:space="preserve"> </w:t>
+      </w:r>
+      <w:r>
+        <w:rPr>
+          <w:rFonts w:ascii="Angsana New" w:hAnsi="Angsana New" w:cs="Angsana New" w:hint="cs"/>
+          <w:cs/>
+          <w:lang w:bidi="th-TH"/>
+        </w:rPr>
+        <w:t>ส่งชื่อกลับมาเก็บใน</w:t>
+      </w:r>
+      <w:r>
+        <w:rPr>
+          <w:rFonts w:asciiTheme="majorBidi" w:hAnsiTheme="majorBidi" w:cstheme="majorBidi"/>
+        </w:rPr>
+        <w:t xml:space="preserve"> </w:t>
+      </w:r>
+      <w:proofErr w:type="spellStart"/>
+      <w:r>
+        <w:rPr>
+          <w:rFonts w:asciiTheme="majorBidi" w:hAnsiTheme="majorBidi" w:cstheme="majorBidi"/>
+        </w:rPr>
+        <w:t>playerName</w:t>
+      </w:r>
+      <w:proofErr w:type="spellEnd"/>
+    </w:p>
+    <w:p>
+      <w:pPr>
+        <w:pStyle w:val="BodyText"/>
+        <w:numPr>
+          <w:ilvl w:val="0"/>
+          <w:numId w:val="4"/>
+        </w:numPr>
+        <w:rPr>
+          <w:rFonts w:asciiTheme="majorBidi" w:hAnsiTheme="majorBidi" w:cstheme="majorBidi"/>
+        </w:rPr>
+      </w:pPr>
+      <w:r>
+        <w:rPr>
+          <w:rFonts w:asciiTheme="majorBidi" w:hAnsiTheme="majorBidi" w:cstheme="majorBidi"/>
+          <w:cs/>
+          <w:lang w:bidi="th-TH"/>
+        </w:rPr>
+        <w:t>ตั้งค่า</w:t>
+      </w:r>
+      <w:r>
+        <w:rPr>
+          <w:rFonts w:asciiTheme="majorBidi" w:hAnsiTheme="majorBidi" w:cstheme="majorBidi"/>
+        </w:rPr>
+        <w:t xml:space="preserve"> playing = false </w:t>
+      </w:r>
+      <w:r>
+        <w:rPr>
+          <w:rFonts w:asciiTheme="majorBidi" w:hAnsiTheme="majorBidi" w:cstheme="majorBidi"/>
+          <w:cs/>
+          <w:lang w:bidi="th-TH"/>
+        </w:rPr>
+        <w:t>แล้วเข้า</w:t>
+      </w:r>
+      <w:r>
+        <w:rPr>
+          <w:rFonts w:asciiTheme="majorBidi" w:hAnsiTheme="majorBidi" w:cstheme="majorBidi"/>
+        </w:rPr>
+        <w:t xml:space="preserve"> while(true) (</w:t>
+      </w:r>
+      <w:r>
+        <w:rPr>
+          <w:rFonts w:asciiTheme="majorBidi" w:hAnsiTheme="majorBidi" w:cstheme="majorBidi"/>
+          <w:cs/>
+          <w:lang w:bidi="th-TH"/>
+        </w:rPr>
+        <w:t>ลูปหลักของโปรแกรม)</w:t>
+      </w:r>
+    </w:p>
+    <w:p>
+      <w:pPr>
+        <w:pStyle w:val="BodyText"/>
+        <w:numPr>
+          <w:ilvl w:val="0"/>
+          <w:numId w:val="4"/>
+        </w:numPr>
+        <w:rPr>
+          <w:rFonts w:asciiTheme="majorBidi" w:hAnsiTheme="majorBidi" w:cstheme="majorBidi"/>
+        </w:rPr>
+      </w:pPr>
+      <w:r>
+        <w:rPr>
+          <w:rFonts w:asciiTheme="majorBidi" w:hAnsiTheme="majorBidi" w:cstheme="majorBidi"/>
+          <w:cs/>
+          <w:lang w:bidi="th-TH"/>
+        </w:rPr>
+        <w:t>ทุกครั้งในลูป</w:t>
+      </w:r>
+      <w:r>
+        <w:rPr>
+          <w:rFonts w:asciiTheme="majorBidi" w:hAnsiTheme="majorBidi" w:cstheme="majorBidi"/>
+        </w:rPr>
+        <w:t xml:space="preserve"> </w:t>
+      </w:r>
+      <w:r>
+        <w:rPr>
+          <w:rFonts w:asciiTheme="majorBidi" w:hAnsiTheme="majorBidi" w:cstheme="majorBidi"/>
+          <w:cs/>
+          <w:lang w:bidi="th-TH"/>
+        </w:rPr>
+        <w:t>รับอินพุตผู้ใช้ด้วย</w:t>
+      </w:r>
+      <w:r>
+        <w:rPr>
+          <w:rFonts w:asciiTheme="majorBidi" w:hAnsiTheme="majorBidi" w:cstheme="majorBidi"/>
+        </w:rPr>
+        <w:t xml:space="preserve"> </w:t>
+      </w:r>
+      <w:proofErr w:type="spellStart"/>
+      <w:r>
+        <w:rPr>
+          <w:rFonts w:asciiTheme="majorBidi" w:hAnsiTheme="majorBidi" w:cstheme="majorBidi"/>
+        </w:rPr>
+        <w:t>scanner.nextLine</w:t>
+      </w:r>
+      <w:proofErr w:type="spellEnd"/>
+      <w:r>
+        <w:rPr>
+          <w:rFonts w:asciiTheme="majorBidi" w:hAnsiTheme="majorBidi" w:cstheme="majorBidi"/>
+        </w:rPr>
+        <w:t xml:space="preserve">() </w:t>
+      </w:r>
+      <w:r>
+        <w:rPr>
+          <w:rFonts w:asciiTheme="majorBidi" w:hAnsiTheme="majorBidi" w:cstheme="majorBidi"/>
+          <w:cs/>
+          <w:lang w:bidi="th-TH"/>
+        </w:rPr>
+        <w:t>เก็บใน</w:t>
+      </w:r>
+      <w:r>
+        <w:rPr>
+          <w:rFonts w:asciiTheme="majorBidi" w:hAnsiTheme="majorBidi" w:cstheme="majorBidi"/>
+        </w:rPr>
+        <w:t xml:space="preserve"> choice</w:t>
+      </w:r>
+    </w:p>
+    <w:p>
+      <w:pPr>
+        <w:pStyle w:val="BodyText"/>
+        <w:numPr>
+          <w:ilvl w:val="0"/>
+          <w:numId w:val="4"/>
+        </w:numPr>
+        <w:rPr>
+          <w:rFonts w:asciiTheme="majorBidi" w:hAnsiTheme="majorBidi" w:cstheme="majorBidi"/>
+        </w:rPr>
+      </w:pPr>
+      <w:r>
+        <w:rPr>
+          <w:rFonts w:asciiTheme="majorBidi" w:hAnsiTheme="majorBidi" w:cstheme="majorBidi"/>
+          <w:cs/>
+          <w:lang w:bidi="th-TH"/>
+        </w:rPr>
+        <w:t>ถ้า</w:t>
+      </w:r>
+      <w:r>
+        <w:rPr>
+          <w:rFonts w:asciiTheme="majorBidi" w:hAnsiTheme="majorBidi" w:cstheme="majorBidi"/>
+        </w:rPr>
+        <w:t xml:space="preserve"> choice == "!exit"</w:t>
+      </w:r>
+      <w:r>
+        <w:rPr>
+          <w:rFonts w:asciiTheme="majorBidi" w:hAnsiTheme="majorBidi" w:cstheme="majorBidi"/>
+        </w:rPr>
+        <w:t xml:space="preserve"> </w:t>
+      </w:r>
+      <w:r>
+        <w:rPr>
+          <w:rFonts w:asciiTheme="majorBidi" w:hAnsiTheme="majorBidi" w:cstheme="majorBidi"/>
+          <w:cs/>
+          <w:lang w:bidi="th-TH"/>
+        </w:rPr>
+        <w:t xml:space="preserve">แสดงคะแนนสุดท้าย </w:t>
+      </w:r>
+      <w:r>
+        <w:rPr>
+          <w:rFonts w:ascii="Times New Roman" w:hAnsi="Times New Roman" w:cs="Times New Roman" w:hint="cs"/>
+          <w:cs/>
+          <w:lang w:bidi="th-TH"/>
+        </w:rPr>
+        <w:t>→</w:t>
+      </w:r>
+      <w:r>
+        <w:rPr>
+          <w:rFonts w:asciiTheme="majorBidi" w:hAnsiTheme="majorBidi" w:cstheme="majorBidi"/>
+          <w:cs/>
+          <w:lang w:bidi="th-TH"/>
+        </w:rPr>
+        <w:t xml:space="preserve"> </w:t>
+      </w:r>
+      <w:r>
+        <w:rPr>
+          <w:rFonts w:ascii="Angsana New" w:hAnsi="Angsana New" w:cs="Angsana New" w:hint="cs"/>
+          <w:cs/>
+          <w:lang w:bidi="th-TH"/>
+        </w:rPr>
+        <w:t>พิมพ์</w:t>
+      </w:r>
+      <w:r>
+        <w:rPr>
+          <w:rFonts w:asciiTheme="majorBidi" w:hAnsiTheme="majorBidi" w:cstheme="majorBidi"/>
+        </w:rPr>
+        <w:t xml:space="preserve"> Bye! </w:t>
+      </w:r>
+      <w:r>
+        <w:rPr>
+          <w:rFonts w:ascii="Times New Roman" w:hAnsi="Times New Roman" w:cs="Times New Roman"/>
+        </w:rPr>
+        <w:t>→</w:t>
+      </w:r>
+      <w:r>
+        <w:rPr>
+          <w:rFonts w:asciiTheme="majorBidi" w:hAnsiTheme="majorBidi" w:cstheme="majorBidi"/>
+        </w:rPr>
+        <w:t xml:space="preserve"> </w:t>
+      </w:r>
+      <w:r>
+        <w:rPr>
+          <w:rFonts w:asciiTheme="majorBidi" w:hAnsiTheme="majorBidi" w:cstheme="majorBidi"/>
+          <w:cs/>
+          <w:lang w:bidi="th-TH"/>
+        </w:rPr>
+        <w:t xml:space="preserve">ออกจากลูป </w:t>
+      </w:r>
+      <w:r>
+        <w:rPr>
+          <w:rFonts w:ascii="Times New Roman" w:hAnsi="Times New Roman" w:cs="Times New Roman" w:hint="cs"/>
+          <w:cs/>
+          <w:lang w:bidi="th-TH"/>
+        </w:rPr>
+        <w:t>→</w:t>
+      </w:r>
+      <w:r>
+        <w:rPr>
+          <w:rFonts w:asciiTheme="majorBidi" w:hAnsiTheme="majorBidi" w:cstheme="majorBidi"/>
+          <w:cs/>
+          <w:lang w:bidi="th-TH"/>
+        </w:rPr>
+        <w:t xml:space="preserve"> </w:t>
+      </w:r>
+      <w:r>
+        <w:rPr>
+          <w:rFonts w:ascii="Angsana New" w:hAnsi="Angsana New" w:cs="Angsana New" w:hint="cs"/>
+          <w:cs/>
+          <w:lang w:bidi="th-TH"/>
+        </w:rPr>
+        <w:t>โปรแกรมจบ</w:t>
+      </w:r>
+    </w:p>
+    <w:p>
+      <w:pPr>
+        <w:pStyle w:val="BodyText"/>
+        <w:numPr>
+          <w:ilvl w:val="0"/>
+          <w:numId w:val="4"/>
+        </w:numPr>
+        <w:rPr>
+          <w:rFonts w:asciiTheme="majorBidi" w:hAnsiTheme="majorBidi" w:cstheme="majorBidi"/>
+        </w:rPr>
+      </w:pPr>
+      <w:r>
+        <w:rPr>
+          <w:rFonts w:asciiTheme="majorBidi" w:hAnsiTheme="majorBidi" w:cstheme="majorBidi"/>
+          <w:cs/>
+          <w:lang w:bidi="th-TH"/>
+        </w:rPr>
+        <w:t>ถ้า</w:t>
+      </w:r>
+      <w:r>
+        <w:rPr>
+          <w:rFonts w:asciiTheme="majorBidi" w:hAnsiTheme="majorBidi" w:cstheme="majorBidi"/>
+        </w:rPr>
+        <w:t xml:space="preserve"> choice == "!rating"</w:t>
+      </w:r>
+      <w:r>
+        <w:rPr>
+          <w:rFonts w:asciiTheme="majorBidi" w:hAnsiTheme="majorBidi" w:cstheme="majorBidi"/>
+        </w:rPr>
+        <w:t xml:space="preserve"> </w:t>
+      </w:r>
+      <w:r>
+        <w:rPr>
+          <w:rFonts w:asciiTheme="majorBidi" w:hAnsiTheme="majorBidi" w:cstheme="majorBidi"/>
+          <w:cs/>
+          <w:lang w:bidi="th-TH"/>
+        </w:rPr>
+        <w:t xml:space="preserve">แสดงคะแนนปัจจุบัน </w:t>
+      </w:r>
+      <w:r>
+        <w:rPr>
+          <w:rFonts w:ascii="Times New Roman" w:hAnsi="Times New Roman" w:cs="Times New Roman" w:hint="cs"/>
+          <w:cs/>
+          <w:lang w:bidi="th-TH"/>
+        </w:rPr>
+        <w:t>→</w:t>
+      </w:r>
+      <w:r>
+        <w:rPr>
+          <w:rFonts w:asciiTheme="majorBidi" w:hAnsiTheme="majorBidi" w:cstheme="majorBidi"/>
+          <w:cs/>
+          <w:lang w:bidi="th-TH"/>
+        </w:rPr>
+        <w:t xml:space="preserve"> </w:t>
+      </w:r>
+      <w:r>
+        <w:rPr>
+          <w:rFonts w:ascii="Angsana New" w:hAnsi="Angsana New" w:cs="Angsana New" w:hint="cs"/>
+          <w:cs/>
+          <w:lang w:bidi="th-TH"/>
+        </w:rPr>
+        <w:t>วนลูปรอบใหม่</w:t>
+      </w:r>
+    </w:p>
+    <w:p>
+      <w:pPr>
+        <w:pStyle w:val="BodyText"/>
+        <w:numPr>
+          <w:ilvl w:val="0"/>
+          <w:numId w:val="4"/>
+        </w:numPr>
+        <w:rPr>
+          <w:rFonts w:asciiTheme="majorBidi" w:hAnsiTheme="majorBidi" w:cstheme="majorBidi"/>
+        </w:rPr>
+      </w:pPr>
+      <w:r>
+        <w:rPr>
+          <w:rFonts w:asciiTheme="majorBidi" w:hAnsiTheme="majorBidi" w:cstheme="majorBidi"/>
+          <w:cs/>
+          <w:lang w:bidi="th-TH"/>
+        </w:rPr>
+        <w:t>ถ้า</w:t>
+      </w:r>
+      <w:r>
+        <w:rPr>
+          <w:rFonts w:asciiTheme="majorBidi" w:hAnsiTheme="majorBidi" w:cstheme="majorBidi"/>
+        </w:rPr>
+        <w:t xml:space="preserve"> choice == "!help"</w:t>
+      </w:r>
+      <w:r>
+        <w:rPr>
+          <w:rFonts w:asciiTheme="majorBidi" w:hAnsiTheme="majorBidi" w:cstheme="majorBidi"/>
+        </w:rPr>
+        <w:t xml:space="preserve"> </w:t>
+      </w:r>
+      <w:r>
+        <w:rPr>
+          <w:rFonts w:asciiTheme="majorBidi" w:hAnsiTheme="majorBidi" w:cstheme="majorBidi"/>
+          <w:cs/>
+          <w:lang w:bidi="th-TH"/>
+        </w:rPr>
+        <w:t>เรียก</w:t>
+      </w:r>
+      <w:r>
+        <w:rPr>
+          <w:rFonts w:asciiTheme="majorBidi" w:hAnsiTheme="majorBidi" w:cstheme="majorBidi"/>
+        </w:rPr>
+        <w:t xml:space="preserve"> </w:t>
+      </w:r>
+      <w:proofErr w:type="spellStart"/>
+      <w:r>
+        <w:rPr>
+          <w:rFonts w:asciiTheme="majorBidi" w:hAnsiTheme="majorBidi" w:cstheme="majorBidi"/>
+        </w:rPr>
+        <w:t>printHelp</w:t>
+      </w:r>
+      <w:proofErr w:type="spellEnd"/>
+      <w:r>
+        <w:rPr>
+          <w:rFonts w:asciiTheme="majorBidi" w:hAnsiTheme="majorBidi" w:cstheme="majorBidi"/>
+        </w:rPr>
+        <w:t xml:space="preserve">() </w:t>
+      </w:r>
+      <w:r>
+        <w:rPr>
+          <w:rFonts w:ascii="Times New Roman" w:hAnsi="Times New Roman" w:cs="Times New Roman"/>
+        </w:rPr>
+        <w:t>→</w:t>
+      </w:r>
+      <w:r>
+        <w:rPr>
+          <w:rFonts w:asciiTheme="majorBidi" w:hAnsiTheme="majorBidi" w:cstheme="majorBidi"/>
+        </w:rPr>
+        <w:t xml:space="preserve"> </w:t>
+      </w:r>
+      <w:r>
+        <w:rPr>
+          <w:rFonts w:asciiTheme="majorBidi" w:hAnsiTheme="majorBidi" w:cstheme="majorBidi"/>
+          <w:cs/>
+          <w:lang w:bidi="th-TH"/>
+        </w:rPr>
+        <w:t xml:space="preserve">แสดงคำสั่ง </w:t>
+      </w:r>
+      <w:r>
+        <w:rPr>
+          <w:rFonts w:ascii="Times New Roman" w:hAnsi="Times New Roman" w:cs="Times New Roman" w:hint="cs"/>
+          <w:cs/>
+          <w:lang w:bidi="th-TH"/>
+        </w:rPr>
+        <w:t>→</w:t>
+      </w:r>
+      <w:r>
+        <w:rPr>
+          <w:rFonts w:asciiTheme="majorBidi" w:hAnsiTheme="majorBidi" w:cstheme="majorBidi"/>
+          <w:cs/>
+          <w:lang w:bidi="th-TH"/>
+        </w:rPr>
+        <w:t xml:space="preserve"> </w:t>
+      </w:r>
+      <w:r>
+        <w:rPr>
+          <w:rFonts w:ascii="Angsana New" w:hAnsi="Angsana New" w:cs="Angsana New" w:hint="cs"/>
+          <w:cs/>
+          <w:lang w:bidi="th-TH"/>
+        </w:rPr>
+        <w:t>วนลูปรอบใหม่</w:t>
+      </w:r>
+    </w:p>
+    <w:p>
+      <w:pPr>
+        <w:pStyle w:val="BodyText"/>
+        <w:numPr>
+          <w:ilvl w:val="0"/>
+          <w:numId w:val="4"/>
+        </w:numPr>
+        <w:rPr>
+          <w:rFonts w:asciiTheme="majorBidi" w:hAnsiTheme="majorBidi" w:cstheme="majorBidi"/>
+        </w:rPr>
+      </w:pPr>
+      <w:r>
+        <w:rPr>
+          <w:rFonts w:asciiTheme="majorBidi" w:hAnsiTheme="majorBidi" w:cstheme="majorBidi"/>
+          <w:cs/>
+          <w:lang w:bidi="th-TH"/>
+        </w:rPr>
+        <w:t>ถ้า</w:t>
+      </w:r>
+      <w:r>
+        <w:rPr>
+          <w:rFonts w:asciiTheme="majorBidi" w:hAnsiTheme="majorBidi" w:cstheme="majorBidi"/>
+        </w:rPr>
+        <w:t xml:space="preserve"> choice == "!play"</w:t>
+      </w:r>
+      <w:r>
+        <w:rPr>
+          <w:rFonts w:asciiTheme="majorBidi" w:hAnsiTheme="majorBidi" w:cstheme="majorBidi"/>
+        </w:rPr>
+        <w:t xml:space="preserve"> </w:t>
+      </w:r>
+      <w:r>
+        <w:rPr>
+          <w:rFonts w:asciiTheme="majorBidi" w:hAnsiTheme="majorBidi" w:cstheme="majorBidi"/>
+          <w:cs/>
+          <w:lang w:bidi="th-TH"/>
+        </w:rPr>
+        <w:t>ตั้ง</w:t>
+      </w:r>
+      <w:r>
+        <w:rPr>
+          <w:rFonts w:asciiTheme="majorBidi" w:hAnsiTheme="majorBidi" w:cstheme="majorBidi"/>
+        </w:rPr>
+        <w:t xml:space="preserve"> playing = true </w:t>
+      </w:r>
+      <w:r>
+        <w:rPr>
+          <w:rFonts w:ascii="Times New Roman" w:hAnsi="Times New Roman" w:cs="Times New Roman"/>
+        </w:rPr>
+        <w:t>→</w:t>
+      </w:r>
+      <w:r>
+        <w:rPr>
+          <w:rFonts w:asciiTheme="majorBidi" w:hAnsiTheme="majorBidi" w:cstheme="majorBidi"/>
+        </w:rPr>
+        <w:t xml:space="preserve"> </w:t>
+      </w:r>
+      <w:r>
+        <w:rPr>
+          <w:rFonts w:asciiTheme="majorBidi" w:hAnsiTheme="majorBidi" w:cstheme="majorBidi"/>
+          <w:cs/>
+          <w:lang w:bidi="th-TH"/>
+        </w:rPr>
+        <w:t xml:space="preserve">แจ้งเริ่มเกม </w:t>
+      </w:r>
+      <w:r>
+        <w:rPr>
+          <w:rFonts w:ascii="Times New Roman" w:hAnsi="Times New Roman" w:cs="Times New Roman" w:hint="cs"/>
+          <w:cs/>
+          <w:lang w:bidi="th-TH"/>
+        </w:rPr>
+        <w:t>→</w:t>
+      </w:r>
+      <w:r>
+        <w:rPr>
+          <w:rFonts w:asciiTheme="majorBidi" w:hAnsiTheme="majorBidi" w:cstheme="majorBidi"/>
+          <w:cs/>
+          <w:lang w:bidi="th-TH"/>
+        </w:rPr>
+        <w:t xml:space="preserve"> </w:t>
+      </w:r>
+      <w:r>
+        <w:rPr>
+          <w:rFonts w:ascii="Angsana New" w:hAnsi="Angsana New" w:cs="Angsana New" w:hint="cs"/>
+          <w:cs/>
+          <w:lang w:bidi="th-TH"/>
+        </w:rPr>
+        <w:t>วนลูปรอบใหม่</w:t>
+      </w:r>
+    </w:p>
+    <w:p>
+      <w:pPr>
+        <w:pStyle w:val="BodyText"/>
+        <w:numPr>
+          <w:ilvl w:val="0"/>
+          <w:numId w:val="4"/>
+        </w:numPr>
+        <w:rPr>
+          <w:rFonts w:asciiTheme="majorBidi" w:hAnsiTheme="majorBidi" w:cstheme="majorBidi"/>
+        </w:rPr>
+      </w:pPr>
+      <w:r>
+        <w:rPr>
+          <w:rFonts w:asciiTheme="majorBidi" w:hAnsiTheme="majorBidi" w:cstheme="majorBidi"/>
+          <w:cs/>
+          <w:lang w:bidi="th-TH"/>
+        </w:rPr>
+        <w:t>ถ้า</w:t>
+      </w:r>
+      <w:r>
+        <w:rPr>
+          <w:rFonts w:asciiTheme="majorBidi" w:hAnsiTheme="majorBidi" w:cstheme="majorBidi"/>
+        </w:rPr>
+        <w:t xml:space="preserve"> playing == false </w:t>
+      </w:r>
+      <w:r>
+        <w:rPr>
+          <w:rFonts w:asciiTheme="majorBidi" w:hAnsiTheme="majorBidi" w:cstheme="majorBidi"/>
+          <w:cs/>
+          <w:lang w:bidi="th-TH"/>
+        </w:rPr>
+        <w:t>และพิมพ์อย่างอื่น</w:t>
+      </w:r>
+      <w:r>
+        <w:rPr>
+          <w:rFonts w:asciiTheme="majorBidi" w:hAnsiTheme="majorBidi" w:cstheme="majorBidi"/>
+        </w:rPr>
+        <w:t xml:space="preserve"> </w:t>
+      </w:r>
+      <w:r>
+        <w:rPr>
+          <w:rFonts w:asciiTheme="majorBidi" w:hAnsiTheme="majorBidi" w:cstheme="majorBidi"/>
+          <w:cs/>
+          <w:lang w:bidi="th-TH"/>
+        </w:rPr>
+        <w:t>แจ้งให้พิมพ์</w:t>
+      </w:r>
+      <w:r>
+        <w:rPr>
+          <w:rFonts w:asciiTheme="majorBidi" w:hAnsiTheme="majorBidi" w:cstheme="majorBidi"/>
+        </w:rPr>
+        <w:t xml:space="preserve"> !play </w:t>
+      </w:r>
+      <w:r>
+        <w:rPr>
+          <w:rFonts w:asciiTheme="majorBidi" w:hAnsiTheme="majorBidi" w:cstheme="majorBidi"/>
+          <w:cs/>
+          <w:lang w:bidi="th-TH"/>
+        </w:rPr>
+        <w:t xml:space="preserve">ก่อน </w:t>
+      </w:r>
+      <w:r>
+        <w:rPr>
+          <w:rFonts w:ascii="Times New Roman" w:hAnsi="Times New Roman" w:cs="Times New Roman" w:hint="cs"/>
+          <w:cs/>
+          <w:lang w:bidi="th-TH"/>
+        </w:rPr>
+        <w:t>→</w:t>
+      </w:r>
+      <w:r>
+        <w:rPr>
+          <w:rFonts w:asciiTheme="majorBidi" w:hAnsiTheme="majorBidi" w:cstheme="majorBidi"/>
+          <w:cs/>
+          <w:lang w:bidi="th-TH"/>
+        </w:rPr>
+        <w:t xml:space="preserve"> </w:t>
+      </w:r>
+      <w:r>
+        <w:rPr>
+          <w:rFonts w:ascii="Angsana New" w:hAnsi="Angsana New" w:cs="Angsana New" w:hint="cs"/>
+          <w:cs/>
+          <w:lang w:bidi="th-TH"/>
+        </w:rPr>
+        <w:t>วนลูปใหม่</w:t>
+      </w:r>
+    </w:p>
+    <w:p>
+      <w:pPr>
+        <w:pStyle w:val="BodyText"/>
+        <w:numPr>
+          <w:ilvl w:val="0"/>
+          <w:numId w:val="4"/>
+        </w:numPr>
+        <w:rPr>
+          <w:rFonts w:asciiTheme="majorBidi" w:hAnsiTheme="majorBidi" w:cstheme="majorBidi"/>
+        </w:rPr>
+      </w:pPr>
+      <w:r>
+        <w:rPr>
+          <w:rFonts w:asciiTheme="majorBidi" w:hAnsiTheme="majorBidi" w:cstheme="majorBidi"/>
+          <w:cs/>
+          <w:lang w:bidi="th-TH"/>
+        </w:rPr>
+        <w:t>เมื่อเริ่มเล่นแล้ว</w:t>
+      </w:r>
+      <w:r>
+        <w:rPr>
+          <w:rFonts w:asciiTheme="majorBidi" w:hAnsiTheme="majorBidi" w:cstheme="majorBidi"/>
+        </w:rPr>
+        <w:t xml:space="preserve"> </w:t>
+      </w:r>
+      <w:r>
+        <w:rPr>
+          <w:rFonts w:asciiTheme="majorBidi" w:hAnsiTheme="majorBidi" w:cstheme="majorBidi"/>
+          <w:cs/>
+          <w:lang w:bidi="th-TH"/>
+        </w:rPr>
+        <w:t>เรียก</w:t>
+      </w:r>
+      <w:r>
+        <w:rPr>
+          <w:rFonts w:asciiTheme="majorBidi" w:hAnsiTheme="majorBidi" w:cstheme="majorBidi"/>
+        </w:rPr>
+        <w:t xml:space="preserve"> </w:t>
+      </w:r>
+      <w:proofErr w:type="spellStart"/>
+      <w:r>
+        <w:rPr>
+          <w:rFonts w:asciiTheme="majorBidi" w:hAnsiTheme="majorBidi" w:cstheme="majorBidi"/>
+        </w:rPr>
+        <w:t>getComputerChoice</w:t>
+      </w:r>
+      <w:proofErr w:type="spellEnd"/>
+      <w:r>
+        <w:rPr>
+          <w:rFonts w:asciiTheme="majorBidi" w:hAnsiTheme="majorBidi" w:cstheme="majorBidi"/>
+        </w:rPr>
+        <w:t xml:space="preserve">(random) </w:t>
+      </w:r>
+      <w:r>
+        <w:rPr>
+          <w:rFonts w:asciiTheme="majorBidi" w:hAnsiTheme="majorBidi" w:cstheme="majorBidi"/>
+          <w:cs/>
+          <w:lang w:bidi="th-TH"/>
+        </w:rPr>
+        <w:t>เพื่อสุ่มท่าของคอมพิวเตอร์</w:t>
+      </w:r>
+    </w:p>
+    <w:p>
+      <w:pPr>
+        <w:pStyle w:val="BodyText"/>
+        <w:numPr>
+          <w:ilvl w:val="0"/>
+          <w:numId w:val="4"/>
+        </w:numPr>
+        <w:rPr>
+          <w:rFonts w:asciiTheme="majorBidi" w:hAnsiTheme="majorBidi" w:cstheme="majorBidi"/>
+        </w:rPr>
+      </w:pPr>
+      <w:r>
+        <w:rPr>
+          <w:rFonts w:asciiTheme="majorBidi" w:hAnsiTheme="majorBidi" w:cstheme="majorBidi"/>
+          <w:cs/>
+          <w:lang w:bidi="th-TH"/>
+        </w:rPr>
+        <w:t>เรียก</w:t>
+      </w:r>
+      <w:r>
+        <w:rPr>
+          <w:rFonts w:asciiTheme="majorBidi" w:hAnsiTheme="majorBidi" w:cstheme="majorBidi"/>
+        </w:rPr>
+        <w:t xml:space="preserve"> </w:t>
+      </w:r>
+      <w:proofErr w:type="spellStart"/>
+      <w:r>
+        <w:rPr>
+          <w:rFonts w:asciiTheme="majorBidi" w:hAnsiTheme="majorBidi" w:cstheme="majorBidi"/>
+        </w:rPr>
+        <w:t>rollSkill</w:t>
+      </w:r>
+      <w:proofErr w:type="spellEnd"/>
+      <w:r>
+        <w:rPr>
+          <w:rFonts w:asciiTheme="majorBidi" w:hAnsiTheme="majorBidi" w:cstheme="majorBidi"/>
+        </w:rPr>
+        <w:t>(random)</w:t>
+      </w:r>
+      <w:r>
+        <w:rPr>
+          <w:rFonts w:asciiTheme="majorBidi" w:hAnsiTheme="majorBidi" w:cstheme="majorBidi"/>
+        </w:rPr>
+        <w:t xml:space="preserve"> </w:t>
+      </w:r>
+      <w:r>
+        <w:rPr>
+          <w:rFonts w:asciiTheme="majorBidi" w:hAnsiTheme="majorBidi" w:cstheme="majorBidi"/>
+          <w:cs/>
+          <w:lang w:bidi="th-TH"/>
+        </w:rPr>
+        <w:t xml:space="preserve">สุ่มโอกาส </w:t>
+      </w:r>
+      <w:r>
+        <w:rPr>
+          <w:rFonts w:asciiTheme="majorBidi" w:hAnsiTheme="majorBidi" w:cstheme="majorBidi"/>
+        </w:rPr>
+        <w:t xml:space="preserve">30% </w:t>
+      </w:r>
+      <w:r>
+        <w:rPr>
+          <w:rFonts w:asciiTheme="majorBidi" w:hAnsiTheme="majorBidi" w:cstheme="majorBidi"/>
+          <w:cs/>
+          <w:lang w:bidi="th-TH"/>
+        </w:rPr>
+        <w:t xml:space="preserve">ว่ามีสกิลหรือไม่ </w:t>
+      </w:r>
+      <w:r>
+        <w:rPr>
+          <w:rFonts w:ascii="Times New Roman" w:hAnsi="Times New Roman" w:cs="Times New Roman" w:hint="cs"/>
+          <w:cs/>
+          <w:lang w:bidi="th-TH"/>
+        </w:rPr>
+        <w:t>→</w:t>
+      </w:r>
+      <w:r>
+        <w:rPr>
+          <w:rFonts w:asciiTheme="majorBidi" w:hAnsiTheme="majorBidi" w:cstheme="majorBidi"/>
+          <w:cs/>
+          <w:lang w:bidi="th-TH"/>
+        </w:rPr>
+        <w:t xml:space="preserve"> </w:t>
+      </w:r>
+      <w:r>
+        <w:rPr>
+          <w:rFonts w:ascii="Angsana New" w:hAnsi="Angsana New" w:cs="Angsana New" w:hint="cs"/>
+          <w:cs/>
+          <w:lang w:bidi="th-TH"/>
+        </w:rPr>
+        <w:t>คืนค่า</w:t>
+      </w:r>
+      <w:r>
+        <w:rPr>
+          <w:rFonts w:asciiTheme="majorBidi" w:hAnsiTheme="majorBidi" w:cstheme="majorBidi"/>
+        </w:rPr>
+        <w:t xml:space="preserve"> [owner, type]</w:t>
+      </w:r>
+    </w:p>
+    <w:p>
+      <w:pPr>
+        <w:pStyle w:val="BodyText"/>
+        <w:numPr>
+          <w:ilvl w:val="0"/>
+          <w:numId w:val="4"/>
+        </w:numPr>
+        <w:rPr>
+          <w:rFonts w:asciiTheme="majorBidi" w:hAnsiTheme="majorBidi" w:cstheme="majorBidi"/>
+        </w:rPr>
+      </w:pPr>
+      <w:r>
+        <w:rPr>
+          <w:rFonts w:asciiTheme="majorBidi" w:hAnsiTheme="majorBidi" w:cstheme="majorBidi"/>
+          <w:cs/>
+          <w:lang w:bidi="th-TH"/>
+        </w:rPr>
+        <w:t>เรียก</w:t>
+      </w:r>
+      <w:r>
+        <w:rPr>
+          <w:rFonts w:asciiTheme="majorBidi" w:hAnsiTheme="majorBidi" w:cstheme="majorBidi"/>
+        </w:rPr>
+        <w:t xml:space="preserve"> </w:t>
+      </w:r>
+      <w:proofErr w:type="spellStart"/>
+      <w:r>
+        <w:rPr>
+          <w:rFonts w:asciiTheme="majorBidi" w:hAnsiTheme="majorBidi" w:cstheme="majorBidi"/>
+        </w:rPr>
+        <w:t>announceSkill</w:t>
+      </w:r>
+      <w:proofErr w:type="spellEnd"/>
+      <w:r>
+        <w:rPr>
+          <w:rFonts w:asciiTheme="majorBidi" w:hAnsiTheme="majorBidi" w:cstheme="majorBidi"/>
+        </w:rPr>
+        <w:t>(</w:t>
+      </w:r>
+      <w:proofErr w:type="spellStart"/>
+      <w:r>
+        <w:rPr>
+          <w:rFonts w:asciiTheme="majorBidi" w:hAnsiTheme="majorBidi" w:cstheme="majorBidi"/>
+        </w:rPr>
+        <w:t>playerName</w:t>
+      </w:r>
+      <w:proofErr w:type="spellEnd"/>
+      <w:r>
+        <w:rPr>
+          <w:rFonts w:asciiTheme="majorBidi" w:hAnsiTheme="majorBidi" w:cstheme="majorBidi"/>
+        </w:rPr>
+        <w:t>, skill)</w:t>
+      </w:r>
+      <w:r>
+        <w:rPr>
+          <w:rFonts w:asciiTheme="majorBidi" w:hAnsiTheme="majorBidi" w:cstheme="majorBidi"/>
+        </w:rPr>
+        <w:t xml:space="preserve"> </w:t>
+      </w:r>
+      <w:r>
+        <w:rPr>
+          <w:rFonts w:asciiTheme="majorBidi" w:hAnsiTheme="majorBidi" w:cstheme="majorBidi"/>
+          <w:cs/>
+          <w:lang w:bidi="th-TH"/>
+        </w:rPr>
+        <w:t xml:space="preserve">ถ้ามีสกิล </w:t>
+      </w:r>
+      <w:r>
+        <w:rPr>
+          <w:rFonts w:ascii="Times New Roman" w:hAnsi="Times New Roman" w:cs="Times New Roman" w:hint="cs"/>
+          <w:cs/>
+          <w:lang w:bidi="th-TH"/>
+        </w:rPr>
+        <w:t>→</w:t>
+      </w:r>
+      <w:r>
+        <w:rPr>
+          <w:rFonts w:asciiTheme="majorBidi" w:hAnsiTheme="majorBidi" w:cstheme="majorBidi"/>
+          <w:cs/>
+          <w:lang w:bidi="th-TH"/>
+        </w:rPr>
+        <w:t xml:space="preserve"> </w:t>
+      </w:r>
+      <w:r>
+        <w:rPr>
+          <w:rFonts w:ascii="Angsana New" w:hAnsi="Angsana New" w:cs="Angsana New" w:hint="cs"/>
+          <w:cs/>
+          <w:lang w:bidi="th-TH"/>
+        </w:rPr>
+        <w:t>แสดงว่าใครได้และเป็นสกิลอะไร</w:t>
+      </w:r>
+    </w:p>
+    <w:p>
+      <w:pPr>
+        <w:pStyle w:val="BodyText"/>
+        <w:numPr>
+          <w:ilvl w:val="0"/>
+          <w:numId w:val="4"/>
+        </w:numPr>
+        <w:rPr>
+          <w:rFonts w:asciiTheme="majorBidi" w:hAnsiTheme="majorBidi" w:cstheme="majorBidi"/>
+        </w:rPr>
+      </w:pPr>
+      <w:r>
+        <w:rPr>
+          <w:rFonts w:asciiTheme="majorBidi" w:hAnsiTheme="majorBidi" w:cstheme="majorBidi"/>
+          <w:cs/>
+          <w:lang w:bidi="th-TH"/>
+        </w:rPr>
+        <w:t xml:space="preserve">แปลงผลสกิลเป็น </w:t>
+      </w:r>
+      <w:r>
+        <w:rPr>
+          <w:rFonts w:asciiTheme="majorBidi" w:hAnsiTheme="majorBidi" w:cstheme="majorBidi"/>
+        </w:rPr>
+        <w:t xml:space="preserve">Boolean </w:t>
+      </w:r>
+      <w:r>
+        <w:rPr>
+          <w:rFonts w:asciiTheme="majorBidi" w:hAnsiTheme="majorBidi" w:cstheme="majorBidi"/>
+          <w:cs/>
+          <w:lang w:bidi="th-TH"/>
+        </w:rPr>
+        <w:t>กำหนด</w:t>
+      </w:r>
+      <w:r>
+        <w:rPr>
+          <w:rFonts w:asciiTheme="majorBidi" w:hAnsiTheme="majorBidi" w:cstheme="majorBidi"/>
+        </w:rPr>
+        <w:t xml:space="preserve"> </w:t>
+      </w:r>
+      <w:proofErr w:type="spellStart"/>
+      <w:r>
+        <w:rPr>
+          <w:rFonts w:asciiTheme="majorBidi" w:hAnsiTheme="majorBidi" w:cstheme="majorBidi"/>
+        </w:rPr>
+        <w:t>userShield</w:t>
+      </w:r>
+      <w:proofErr w:type="spellEnd"/>
+      <w:r>
+        <w:rPr>
+          <w:rFonts w:asciiTheme="majorBidi" w:hAnsiTheme="majorBidi" w:cstheme="majorBidi"/>
+        </w:rPr>
+        <w:t xml:space="preserve">, </w:t>
+      </w:r>
+      <w:proofErr w:type="spellStart"/>
+      <w:r>
+        <w:rPr>
+          <w:rFonts w:asciiTheme="majorBidi" w:hAnsiTheme="majorBidi" w:cstheme="majorBidi"/>
+        </w:rPr>
+        <w:t>aiShield</w:t>
+      </w:r>
+      <w:proofErr w:type="spellEnd"/>
+      <w:r>
+        <w:rPr>
+          <w:rFonts w:asciiTheme="majorBidi" w:hAnsiTheme="majorBidi" w:cstheme="majorBidi"/>
+        </w:rPr>
+        <w:t xml:space="preserve">, </w:t>
+      </w:r>
+      <w:proofErr w:type="spellStart"/>
+      <w:r>
+        <w:rPr>
+          <w:rFonts w:asciiTheme="majorBidi" w:hAnsiTheme="majorBidi" w:cstheme="majorBidi"/>
+        </w:rPr>
+        <w:t>userDouble</w:t>
+      </w:r>
+      <w:proofErr w:type="spellEnd"/>
+    </w:p>
+    <w:p>
+      <w:pPr>
+        <w:pStyle w:val="BodyText"/>
+        <w:numPr>
+          <w:ilvl w:val="0"/>
+          <w:numId w:val="4"/>
+        </w:numPr>
+        <w:rPr>
+          <w:rFonts w:asciiTheme="majorBidi" w:hAnsiTheme="majorBidi" w:cstheme="majorBidi"/>
+        </w:rPr>
+      </w:pPr>
+      <w:r>
+        <w:rPr>
+          <w:rFonts w:asciiTheme="majorBidi" w:hAnsiTheme="majorBidi" w:cstheme="majorBidi"/>
+          <w:cs/>
+          <w:lang w:bidi="th-TH"/>
+        </w:rPr>
+        <w:t>เรียก</w:t>
+      </w:r>
+      <w:r>
+        <w:rPr>
+          <w:rFonts w:asciiTheme="majorBidi" w:hAnsiTheme="majorBidi" w:cstheme="majorBidi"/>
+        </w:rPr>
+        <w:t xml:space="preserve"> </w:t>
+      </w:r>
+      <w:proofErr w:type="spellStart"/>
+      <w:r>
+        <w:rPr>
+          <w:rFonts w:asciiTheme="majorBidi" w:hAnsiTheme="majorBidi" w:cstheme="majorBidi"/>
+        </w:rPr>
+        <w:t>playGame</w:t>
+      </w:r>
+      <w:proofErr w:type="spellEnd"/>
+      <w:r>
+        <w:rPr>
+          <w:rFonts w:asciiTheme="majorBidi" w:hAnsiTheme="majorBidi" w:cstheme="majorBidi"/>
+        </w:rPr>
+        <w:t xml:space="preserve">(choice, computer, </w:t>
+      </w:r>
+      <w:proofErr w:type="spellStart"/>
+      <w:r>
+        <w:rPr>
+          <w:rFonts w:asciiTheme="majorBidi" w:hAnsiTheme="majorBidi" w:cstheme="majorBidi"/>
+        </w:rPr>
+        <w:t>userShield</w:t>
+      </w:r>
+      <w:proofErr w:type="spellEnd"/>
+      <w:r>
+        <w:rPr>
+          <w:rFonts w:asciiTheme="majorBidi" w:hAnsiTheme="majorBidi" w:cstheme="majorBidi"/>
+        </w:rPr>
+        <w:t xml:space="preserve">, </w:t>
+      </w:r>
+      <w:proofErr w:type="spellStart"/>
+      <w:r>
+        <w:rPr>
+          <w:rFonts w:asciiTheme="majorBidi" w:hAnsiTheme="majorBidi" w:cstheme="majorBidi"/>
+        </w:rPr>
+        <w:t>aiShield</w:t>
+      </w:r>
+      <w:proofErr w:type="spellEnd"/>
+      <w:r>
+        <w:rPr>
+          <w:rFonts w:asciiTheme="majorBidi" w:hAnsiTheme="majorBidi" w:cstheme="majorBidi"/>
+        </w:rPr>
+        <w:t xml:space="preserve">, </w:t>
+      </w:r>
+      <w:proofErr w:type="spellStart"/>
+      <w:r>
+        <w:rPr>
+          <w:rFonts w:asciiTheme="majorBidi" w:hAnsiTheme="majorBidi" w:cstheme="majorBidi"/>
+        </w:rPr>
+        <w:t>userDouble</w:t>
+      </w:r>
+      <w:proofErr w:type="spellEnd"/>
+      <w:r>
+        <w:rPr>
+          <w:rFonts w:asciiTheme="majorBidi" w:hAnsiTheme="majorBidi" w:cstheme="majorBidi"/>
+        </w:rPr>
+        <w:t>)</w:t>
+      </w:r>
+      <w:r>
+        <w:rPr>
+          <w:rFonts w:asciiTheme="majorBidi" w:hAnsiTheme="majorBidi" w:cstheme="majorBidi"/>
+        </w:rPr>
+        <w:t xml:space="preserve"> </w:t>
+      </w:r>
+      <w:r>
+        <w:rPr>
+          <w:rFonts w:asciiTheme="majorBidi" w:hAnsiTheme="majorBidi" w:cstheme="majorBidi"/>
+          <w:cs/>
+          <w:lang w:bidi="th-TH"/>
+        </w:rPr>
+        <w:t xml:space="preserve">ใช้กติกา </w:t>
+      </w:r>
+      <w:r>
+        <w:rPr>
+          <w:rFonts w:asciiTheme="majorBidi" w:hAnsiTheme="majorBidi" w:cstheme="majorBidi"/>
+        </w:rPr>
+        <w:t xml:space="preserve">Rock-Paper-Scissors </w:t>
+      </w:r>
+      <w:r>
+        <w:rPr>
+          <w:rFonts w:asciiTheme="majorBidi" w:hAnsiTheme="majorBidi" w:cstheme="majorBidi"/>
+          <w:cs/>
+          <w:lang w:bidi="th-TH"/>
+        </w:rPr>
+        <w:t>ตัดสินแพ้/ชนะ/เสมอ พร้อมผลสกิล</w:t>
+      </w:r>
+    </w:p>
+    <w:p>
+      <w:pPr>
+        <w:pStyle w:val="BodyText"/>
+        <w:numPr>
+          <w:ilvl w:val="0"/>
+          <w:numId w:val="4"/>
+        </w:numPr>
+        <w:rPr>
+          <w:rFonts w:asciiTheme="majorBidi" w:hAnsiTheme="majorBidi" w:cstheme="majorBidi"/>
+        </w:rPr>
+      </w:pPr>
+      <w:r>
+        <w:rPr>
+          <w:rFonts w:asciiTheme="majorBidi" w:hAnsiTheme="majorBidi" w:cstheme="majorBidi"/>
+          <w:cs/>
+          <w:lang w:bidi="th-TH"/>
+        </w:rPr>
+        <w:t>ภายใน</w:t>
+      </w:r>
+      <w:r>
+        <w:rPr>
+          <w:rFonts w:asciiTheme="majorBidi" w:hAnsiTheme="majorBidi" w:cstheme="majorBidi"/>
+        </w:rPr>
+        <w:t xml:space="preserve"> </w:t>
+      </w:r>
+      <w:proofErr w:type="spellStart"/>
+      <w:r>
+        <w:rPr>
+          <w:rFonts w:asciiTheme="majorBidi" w:hAnsiTheme="majorBidi" w:cstheme="majorBidi"/>
+        </w:rPr>
+        <w:t>playGame</w:t>
+      </w:r>
+      <w:proofErr w:type="spellEnd"/>
+      <w:r>
+        <w:rPr>
+          <w:rFonts w:asciiTheme="majorBidi" w:hAnsiTheme="majorBidi" w:cstheme="majorBidi"/>
+        </w:rPr>
+        <w:t>()</w:t>
+      </w:r>
+    </w:p>
+    <w:p>
+      <w:pPr>
+        <w:pStyle w:val="BodyText"/>
+        <w:numPr>
+          <w:ilvl w:val="0"/>
+          <w:numId w:val="5"/>
+        </w:numPr>
+        <w:rPr>
+          <w:rFonts w:asciiTheme="majorBidi" w:hAnsiTheme="majorBidi" w:cstheme="majorBidi"/>
+        </w:rPr>
+      </w:pPr>
+      <w:r>
+        <w:rPr>
+          <w:rFonts w:asciiTheme="majorBidi" w:hAnsiTheme="majorBidi" w:cstheme="majorBidi"/>
+          <w:cs/>
+          <w:lang w:bidi="th-TH"/>
+        </w:rPr>
+        <w:t xml:space="preserve">เสมอ </w:t>
+      </w:r>
+      <w:r>
+        <w:rPr>
+          <w:rFonts w:ascii="Times New Roman" w:hAnsi="Times New Roman" w:cs="Times New Roman" w:hint="cs"/>
+          <w:cs/>
+          <w:lang w:bidi="th-TH"/>
+        </w:rPr>
+        <w:t>→</w:t>
+      </w:r>
+      <w:r>
+        <w:rPr>
+          <w:rFonts w:asciiTheme="majorBidi" w:hAnsiTheme="majorBidi" w:cstheme="majorBidi"/>
+          <w:cs/>
+          <w:lang w:bidi="th-TH"/>
+        </w:rPr>
+        <w:t xml:space="preserve"> </w:t>
+      </w:r>
+      <w:r>
+        <w:rPr>
+          <w:rFonts w:ascii="Angsana New" w:hAnsi="Angsana New" w:cs="Angsana New" w:hint="cs"/>
+          <w:cs/>
+          <w:lang w:bidi="th-TH"/>
+        </w:rPr>
+        <w:t>เรียก</w:t>
+      </w:r>
+      <w:r>
+        <w:rPr>
+          <w:rFonts w:asciiTheme="majorBidi" w:hAnsiTheme="majorBidi" w:cstheme="majorBidi"/>
+        </w:rPr>
+        <w:t xml:space="preserve"> </w:t>
+      </w:r>
+      <w:proofErr w:type="spellStart"/>
+      <w:r>
+        <w:rPr>
+          <w:rFonts w:asciiTheme="majorBidi" w:hAnsiTheme="majorBidi" w:cstheme="majorBidi"/>
+        </w:rPr>
+        <w:t>userDraw</w:t>
+      </w:r>
+      <w:proofErr w:type="spellEnd"/>
+      <w:r>
+        <w:rPr>
+          <w:rFonts w:asciiTheme="majorBidi" w:hAnsiTheme="majorBidi" w:cstheme="majorBidi"/>
+        </w:rPr>
+        <w:t xml:space="preserve">() </w:t>
+      </w:r>
+      <w:r>
+        <w:rPr>
+          <w:rFonts w:asciiTheme="majorBidi" w:hAnsiTheme="majorBidi" w:cstheme="majorBidi"/>
+          <w:cs/>
+          <w:lang w:bidi="th-TH"/>
+        </w:rPr>
+        <w:t xml:space="preserve">ได้ </w:t>
+      </w:r>
+      <w:r>
+        <w:rPr>
+          <w:rFonts w:asciiTheme="majorBidi" w:hAnsiTheme="majorBidi" w:cstheme="majorBidi"/>
+        </w:rPr>
+        <w:t xml:space="preserve">50 </w:t>
+      </w:r>
+      <w:r>
+        <w:rPr>
+          <w:rFonts w:asciiTheme="majorBidi" w:hAnsiTheme="majorBidi" w:cstheme="majorBidi"/>
+          <w:cs/>
+          <w:lang w:bidi="th-TH"/>
+        </w:rPr>
+        <w:t>คะแนน</w:t>
+      </w:r>
+    </w:p>
+    <w:p>
+      <w:pPr>
+        <w:pStyle w:val="BodyText"/>
+        <w:numPr>
+          <w:ilvl w:val="0"/>
+          <w:numId w:val="5"/>
+        </w:numPr>
+        <w:rPr>
+          <w:rFonts w:asciiTheme="majorBidi" w:hAnsiTheme="majorBidi" w:cstheme="majorBidi"/>
+        </w:rPr>
+      </w:pPr>
+      <w:r>
+        <w:rPr>
+          <w:rFonts w:asciiTheme="majorBidi" w:hAnsiTheme="majorBidi" w:cstheme="majorBidi"/>
+          <w:cs/>
+          <w:lang w:bidi="th-TH"/>
+        </w:rPr>
+        <w:t xml:space="preserve">ผู้เล่นชนะ </w:t>
+      </w:r>
+      <w:r>
+        <w:rPr>
+          <w:rFonts w:ascii="Times New Roman" w:hAnsi="Times New Roman" w:cs="Times New Roman" w:hint="cs"/>
+          <w:cs/>
+          <w:lang w:bidi="th-TH"/>
+        </w:rPr>
+        <w:t>→</w:t>
+      </w:r>
+      <w:r>
+        <w:rPr>
+          <w:rFonts w:asciiTheme="majorBidi" w:hAnsiTheme="majorBidi" w:cstheme="majorBidi"/>
+          <w:cs/>
+          <w:lang w:bidi="th-TH"/>
+        </w:rPr>
+        <w:t xml:space="preserve"> </w:t>
+      </w:r>
+      <w:r>
+        <w:rPr>
+          <w:rFonts w:ascii="Angsana New" w:hAnsi="Angsana New" w:cs="Angsana New" w:hint="cs"/>
+          <w:cs/>
+          <w:lang w:bidi="th-TH"/>
+        </w:rPr>
+        <w:t>เรียก</w:t>
+      </w:r>
+      <w:r>
+        <w:rPr>
+          <w:rFonts w:asciiTheme="majorBidi" w:hAnsiTheme="majorBidi" w:cstheme="majorBidi"/>
+        </w:rPr>
+        <w:t xml:space="preserve"> </w:t>
+      </w:r>
+      <w:proofErr w:type="spellStart"/>
+      <w:r>
+        <w:rPr>
+          <w:rFonts w:asciiTheme="majorBidi" w:hAnsiTheme="majorBidi" w:cstheme="majorBidi"/>
+        </w:rPr>
+        <w:t>userWin</w:t>
+      </w:r>
+      <w:proofErr w:type="spellEnd"/>
+      <w:r>
+        <w:rPr>
+          <w:rFonts w:asciiTheme="majorBidi" w:hAnsiTheme="majorBidi" w:cstheme="majorBidi"/>
+        </w:rPr>
+        <w:t xml:space="preserve">() </w:t>
+      </w:r>
+      <w:r>
+        <w:rPr>
+          <w:rFonts w:asciiTheme="majorBidi" w:hAnsiTheme="majorBidi" w:cstheme="majorBidi"/>
+          <w:cs/>
+          <w:lang w:bidi="th-TH"/>
+        </w:rPr>
+        <w:t xml:space="preserve">ได้ </w:t>
+      </w:r>
+      <w:r>
+        <w:rPr>
+          <w:rFonts w:asciiTheme="majorBidi" w:hAnsiTheme="majorBidi" w:cstheme="majorBidi"/>
+        </w:rPr>
+        <w:t xml:space="preserve">100 </w:t>
+      </w:r>
+      <w:r>
+        <w:rPr>
+          <w:rFonts w:asciiTheme="majorBidi" w:hAnsiTheme="majorBidi" w:cstheme="majorBidi"/>
+          <w:cs/>
+          <w:lang w:bidi="th-TH"/>
+        </w:rPr>
+        <w:t>คะแนน (</w:t>
+      </w:r>
+      <w:r>
+        <w:rPr>
+          <w:rFonts w:asciiTheme="majorBidi" w:hAnsiTheme="majorBidi" w:cstheme="majorBidi"/>
+        </w:rPr>
+        <w:t xml:space="preserve">x2 </w:t>
+      </w:r>
+      <w:r>
+        <w:rPr>
+          <w:rFonts w:asciiTheme="majorBidi" w:hAnsiTheme="majorBidi" w:cstheme="majorBidi"/>
+          <w:cs/>
+          <w:lang w:bidi="th-TH"/>
+        </w:rPr>
+        <w:t xml:space="preserve">ถ้ามี </w:t>
+      </w:r>
+      <w:r>
+        <w:rPr>
+          <w:rFonts w:asciiTheme="majorBidi" w:hAnsiTheme="majorBidi" w:cstheme="majorBidi"/>
+        </w:rPr>
+        <w:t>Double)</w:t>
+      </w:r>
+    </w:p>
+    <w:p>
+      <w:pPr>
+        <w:pStyle w:val="BodyText"/>
+        <w:numPr>
+          <w:ilvl w:val="0"/>
+          <w:numId w:val="5"/>
+        </w:numPr>
+        <w:rPr>
+          <w:rFonts w:asciiTheme="majorBidi" w:hAnsiTheme="majorBidi" w:cstheme="majorBidi"/>
+        </w:rPr>
+      </w:pPr>
+      <w:r>
+        <w:rPr>
+          <w:rFonts w:asciiTheme="majorBidi" w:hAnsiTheme="majorBidi" w:cstheme="majorBidi"/>
+          <w:cs/>
+          <w:lang w:bidi="th-TH"/>
+        </w:rPr>
+        <w:t xml:space="preserve">ผู้เล่นแพ้ </w:t>
+      </w:r>
+      <w:r>
+        <w:rPr>
+          <w:rFonts w:ascii="Times New Roman" w:hAnsi="Times New Roman" w:cs="Times New Roman" w:hint="cs"/>
+          <w:cs/>
+          <w:lang w:bidi="th-TH"/>
+        </w:rPr>
+        <w:t>→</w:t>
+      </w:r>
+      <w:r>
+        <w:rPr>
+          <w:rFonts w:asciiTheme="majorBidi" w:hAnsiTheme="majorBidi" w:cstheme="majorBidi"/>
+          <w:cs/>
+          <w:lang w:bidi="th-TH"/>
+        </w:rPr>
+        <w:t xml:space="preserve"> </w:t>
+      </w:r>
+      <w:r>
+        <w:rPr>
+          <w:rFonts w:ascii="Angsana New" w:hAnsi="Angsana New" w:cs="Angsana New" w:hint="cs"/>
+          <w:cs/>
+          <w:lang w:bidi="th-TH"/>
+        </w:rPr>
+        <w:t>เช็ค</w:t>
+      </w:r>
+      <w:r>
+        <w:rPr>
+          <w:rFonts w:asciiTheme="majorBidi" w:hAnsiTheme="majorBidi" w:cstheme="majorBidi"/>
+          <w:cs/>
+          <w:lang w:bidi="th-TH"/>
+        </w:rPr>
+        <w:t xml:space="preserve"> </w:t>
+      </w:r>
+      <w:r>
+        <w:rPr>
+          <w:rFonts w:asciiTheme="majorBidi" w:hAnsiTheme="majorBidi" w:cstheme="majorBidi"/>
+        </w:rPr>
+        <w:t xml:space="preserve">Shield </w:t>
+      </w:r>
+      <w:r>
+        <w:rPr>
+          <w:rFonts w:ascii="Times New Roman" w:hAnsi="Times New Roman" w:cs="Times New Roman"/>
+        </w:rPr>
+        <w:t>→</w:t>
+      </w:r>
+      <w:r>
+        <w:rPr>
+          <w:rFonts w:asciiTheme="majorBidi" w:hAnsiTheme="majorBidi" w:cstheme="majorBidi"/>
+        </w:rPr>
+        <w:t xml:space="preserve"> </w:t>
+      </w:r>
+      <w:r>
+        <w:rPr>
+          <w:rFonts w:asciiTheme="majorBidi" w:hAnsiTheme="majorBidi" w:cstheme="majorBidi"/>
+          <w:cs/>
+          <w:lang w:bidi="th-TH"/>
+        </w:rPr>
+        <w:t>เสมอ หรือ</w:t>
+      </w:r>
+      <w:r>
+        <w:rPr>
+          <w:rFonts w:asciiTheme="majorBidi" w:hAnsiTheme="majorBidi" w:cstheme="majorBidi"/>
+        </w:rPr>
+        <w:t xml:space="preserve"> </w:t>
+      </w:r>
+      <w:proofErr w:type="spellStart"/>
+      <w:r>
+        <w:rPr>
+          <w:rFonts w:asciiTheme="majorBidi" w:hAnsiTheme="majorBidi" w:cstheme="majorBidi"/>
+        </w:rPr>
+        <w:t>userLose</w:t>
+      </w:r>
+      <w:proofErr w:type="spellEnd"/>
+      <w:r>
+        <w:rPr>
+          <w:rFonts w:asciiTheme="majorBidi" w:hAnsiTheme="majorBidi" w:cstheme="majorBidi"/>
+        </w:rPr>
+        <w:t xml:space="preserve">() </w:t>
+      </w:r>
+      <w:r>
+        <w:rPr>
+          <w:rFonts w:asciiTheme="majorBidi" w:hAnsiTheme="majorBidi" w:cstheme="majorBidi"/>
+          <w:cs/>
+          <w:lang w:bidi="th-TH"/>
+        </w:rPr>
+        <w:t xml:space="preserve">ได้ </w:t>
+      </w:r>
+      <w:r>
+        <w:rPr>
+          <w:rFonts w:asciiTheme="majorBidi" w:hAnsiTheme="majorBidi" w:cstheme="majorBidi"/>
+        </w:rPr>
+        <w:t xml:space="preserve">0 </w:t>
+      </w:r>
+      <w:r>
+        <w:rPr>
+          <w:rFonts w:asciiTheme="majorBidi" w:hAnsiTheme="majorBidi" w:cstheme="majorBidi"/>
+          <w:cs/>
+          <w:lang w:bidi="th-TH"/>
+        </w:rPr>
+        <w:t>คะแนน</w:t>
+      </w:r>
+    </w:p>
+    <w:p>
+      <w:pPr>
+        <w:pStyle w:val="BodyText"/>
+        <w:numPr>
+          <w:ilvl w:val="0"/>
+          <w:numId w:val="5"/>
+        </w:numPr>
+        <w:rPr>
+          <w:rFonts w:asciiTheme="majorBidi" w:hAnsiTheme="majorBidi" w:cstheme="majorBidi"/>
+        </w:rPr>
+      </w:pPr>
+      <w:r>
+        <w:rPr>
+          <w:rFonts w:asciiTheme="majorBidi" w:hAnsiTheme="majorBidi" w:cstheme="majorBidi"/>
+          <w:cs/>
+          <w:lang w:bidi="th-TH"/>
+        </w:rPr>
+        <w:t>คืนค่าคะแนนรอบนั้นกลับไป</w:t>
+      </w:r>
+    </w:p>
+    <w:p>
+      <w:pPr>
+        <w:pStyle w:val="BodyText"/>
+        <w:numPr>
+          <w:ilvl w:val="0"/>
+          <w:numId w:val="6"/>
+        </w:numPr>
+        <w:rPr>
+          <w:rFonts w:asciiTheme="majorBidi" w:hAnsiTheme="majorBidi" w:cstheme="majorBidi"/>
+        </w:rPr>
+      </w:pPr>
+      <w:proofErr w:type="gramStart"/>
+      <w:r>
+        <w:rPr>
+          <w:rFonts w:asciiTheme="majorBidi" w:hAnsiTheme="majorBidi" w:cstheme="majorBidi"/>
+        </w:rPr>
+        <w:t>main(</w:t>
+      </w:r>
+      <w:proofErr w:type="gramEnd"/>
+      <w:r>
+        <w:rPr>
+          <w:rFonts w:asciiTheme="majorBidi" w:hAnsiTheme="majorBidi" w:cstheme="majorBidi"/>
+        </w:rPr>
+        <w:t xml:space="preserve">) </w:t>
+      </w:r>
+      <w:r>
+        <w:rPr>
+          <w:rFonts w:asciiTheme="majorBidi" w:hAnsiTheme="majorBidi" w:cstheme="majorBidi"/>
+          <w:cs/>
+          <w:lang w:bidi="th-TH"/>
+        </w:rPr>
+        <w:t>นำคะแนนที่ได้มาบวกกับ</w:t>
+      </w:r>
+      <w:r>
+        <w:rPr>
+          <w:rFonts w:asciiTheme="majorBidi" w:hAnsiTheme="majorBidi" w:cstheme="majorBidi"/>
+        </w:rPr>
+        <w:t xml:space="preserve"> rating</w:t>
+      </w:r>
+    </w:p>
+    <w:p>
+      <w:pPr>
+        <w:pStyle w:val="BodyText"/>
+        <w:numPr>
+          <w:ilvl w:val="0"/>
+          <w:numId w:val="6"/>
+        </w:numPr>
+        <w:rPr>
+          <w:rFonts w:asciiTheme="majorBidi" w:hAnsiTheme="majorBidi" w:cstheme="majorBidi"/>
+        </w:rPr>
+      </w:pPr>
+      <w:r>
+        <w:rPr>
+          <w:rFonts w:asciiTheme="majorBidi" w:hAnsiTheme="majorBidi" w:cstheme="majorBidi"/>
+          <w:cs/>
+          <w:lang w:bidi="th-TH"/>
+        </w:rPr>
+        <w:t>เช็คคะแนนรวม</w:t>
+      </w:r>
+    </w:p>
+    <w:p>
+      <w:pPr>
+        <w:pStyle w:val="BodyText"/>
+        <w:numPr>
+          <w:ilvl w:val="0"/>
+          <w:numId w:val="7"/>
+        </w:numPr>
+        <w:rPr>
+          <w:rFonts w:asciiTheme="majorBidi" w:hAnsiTheme="majorBidi" w:cstheme="majorBidi"/>
+        </w:rPr>
+      </w:pPr>
+      <w:r>
+        <w:rPr>
+          <w:rFonts w:ascii="Cambria Math" w:hAnsi="Cambria Math" w:cs="Cambria Math"/>
+        </w:rPr>
+        <w:t>≥</w:t>
+      </w:r>
+      <w:r>
+        <w:rPr>
+          <w:rFonts w:asciiTheme="majorBidi" w:hAnsiTheme="majorBidi" w:cstheme="majorBidi"/>
+        </w:rPr>
+        <w:t xml:space="preserve"> 1000 </w:t>
+      </w:r>
+      <w:r>
+        <w:rPr>
+          <w:rFonts w:ascii="Times New Roman" w:hAnsi="Times New Roman" w:cs="Times New Roman"/>
+        </w:rPr>
+        <w:t>→</w:t>
+      </w:r>
+      <w:r>
+        <w:rPr>
+          <w:rFonts w:asciiTheme="majorBidi" w:hAnsiTheme="majorBidi" w:cstheme="majorBidi"/>
+        </w:rPr>
+        <w:t xml:space="preserve"> </w:t>
+      </w:r>
+      <w:r>
+        <w:rPr>
+          <w:rFonts w:asciiTheme="majorBidi" w:hAnsiTheme="majorBidi" w:cstheme="majorBidi"/>
+          <w:cs/>
+          <w:lang w:bidi="th-TH"/>
+        </w:rPr>
+        <w:t xml:space="preserve">แสดง </w:t>
+      </w:r>
+      <w:r>
+        <w:rPr>
+          <w:rFonts w:asciiTheme="majorBidi" w:hAnsiTheme="majorBidi" w:cstheme="majorBidi"/>
+        </w:rPr>
+        <w:t>Bronze (</w:t>
+      </w:r>
+      <w:r>
+        <w:rPr>
+          <w:rFonts w:asciiTheme="majorBidi" w:hAnsiTheme="majorBidi" w:cstheme="majorBidi"/>
+          <w:cs/>
+          <w:lang w:bidi="th-TH"/>
+        </w:rPr>
+        <w:t>ครั้งเดียว)</w:t>
+      </w:r>
+    </w:p>
+    <w:p>
+      <w:pPr>
+        <w:pStyle w:val="BodyText"/>
+        <w:numPr>
+          <w:ilvl w:val="0"/>
+          <w:numId w:val="7"/>
+        </w:numPr>
+        <w:rPr>
+          <w:rFonts w:asciiTheme="majorBidi" w:hAnsiTheme="majorBidi" w:cstheme="majorBidi"/>
+        </w:rPr>
+      </w:pPr>
+      <w:r>
+        <w:rPr>
+          <w:rFonts w:ascii="Cambria Math" w:hAnsi="Cambria Math" w:cs="Cambria Math"/>
+        </w:rPr>
+        <w:t>≥</w:t>
+      </w:r>
+      <w:r>
+        <w:rPr>
+          <w:rFonts w:asciiTheme="majorBidi" w:hAnsiTheme="majorBidi" w:cstheme="majorBidi"/>
+        </w:rPr>
+        <w:t xml:space="preserve"> 5000 </w:t>
+      </w:r>
+      <w:r>
+        <w:rPr>
+          <w:rFonts w:ascii="Times New Roman" w:hAnsi="Times New Roman" w:cs="Times New Roman"/>
+        </w:rPr>
+        <w:t>→</w:t>
+      </w:r>
+      <w:r>
+        <w:rPr>
+          <w:rFonts w:asciiTheme="majorBidi" w:hAnsiTheme="majorBidi" w:cstheme="majorBidi"/>
+        </w:rPr>
+        <w:t xml:space="preserve"> </w:t>
+      </w:r>
+      <w:r>
+        <w:rPr>
+          <w:rFonts w:asciiTheme="majorBidi" w:hAnsiTheme="majorBidi" w:cstheme="majorBidi"/>
+          <w:cs/>
+          <w:lang w:bidi="th-TH"/>
+        </w:rPr>
+        <w:t xml:space="preserve">แสดง </w:t>
+      </w:r>
+      <w:r>
+        <w:rPr>
+          <w:rFonts w:asciiTheme="majorBidi" w:hAnsiTheme="majorBidi" w:cstheme="majorBidi"/>
+        </w:rPr>
+        <w:t>Silver (</w:t>
+      </w:r>
+      <w:r>
+        <w:rPr>
+          <w:rFonts w:asciiTheme="majorBidi" w:hAnsiTheme="majorBidi" w:cstheme="majorBidi"/>
+          <w:cs/>
+          <w:lang w:bidi="th-TH"/>
+        </w:rPr>
+        <w:t>ครั้งเดียว)</w:t>
+      </w:r>
+    </w:p>
+    <w:p>
+      <w:pPr>
+        <w:pStyle w:val="BodyText"/>
+        <w:numPr>
+          <w:ilvl w:val="0"/>
+          <w:numId w:val="7"/>
+        </w:numPr>
+        <w:rPr>
+          <w:rFonts w:asciiTheme="majorBidi" w:hAnsiTheme="majorBidi" w:cstheme="majorBidi"/>
+        </w:rPr>
+      </w:pPr>
+      <w:r>
+        <w:rPr>
+          <w:rFonts w:ascii="Cambria Math" w:hAnsi="Cambria Math" w:cs="Cambria Math"/>
+        </w:rPr>
+        <w:t>≥</w:t>
+      </w:r>
+      <w:r>
+        <w:rPr>
+          <w:rFonts w:asciiTheme="majorBidi" w:hAnsiTheme="majorBidi" w:cstheme="majorBidi"/>
+        </w:rPr>
+        <w:t xml:space="preserve"> 10000 </w:t>
+      </w:r>
+      <w:r>
+        <w:rPr>
+          <w:rFonts w:ascii="Times New Roman" w:hAnsi="Times New Roman" w:cs="Times New Roman"/>
+        </w:rPr>
+        <w:t>→</w:t>
+      </w:r>
+      <w:r>
+        <w:rPr>
+          <w:rFonts w:asciiTheme="majorBidi" w:hAnsiTheme="majorBidi" w:cstheme="majorBidi"/>
+        </w:rPr>
+        <w:t xml:space="preserve"> </w:t>
+      </w:r>
+      <w:r>
+        <w:rPr>
+          <w:rFonts w:asciiTheme="majorBidi" w:hAnsiTheme="majorBidi" w:cstheme="majorBidi"/>
+          <w:cs/>
+          <w:lang w:bidi="th-TH"/>
+        </w:rPr>
+        <w:t xml:space="preserve">แสดง </w:t>
+      </w:r>
+      <w:r>
+        <w:rPr>
+          <w:rFonts w:asciiTheme="majorBidi" w:hAnsiTheme="majorBidi" w:cstheme="majorBidi"/>
+        </w:rPr>
+        <w:t>Gold (</w:t>
+      </w:r>
+      <w:r>
+        <w:rPr>
+          <w:rFonts w:asciiTheme="majorBidi" w:hAnsiTheme="majorBidi" w:cstheme="majorBidi"/>
+          <w:cs/>
+          <w:lang w:bidi="th-TH"/>
+        </w:rPr>
+        <w:t>ครั้งเดียว)</w:t>
+      </w:r>
+    </w:p>
+    <w:p>
+      <w:pPr>
+        <w:pStyle w:val="BodyText"/>
+        <w:numPr>
+          <w:ilvl w:val="0"/>
+          <w:numId w:val="8"/>
+        </w:numPr>
+        <w:rPr>
+          <w:rFonts w:asciiTheme="majorBidi" w:hAnsiTheme="majorBidi" w:cstheme="majorBidi"/>
         </w:rPr>
         <w:sectPr>
           <w:pgSz w:w="11910" w:h="16850"/>
@@ -2430,12 +4260,41 @@
           <w:cols w:space="720"/>
         </w:sectPr>
       </w:pPr>
+      <w:r>
+        <w:rPr>
+          <w:rFonts w:asciiTheme="majorBidi" w:hAnsiTheme="majorBidi" w:cstheme="majorBidi"/>
+          <w:cs/>
+          <w:lang w:bidi="th-TH"/>
+        </w:rPr>
+        <w:t xml:space="preserve">วนกลับไปข้อ </w:t>
+      </w:r>
+      <w:r>
+        <w:rPr>
+          <w:rFonts w:asciiTheme="majorBidi" w:hAnsiTheme="majorBidi" w:cstheme="majorBidi"/>
+        </w:rPr>
+        <w:t xml:space="preserve">4 </w:t>
+      </w:r>
+      <w:r>
+        <w:rPr>
+          <w:rFonts w:asciiTheme="majorBidi" w:hAnsiTheme="majorBidi" w:cstheme="majorBidi"/>
+          <w:cs/>
+          <w:lang w:bidi="th-TH"/>
+        </w:rPr>
+        <w:t>รออินพุตใหม่ จนกว่าจะพิมพ์</w:t>
+      </w:r>
+      <w:r>
+        <w:rPr>
+          <w:rFonts w:asciiTheme="majorBidi" w:hAnsiTheme="majorBidi" w:cstheme="majorBidi"/>
+        </w:rPr>
+        <w:t xml:space="preserve"> !exit</w:t>
+      </w:r>
     </w:p>
     <w:p>
       <w:pPr>
         <w:pStyle w:val="Heading1"/>
         <w:spacing w:before="57"/>
-        <w:ind w:right="724"/>
+        <w:ind w:left="2880" w:right="724" w:firstLine="720"/>
+        <w:jc w:val="left"/>
         <w:rPr>
           <w:rFonts w:asciiTheme="majorBidi" w:hAnsiTheme="majorBidi" w:cstheme="majorBidi"/>
           <w:b/>
@@ -2446,13 +4305,25 @@
       </w:pPr>
       <w:r>
         <w:rPr>
-          <w:rFonts w:asciiTheme="majorBidi" w:hAnsiTheme="majorBidi" w:cstheme="majorBidi"/>
+          <w:rFonts w:asciiTheme="majorBidi" w:hAnsiTheme="majorBidi" w:cstheme="majorBidi" w:hint="cs"/>
           <w:b/>
           <w:bCs/>
           <w:spacing w:val="-2"/>
           <w:w w:val="105"/>
+          <w:cs/>
+          <w:lang w:bidi="th-TH"/>
         </w:rPr>
         <w:lastRenderedPageBreak/>
+        <w:t xml:space="preserve"> </w:t>
+      </w:r>
+      <w:r>
+        <w:rPr>
+          <w:rFonts w:asciiTheme="majorBidi" w:hAnsiTheme="majorBidi" w:cstheme="majorBidi"/>
+          <w:b/>
+          <w:bCs/>
+          <w:spacing w:val="-2"/>
+          <w:w w:val="105"/>
+        </w:rPr>
         <w:t>Implementation</w:t>
       </w:r>
     </w:p>
@@ -2467,6 +4338,17 @@
           <w:bCs/>
         </w:rPr>
       </w:pPr>
+      <w:r>
+        <w:rPr>
+          <w:rFonts w:asciiTheme="majorBidi" w:hAnsiTheme="majorBidi" w:cstheme="majorBidi" w:hint="cs"/>
+          <w:b/>
+          <w:bCs/>
+          <w:w w:val="110"/>
+          <w:cs/>
+          <w:lang w:bidi="th-TH"/>
+        </w:rPr>
+        <w:t xml:space="preserve">    </w:t>
+      </w:r>
       <w:r>
         <w:rPr>
           <w:rFonts w:asciiTheme="majorBidi" w:hAnsiTheme="majorBidi" w:cstheme="majorBidi"/>
@@ -3136,12 +5018,156 @@
 </w:document>
 </file>
 
+<file path=word/endnotes.xml><?xml version="1.0" encoding="utf-8"?>
+<w:endnotes xmlns:wpc="http://schemas.microsoft.com/office/word/2010/wordprocessingCanvas" xmlns:cx="http://schemas.microsoft.com/office/drawing/2014/chartex" xmlns:cx1="http://schemas.microsoft.com/office/drawing/2015/9/8/chartex" xmlns:cx2="http://schemas.microsoft.com/office/drawing/2015/10/21/chartex" xmlns:cx3="http://schemas.microsoft.com/office/drawing/2016/5/9/chartex" xmlns:cx4="http://schemas.microsoft.com/office/drawing/2016/5/10/chartex" xmlns:cx5="http://schemas.microsoft.com/office/drawing/2016/5/11/chartex" xmlns:cx6="http://schemas.microsoft.com/office/drawing/2016/5/12/chartex" xmlns:cx7="http://schemas.microsoft.com/office/drawing/2016/5/13/chartex" xmlns:cx8="http://schemas.microsoft.com/office/drawing/2016/5/14/chartex" xmlns:mc="http://schemas.openxmlformats.org/markup-compatibility/2006" xmlns:aink="http://schemas.microsoft.com/office/drawing/2016/ink" xmlns:am3d="http://schemas.microsoft.com/office/drawing/2017/model3d" xmlns:o="urn:schemas-microsoft-com:office:office" xmlns:oel="http://schemas.microsoft.com/office/2019/extlst" xmlns:r="http://schemas.openxmlformats.org/officeDocument/2006/relationships" xmlns:m="http://schemas.openxmlformats.org/officeDocument/2006/math" xmlns:v="urn:schemas-microsoft-com:vml" xmlns:wp14="http://schemas.microsoft.com/office/word/2010/wordprocessingDrawing" xmlns:wp="http://schemas.openxmlformats.org/drawingml/2006/wordprocessingDrawing" xmlns:w10="urn:schemas-microsoft-com:office:word" xmlns:w="http://schemas.openxmlformats.org/wordprocessingml/2006/main" xmlns:w14="http://schemas.microsoft.com/office/word/2010/wordml" xmlns:w15="http://schemas.microsoft.com/office/word/2012/wordml" xmlns:w16cex="http://schemas.microsoft.com/office/word/2018/wordml/cex" xmlns:w16cid="http://schemas.microsoft.com/office/word/2016/wordml/cid" xmlns:w16="http://schemas.microsoft.com/office/word/2018/wordml" xmlns:w16du="http://schemas.microsoft.com/office/word/2023/wordml/word16du" xmlns:w16sdtdh="http://schemas.microsoft.com/office/word/2020/wordml/sdtdatahash" xmlns:w16sdtfl="http://schemas.microsoft.com/office/word/2024/wordml/sdtformatlock" xmlns:w16se="http://schemas.microsoft.com/office/word/2015/wordml/symex" xmlns:wpg="http://schemas.microsoft.com/office/word/2010/wordprocessingGroup" xmlns:wpi="http://schemas.microsoft.com/office/word/2010/wordprocessingInk" xmlns:wne="http://schemas.microsoft.com/office/word/2006/wordml" xmlns:wps="http://schemas.microsoft.com/office/word/2010/wordprocessingShape" mc:Ignorable="w14 w15 w16se w16cid w16 w16cex w16sdtdh w16sdtfl w16du wp14">
+  <w:endnote w:type="separator" w:id="-1">
+    <w:p>
+      <w:r>
+        <w:separator/>
+      </w:r>
+    </w:p>
+  </w:endnote>
+  <w:endnote w:type="continuationSeparator" w:id="0">
+    <w:p>
+      <w:r>
+        <w:continuationSeparator/>
+      </w:r>
+    </w:p>
+  </w:endnote>
+</w:endnotes>
+</file>
+
+<file path=word/footnotes.xml><?xml version="1.0" encoding="utf-8"?>
+<w:footnotes xmlns:wpc="http://schemas.microsoft.com/office/word/2010/wordprocessingCanvas" xmlns:cx="http://schemas.microsoft.com/office/drawing/2014/chartex" xmlns:cx1="http://schemas.microsoft.com/office/drawing/2015/9/8/chartex" xmlns:cx2="http://schemas.microsoft.com/office/drawing/2015/10/21/chartex" xmlns:cx3="http://schemas.microsoft.com/office/drawing/2016/5/9/chartex" xmlns:cx4="http://schemas.microsoft.com/office/drawing/2016/5/10/chartex" xmlns:cx5="http://schemas.microsoft.com/office/drawing/2016/5/11/chartex" xmlns:cx6="http://schemas.microsoft.com/office/drawing/2016/5/12/chartex" xmlns:cx7="http://schemas.microsoft.com/office/drawing/2016/5/13/chartex" xmlns:cx8="http://schemas.microsoft.com/office/drawing/2016/5/14/chartex" xmlns:mc="http://schemas.openxmlformats.org/markup-compatibility/2006" xmlns:aink="http://schemas.microsoft.com/office/drawing/2016/ink" xmlns:am3d="http://schemas.microsoft.com/office/drawing/2017/model3d" xmlns:o="urn:schemas-microsoft-com:office:office" xmlns:oel="http://schemas.microsoft.com/office/2019/extlst" xmlns:r="http://schemas.openxmlformats.org/officeDocument/2006/relationships" xmlns:m="http://schemas.openxmlformats.org/officeDocument/2006/math" xmlns:v="urn:schemas-microsoft-com:vml" xmlns:wp14="http://schemas.microsoft.com/office/word/2010/wordprocessingDrawing" xmlns:wp="http://schemas.openxmlformats.org/drawingml/2006/wordprocessingDrawing" xmlns:w10="urn:schemas-microsoft-com:office:word" xmlns:w="http://schemas.openxmlformats.org/wordprocessingml/2006/main" xmlns:w14="http://schemas.microsoft.com/office/word/2010/wordml" xmlns:w15="http://schemas.microsoft.com/office/word/2012/wordml" xmlns:w16cex="http://schemas.microsoft.com/office/word/2018/wordml/cex" xmlns:w16cid="http://schemas.microsoft.com/office/word/2016/wordml/cid" xmlns:w16="http://schemas.microsoft.com/office/word/2018/wordml" xmlns:w16du="http://schemas.microsoft.com/office/word/2023/wordml/word16du" xmlns:w16sdtdh="http://schemas.microsoft.com/office/word/2020/wordml/sdtdatahash" xmlns:w16sdtfl="http://schemas.microsoft.com/office/word/2024/wordml/sdtformatlock" xmlns:w16se="http://schemas.microsoft.com/office/word/2015/wordml/symex" xmlns:wpg="http://schemas.microsoft.com/office/word/2010/wordprocessingGroup" xmlns:wpi="http://schemas.microsoft.com/office/word/2010/wordprocessingInk" xmlns:wne="http://schemas.microsoft.com/office/word/2006/wordml" xmlns:wps="http://schemas.microsoft.com/office/word/2010/wordprocessingShape" mc:Ignorable="w14 w15 w16se w16cid w16 w16cex w16sdtdh w16sdtfl w16du wp14">
+  <w:footnote w:type="separator" w:id="-1">
+    <w:p>
+      <w:r>
+        <w:separator/>
+      </w:r>
+    </w:p>
+  </w:footnote>
+  <w:footnote w:type="continuationSeparator" w:id="0">
+    <w:p>
+      <w:r>
+        <w:continuationSeparator/>
+      </w:r>
+    </w:p>
+  </w:footnote>
+</w:footnotes>
+</file>
+
+<file path=word/header1.xml><?xml version="1.0" encoding="utf-8"?>
+<w:hdr xmlns:wpc="http://schemas.microsoft.com/office/word/2010/wordprocessingCanvas" xmlns:cx="http://schemas.microsoft.com/office/drawing/2014/chartex" xmlns:cx1="http://schemas.microsoft.com/office/drawing/2015/9/8/chartex" xmlns:cx2="http://schemas.microsoft.com/office/drawing/2015/10/21/chartex" xmlns:cx3="http://schemas.microsoft.com/office/drawing/2016/5/9/chartex" xmlns:cx4="http://schemas.microsoft.com/office/drawing/2016/5/10/chartex" xmlns:cx5="http://schemas.microsoft.com/office/drawing/2016/5/11/chartex" xmlns:cx6="http://schemas.microsoft.com/office/drawing/2016/5/12/chartex" xmlns:cx7="http://schemas.microsoft.com/office/drawing/2016/5/13/chartex" xmlns:cx8="http://schemas.microsoft.com/office/drawing/2016/5/14/chartex" xmlns:mc="http://schemas.openxmlformats.org/markup-compatibility/2006" xmlns:aink="http://schemas.microsoft.com/office/drawing/2016/ink" xmlns:am3d="http://schemas.microsoft.com/office/drawing/2017/model3d" xmlns:o="urn:schemas-microsoft-com:office:office" xmlns:oel="http://schemas.microsoft.com/office/2019/extlst" xmlns:r="http://schemas.openxmlformats.org/officeDocument/2006/relationships" xmlns:m="http://schemas.openxmlformats.org/officeDocument/2006/math" xmlns:v="urn:schemas-microsoft-com:vml" xmlns:wp14="http://schemas.microsoft.com/office/word/2010/wordprocessingDrawing" xmlns:wp="http://schemas.openxmlformats.org/drawingml/2006/wordprocessingDrawing" xmlns:w10="urn:schemas-microsoft-com:office:word" xmlns:w="http://schemas.openxmlformats.org/wordprocessingml/2006/main" xmlns:w14="http://schemas.microsoft.com/office/word/2010/wordml" xmlns:w15="http://schemas.microsoft.com/office/word/2012/wordml" xmlns:w16cex="http://schemas.microsoft.com/office/word/2018/wordml/cex" xmlns:w16cid="http://schemas.microsoft.com/office/word/2016/wordml/cid" xmlns:w16="http://schemas.microsoft.com/office/word/2018/wordml" xmlns:w16du="http://schemas.microsoft.com/office/word/2023/wordml/word16du" xmlns:w16sdtdh="http://schemas.microsoft.com/office/word/2020/wordml/sdtdatahash" xmlns:w16sdtfl="http://schemas.microsoft.com/office/word/2024/wordml/sdtformatlock" xmlns:w16se="http://schemas.microsoft.com/office/word/2015/wordml/symex" xmlns:wpg="http://schemas.microsoft.com/office/word/2010/wordprocessingGroup" xmlns:wpi="http://schemas.microsoft.com/office/word/2010/wordprocessingInk" xmlns:wne="http://schemas.microsoft.com/office/word/2006/wordml" xmlns:wps="http://schemas.microsoft.com/office/word/2010/wordprocessingShape" mc:Ignorable="w14 w15 w16se w16cid w16 w16cex w16sdtdh w16sdtfl w16du wp14">
+  <w:sdt>
+    <w:sdtPr>
+      <w:id w:val="840589652"/>
+      <w:docPartObj>
+        <w:docPartGallery w:val="Page Numbers (Top of Page)"/>
+        <w:docPartUnique/>
+      </w:docPartObj>
+    </w:sdtPr>
+    <w:sdtEndPr>
+      <w:rPr>
+        <w:noProof/>
+      </w:rPr>
+    </w:sdtEndPr>
+    <w:sdtContent>
+      <w:p>
+        <w:pPr>
+          <w:pStyle w:val="Header"/>
+          <w:jc w:val="right"/>
+        </w:pPr>
+        <w:r>
+          <w:fldChar w:fldCharType="begin"/>
+        </w:r>
+        <w:r>
+          <w:instrText xml:space="preserve"> PAGE   \* MERGEFORMAT </w:instrText>
+        </w:r>
+        <w:r>
+          <w:fldChar w:fldCharType="separate"/>
+        </w:r>
+        <w:r>
+          <w:rPr>
+            <w:noProof/>
+          </w:rPr>
+          <w:t>2</w:t>
+        </w:r>
+        <w:r>
+          <w:rPr>
+            <w:noProof/>
+          </w:rPr>
+          <w:fldChar w:fldCharType="end"/>
+        </w:r>
+      </w:p>
+    </w:sdtContent>
+  </w:sdt>
+  <w:p>
+    <w:pPr>
+      <w:pStyle w:val="Header"/>
+    </w:pPr>
+  </w:p>
+</w:hdr>
+</file>
+
+<file path=word/header2.xml><?xml version="1.0" encoding="utf-8"?>
+<w:hdr xmlns:wpc="http://schemas.microsoft.com/office/word/2010/wordprocessingCanvas" xmlns:cx="http://schemas.microsoft.com/office/drawing/2014/chartex" xmlns:cx1="http://schemas.microsoft.com/office/drawing/2015/9/8/chartex" xmlns:cx2="http://schemas.microsoft.com/office/drawing/2015/10/21/chartex" xmlns:cx3="http://schemas.microsoft.com/office/drawing/2016/5/9/chartex" xmlns:cx4="http://schemas.microsoft.com/office/drawing/2016/5/10/chartex" xmlns:cx5="http://schemas.microsoft.com/office/drawing/2016/5/11/chartex" xmlns:cx6="http://schemas.microsoft.com/office/drawing/2016/5/12/chartex" xmlns:cx7="http://schemas.microsoft.com/office/drawing/2016/5/13/chartex" xmlns:cx8="http://schemas.microsoft.com/office/drawing/2016/5/14/chartex" xmlns:mc="http://schemas.openxmlformats.org/markup-compatibility/2006" xmlns:aink="http://schemas.microsoft.com/office/drawing/2016/ink" xmlns:am3d="http://schemas.microsoft.com/office/drawing/2017/model3d" xmlns:o="urn:schemas-microsoft-com:office:office" xmlns:oel="http://schemas.microsoft.com/office/2019/extlst" xmlns:r="http://schemas.openxmlformats.org/officeDocument/2006/relationships" xmlns:m="http://schemas.openxmlformats.org/officeDocument/2006/math" xmlns:v="urn:schemas-microsoft-com:vml" xmlns:wp14="http://schemas.microsoft.com/office/word/2010/wordprocessingDrawing" xmlns:wp="http://schemas.openxmlformats.org/drawingml/2006/wordprocessingDrawing" xmlns:w10="urn:schemas-microsoft-com:office:word" xmlns:w="http://schemas.openxmlformats.org/wordprocessingml/2006/main" xmlns:w14="http://schemas.microsoft.com/office/word/2010/wordml" xmlns:w15="http://schemas.microsoft.com/office/word/2012/wordml" xmlns:w16cex="http://schemas.microsoft.com/office/word/2018/wordml/cex" xmlns:w16cid="http://schemas.microsoft.com/office/word/2016/wordml/cid" xmlns:w16="http://schemas.microsoft.com/office/word/2018/wordml" xmlns:w16du="http://schemas.microsoft.com/office/word/2023/wordml/word16du" xmlns:w16sdtdh="http://schemas.microsoft.com/office/word/2020/wordml/sdtdatahash" xmlns:w16sdtfl="http://schemas.microsoft.com/office/word/2024/wordml/sdtformatlock" xmlns:w16se="http://schemas.microsoft.com/office/word/2015/wordml/symex" xmlns:wpg="http://schemas.microsoft.com/office/word/2010/wordprocessingGroup" xmlns:wpi="http://schemas.microsoft.com/office/word/2010/wordprocessingInk" xmlns:wne="http://schemas.microsoft.com/office/word/2006/wordml" xmlns:wps="http://schemas.microsoft.com/office/word/2010/wordprocessingShape" mc:Ignorable="w14 w15 w16se w16cid w16 w16cex w16sdtdh w16sdtfl w16du wp14">
+  <w:sdt>
+    <w:sdtPr>
+      <w:id w:val="1643762722"/>
+      <w:docPartObj>
+        <w:docPartGallery w:val="Page Numbers (Top of Page)"/>
+        <w:docPartUnique/>
+      </w:docPartObj>
+    </w:sdtPr>
+    <w:sdtEndPr>
+      <w:rPr>
+        <w:noProof/>
+      </w:rPr>
+    </w:sdtEndPr>
+    <w:sdtContent>
+      <w:p>
+        <w:pPr>
+          <w:pStyle w:val="Header"/>
+          <w:jc w:val="right"/>
+        </w:pPr>
+        <w:r>
+          <w:fldChar w:fldCharType="begin"/>
+        </w:r>
+        <w:r>
+          <w:instrText xml:space="preserve"> PAGE   \* MERGEFORMAT </w:instrText>
+        </w:r>
+        <w:r>
+          <w:fldChar w:fldCharType="separate"/>
+        </w:r>
+        <w:r>
+          <w:rPr>
+            <w:noProof/>
+          </w:rPr>
+          <w:t>2</w:t>
+        </w:r>
+        <w:r>
+          <w:rPr>
+            <w:noProof/>
+          </w:rPr>
+          <w:fldChar w:fldCharType="end"/>
+        </w:r>
+      </w:p>
+    </w:sdtContent>
+  </w:sdt>
+  <w:p>
+    <w:pPr>
+      <w:pStyle w:val="Header"/>
+    </w:pPr>
+  </w:p>
+</w:hdr>
+</file>
+
 <file path=word/numbering.xml><?xml version="1.0" encoding="utf-8"?>
 <w:numbering xmlns:wpc="http://schemas.microsoft.com/office/word/2010/wordprocessingCanvas" xmlns:cx="http://schemas.microsoft.com/office/drawing/2014/chartex" xmlns:cx1="http://schemas.microsoft.com/office/drawing/2015/9/8/chartex" xmlns:cx2="http://schemas.microsoft.com/office/drawing/2015/10/21/chartex" xmlns:cx3="http://schemas.microsoft.com/office/drawing/2016/5/9/chartex" xmlns:cx4="http://schemas.microsoft.com/office/drawing/2016/5/10/chartex" xmlns:cx5="http://schemas.microsoft.com/office/drawing/2016/5/11/chartex" xmlns:cx6="http://schemas.microsoft.com/office/drawing/2016/5/12/chartex" xmlns:cx7="http://schemas.microsoft.com/office/drawing/2016/5/13/chartex" xmlns:cx8="http://schemas.microsoft.com/office/drawing/2016/5/14/chartex" xmlns:mc="http://schemas.openxmlformats.org/markup-compatibility/2006" xmlns:aink="http://schemas.microsoft.com/office/drawing/2016/ink" xmlns:am3d="http://schemas.microsoft.com/office/drawing/2017/model3d" xmlns:o="urn:schemas-microsoft-com:office:office" xmlns:oel="http://schemas.microsoft.com/office/2019/extlst" xmlns:r="http://schemas.openxmlformats.org/officeDocument/2006/relationships" xmlns:m="http://schemas.openxmlformats.org/officeDocument/2006/math" xmlns:v="urn:schemas-microsoft-com:vml" xmlns:wp14="http://schemas.microsoft.com/office/word/2010/wordprocessingDrawing" xmlns:wp="http://schemas.openxmlformats.org/drawingml/2006/wordprocessingDrawing" xmlns:w10="urn:schemas-microsoft-com:office:word" xmlns:w="http://schemas.openxmlformats.org/wordprocessingml/2006/main" xmlns:w14="http://schemas.microsoft.com/office/word/2010/wordml" xmlns:w15="http://schemas.microsoft.com/office/word/2012/wordml" xmlns:w16cex="http://schemas.microsoft.com/office/word/2018/wordml/cex" xmlns:w16cid="http://schemas.microsoft.com/office/word/2016/wordml/cid" xmlns:w16="http://schemas.microsoft.com/office/word/2018/wordml" xmlns:w16du="http://schemas.microsoft.com/office/word/2023/wordml/word16du" xmlns:w16sdtdh="http://schemas.microsoft.com/office/word/2020/wordml/sdtdatahash" xmlns:w16sdtfl="http://schemas.microsoft.com/office/word/2024/wordml/sdtformatlock" xmlns:w16se="http://schemas.microsoft.com/office/word/2015/wordml/symex" xmlns:wpg="http://schemas.microsoft.com/office/word/2010/wordprocessingGroup" xmlns:wpi="http://schemas.microsoft.com/office/word/2010/wordprocessingInk" xmlns:wne="http://schemas.microsoft.com/office/word/2006/wordml" xmlns:wps="http://schemas.microsoft.com/office/word/2010/wordprocessingShape" mc:Ignorable="w14 w15 w16se w16cid w16 w16cex w16sdtdh w16sdtfl w16du wp14">
   <w:abstractNum w:abstractNumId="0" w15:restartNumberingAfterBreak="0">
-    <w:nsid w:val="3FC10DA4"/>
+    <w:nsid w:val="112568E1"/>
     <w:multiLevelType w:val="multilevel"/>
-    <w:tmpl w:val="FFFFFFFF"/>
+    <w:tmpl w:val="B60A3572"/>
     <w:lvl w:ilvl="0">
       <w:start w:val="1"/>
       <w:numFmt w:val="bullet"/>
@@ -3288,6 +5314,530 @@
     </w:lvl>
   </w:abstractNum>
   <w:abstractNum w:abstractNumId="1" w15:restartNumberingAfterBreak="0">
+    <w:nsid w:val="13711A9F"/>
+    <w:multiLevelType w:val="multilevel"/>
+    <w:tmpl w:val="F9F27E36"/>
+    <w:lvl w:ilvl="0">
+      <w:start w:val="16"/>
+      <w:numFmt w:val="decimal"/>
+      <w:lvlText w:val="%1."/>
+      <w:lvlJc w:val="left"/>
+      <w:pPr>
+        <w:tabs>
+          <w:tab w:val="num" w:pos="720"/>
+        </w:tabs>
+        <w:ind w:left="720" w:hanging="360"/>
+      </w:pPr>
+    </w:lvl>
+    <w:lvl w:ilvl="1" w:tentative="1">
+      <w:start w:val="1"/>
+      <w:numFmt w:val="decimal"/>
+      <w:lvlText w:val="%2."/>
+      <w:lvlJc w:val="left"/>
+      <w:pPr>
+        <w:tabs>
+          <w:tab w:val="num" w:pos="1440"/>
+        </w:tabs>
+        <w:ind w:left="1440" w:hanging="360"/>
+      </w:pPr>
+    </w:lvl>
+    <w:lvl w:ilvl="2" w:tentative="1">
+      <w:start w:val="1"/>
+      <w:numFmt w:val="decimal"/>
+      <w:lvlText w:val="%3."/>
+      <w:lvlJc w:val="left"/>
+      <w:pPr>
+        <w:tabs>
+          <w:tab w:val="num" w:pos="2160"/>
+        </w:tabs>
+        <w:ind w:left="2160" w:hanging="360"/>
+      </w:pPr>
+    </w:lvl>
+    <w:lvl w:ilvl="3" w:tentative="1">
+      <w:start w:val="1"/>
+      <w:numFmt w:val="decimal"/>
+      <w:lvlText w:val="%4."/>
+      <w:lvlJc w:val="left"/>
+      <w:pPr>
+        <w:tabs>
+          <w:tab w:val="num" w:pos="2880"/>
+        </w:tabs>
+        <w:ind w:left="2880" w:hanging="360"/>
+      </w:pPr>
+    </w:lvl>
+    <w:lvl w:ilvl="4" w:tentative="1">
+      <w:start w:val="1"/>
+      <w:numFmt w:val="decimal"/>
+      <w:lvlText w:val="%5."/>
+      <w:lvlJc w:val="left"/>
+      <w:pPr>
+        <w:tabs>
+          <w:tab w:val="num" w:pos="3600"/>
+        </w:tabs>
+        <w:ind w:left="3600" w:hanging="360"/>
+      </w:pPr>
+    </w:lvl>
+    <w:lvl w:ilvl="5" w:tentative="1">
+      <w:start w:val="1"/>
+      <w:numFmt w:val="decimal"/>
+      <w:lvlText w:val="%6."/>
+      <w:lvlJc w:val="left"/>
+      <w:pPr>
+        <w:tabs>
+          <w:tab w:val="num" w:pos="4320"/>
+        </w:tabs>
+        <w:ind w:left="4320" w:hanging="360"/>
+      </w:pPr>
+    </w:lvl>
+    <w:lvl w:ilvl="6" w:tentative="1">
+      <w:start w:val="1"/>
+      <w:numFmt w:val="decimal"/>
+      <w:lvlText w:val="%7."/>
+      <w:lvlJc w:val="left"/>
+      <w:pPr>
+        <w:tabs>
+          <w:tab w:val="num" w:pos="5040"/>
+        </w:tabs>
+        <w:ind w:left="5040" w:hanging="360"/>
+      </w:pPr>
+    </w:lvl>
+    <w:lvl w:ilvl="7" w:tentative="1">
+      <w:start w:val="1"/>
+      <w:numFmt w:val="decimal"/>
+      <w:lvlText w:val="%8."/>
+      <w:lvlJc w:val="left"/>
+      <w:pPr>
+        <w:tabs>
+          <w:tab w:val="num" w:pos="5760"/>
+        </w:tabs>
+        <w:ind w:left="5760" w:hanging="360"/>
+      </w:pPr>
+    </w:lvl>
+    <w:lvl w:ilvl="8" w:tentative="1">
+      <w:start w:val="1"/>
+      <w:numFmt w:val="decimal"/>
+      <w:lvlText w:val="%9."/>
+      <w:lvlJc w:val="left"/>
+      <w:pPr>
+        <w:tabs>
+          <w:tab w:val="num" w:pos="6480"/>
+        </w:tabs>
+        <w:ind w:left="6480" w:hanging="360"/>
+      </w:pPr>
+    </w:lvl>
+  </w:abstractNum>
+  <w:abstractNum w:abstractNumId="2" w15:restartNumberingAfterBreak="0">
+    <w:nsid w:val="33422B62"/>
+    <w:multiLevelType w:val="multilevel"/>
+    <w:tmpl w:val="F7146C40"/>
+    <w:lvl w:ilvl="0">
+      <w:start w:val="1"/>
+      <w:numFmt w:val="bullet"/>
+      <w:lvlText w:val=""/>
+      <w:lvlJc w:val="left"/>
+      <w:pPr>
+        <w:tabs>
+          <w:tab w:val="num" w:pos="720"/>
+        </w:tabs>
+        <w:ind w:left="720" w:hanging="360"/>
+      </w:pPr>
+      <w:rPr>
+        <w:rFonts w:ascii="Symbol" w:hAnsi="Symbol" w:hint="default"/>
+        <w:sz w:val="20"/>
+      </w:rPr>
+    </w:lvl>
+    <w:lvl w:ilvl="1" w:tentative="1">
+      <w:start w:val="1"/>
+      <w:numFmt w:val="bullet"/>
+      <w:lvlText w:val="o"/>
+      <w:lvlJc w:val="left"/>
+      <w:pPr>
+        <w:tabs>
+          <w:tab w:val="num" w:pos="1440"/>
+        </w:tabs>
+        <w:ind w:left="1440" w:hanging="360"/>
+      </w:pPr>
+      <w:rPr>
+        <w:rFonts w:ascii="Courier New" w:hAnsi="Courier New" w:hint="default"/>
+        <w:sz w:val="20"/>
+      </w:rPr>
+    </w:lvl>
+    <w:lvl w:ilvl="2" w:tentative="1">
+      <w:start w:val="1"/>
+      <w:numFmt w:val="bullet"/>
+      <w:lvlText w:val=""/>
+      <w:lvlJc w:val="left"/>
+      <w:pPr>
+        <w:tabs>
+          <w:tab w:val="num" w:pos="2160"/>
+        </w:tabs>
+        <w:ind w:left="2160" w:hanging="360"/>
+      </w:pPr>
+      <w:rPr>
+        <w:rFonts w:ascii="Wingdings" w:hAnsi="Wingdings" w:hint="default"/>
+        <w:sz w:val="20"/>
+      </w:rPr>
+    </w:lvl>
+    <w:lvl w:ilvl="3" w:tentative="1">
+      <w:start w:val="1"/>
+      <w:numFmt w:val="bullet"/>
+      <w:lvlText w:val=""/>
+      <w:lvlJc w:val="left"/>
+      <w:pPr>
+        <w:tabs>
+          <w:tab w:val="num" w:pos="2880"/>
+        </w:tabs>
+        <w:ind w:left="2880" w:hanging="360"/>
+      </w:pPr>
+      <w:rPr>
+        <w:rFonts w:ascii="Wingdings" w:hAnsi="Wingdings" w:hint="default"/>
+        <w:sz w:val="20"/>
+      </w:rPr>
+    </w:lvl>
+    <w:lvl w:ilvl="4" w:tentative="1">
+      <w:start w:val="1"/>
+      <w:numFmt w:val="bullet"/>
+      <w:lvlText w:val=""/>
+      <w:lvlJc w:val="left"/>
+      <w:pPr>
+        <w:tabs>
+          <w:tab w:val="num" w:pos="3600"/>
+        </w:tabs>
+        <w:ind w:left="3600" w:hanging="360"/>
+      </w:pPr>
+      <w:rPr>
+        <w:rFonts w:ascii="Wingdings" w:hAnsi="Wingdings" w:hint="default"/>
+        <w:sz w:val="20"/>
+      </w:rPr>
+    </w:lvl>
+    <w:lvl w:ilvl="5" w:tentative="1">
+      <w:start w:val="1"/>
+      <w:numFmt w:val="bullet"/>
+      <w:lvlText w:val=""/>
+      <w:lvlJc w:val="left"/>
+      <w:pPr>
+        <w:tabs>
+          <w:tab w:val="num" w:pos="4320"/>
+        </w:tabs>
+        <w:ind w:left="4320" w:hanging="360"/>
+      </w:pPr>
+      <w:rPr>
+        <w:rFonts w:ascii="Wingdings" w:hAnsi="Wingdings" w:hint="default"/>
+        <w:sz w:val="20"/>
+      </w:rPr>
+    </w:lvl>
+    <w:lvl w:ilvl="6" w:tentative="1">
+      <w:start w:val="1"/>
+      <w:numFmt w:val="bullet"/>
+      <w:lvlText w:val=""/>
+      <w:lvlJc w:val="left"/>
+      <w:pPr>
+        <w:tabs>
+          <w:tab w:val="num" w:pos="5040"/>
+        </w:tabs>
+        <w:ind w:left="5040" w:hanging="360"/>
+      </w:pPr>
+      <w:rPr>
+        <w:rFonts w:ascii="Wingdings" w:hAnsi="Wingdings" w:hint="default"/>
+        <w:sz w:val="20"/>
+      </w:rPr>
+    </w:lvl>
+    <w:lvl w:ilvl="7" w:tentative="1">
+      <w:start w:val="1"/>
+      <w:numFmt w:val="bullet"/>
+      <w:lvlText w:val=""/>
+      <w:lvlJc w:val="left"/>
+      <w:pPr>
+        <w:tabs>
+          <w:tab w:val="num" w:pos="5760"/>
+        </w:tabs>
+        <w:ind w:left="5760" w:hanging="360"/>
+      </w:pPr>
+      <w:rPr>
+        <w:rFonts w:ascii="Wingdings" w:hAnsi="Wingdings" w:hint="default"/>
+        <w:sz w:val="20"/>
+      </w:rPr>
+    </w:lvl>
+    <w:lvl w:ilvl="8" w:tentative="1">
+      <w:start w:val="1"/>
+      <w:numFmt w:val="bullet"/>
+      <w:lvlText w:val=""/>
+      <w:lvlJc w:val="left"/>
+      <w:pPr>
+        <w:tabs>
+          <w:tab w:val="num" w:pos="6480"/>
+        </w:tabs>
+        <w:ind w:left="6480" w:hanging="360"/>
+      </w:pPr>
+      <w:rPr>
+        <w:rFonts w:ascii="Wingdings" w:hAnsi="Wingdings" w:hint="default"/>
+        <w:sz w:val="20"/>
+      </w:rPr>
+    </w:lvl>
+  </w:abstractNum>
+  <w:abstractNum w:abstractNumId="3" w15:restartNumberingAfterBreak="0">
+    <w:nsid w:val="3C8158B3"/>
+    <w:multiLevelType w:val="multilevel"/>
+    <w:tmpl w:val="4BA8C944"/>
+    <w:lvl w:ilvl="0">
+      <w:start w:val="18"/>
+      <w:numFmt w:val="decimal"/>
+      <w:lvlText w:val="%1."/>
+      <w:lvlJc w:val="left"/>
+      <w:pPr>
+        <w:tabs>
+          <w:tab w:val="num" w:pos="720"/>
+        </w:tabs>
+        <w:ind w:left="720" w:hanging="360"/>
+      </w:pPr>
+    </w:lvl>
+    <w:lvl w:ilvl="1" w:tentative="1">
+      <w:start w:val="1"/>
+      <w:numFmt w:val="decimal"/>
+      <w:lvlText w:val="%2."/>
+      <w:lvlJc w:val="left"/>
+      <w:pPr>
+        <w:tabs>
+          <w:tab w:val="num" w:pos="1440"/>
+        </w:tabs>
+        <w:ind w:left="1440" w:hanging="360"/>
+      </w:pPr>
+    </w:lvl>
+    <w:lvl w:ilvl="2" w:tentative="1">
+      <w:start w:val="1"/>
+      <w:numFmt w:val="decimal"/>
+      <w:lvlText w:val="%3."/>
+      <w:lvlJc w:val="left"/>
+      <w:pPr>
+        <w:tabs>
+          <w:tab w:val="num" w:pos="2160"/>
+        </w:tabs>
+        <w:ind w:left="2160" w:hanging="360"/>
+      </w:pPr>
+    </w:lvl>
+    <w:lvl w:ilvl="3" w:tentative="1">
+      <w:start w:val="1"/>
+      <w:numFmt w:val="decimal"/>
+      <w:lvlText w:val="%4."/>
+      <w:lvlJc w:val="left"/>
+      <w:pPr>
+        <w:tabs>
+          <w:tab w:val="num" w:pos="2880"/>
+        </w:tabs>
+        <w:ind w:left="2880" w:hanging="360"/>
+      </w:pPr>
+    </w:lvl>
+    <w:lvl w:ilvl="4" w:tentative="1">
+      <w:start w:val="1"/>
+      <w:numFmt w:val="decimal"/>
+      <w:lvlText w:val="%5."/>
+      <w:lvlJc w:val="left"/>
+      <w:pPr>
+        <w:tabs>
+          <w:tab w:val="num" w:pos="3600"/>
+        </w:tabs>
+        <w:ind w:left="3600" w:hanging="360"/>
+      </w:pPr>
+    </w:lvl>
+    <w:lvl w:ilvl="5" w:tentative="1">
+      <w:start w:val="1"/>
+      <w:numFmt w:val="decimal"/>
+      <w:lvlText w:val="%6."/>
+      <w:lvlJc w:val="left"/>
+      <w:pPr>
+        <w:tabs>
+          <w:tab w:val="num" w:pos="4320"/>
+        </w:tabs>
+        <w:ind w:left="4320" w:hanging="360"/>
+      </w:pPr>
+    </w:lvl>
+    <w:lvl w:ilvl="6" w:tentative="1">
+      <w:start w:val="1"/>
+      <w:numFmt w:val="decimal"/>
+      <w:lvlText w:val="%7."/>
+      <w:lvlJc w:val="left"/>
+      <w:pPr>
+        <w:tabs>
+          <w:tab w:val="num" w:pos="5040"/>
+        </w:tabs>
+        <w:ind w:left="5040" w:hanging="360"/>
+      </w:pPr>
+    </w:lvl>
+    <w:lvl w:ilvl="7" w:tentative="1">
+      <w:start w:val="1"/>
+      <w:numFmt w:val="decimal"/>
+      <w:lvlText w:val="%8."/>
+      <w:lvlJc w:val="left"/>
+      <w:pPr>
+        <w:tabs>
+          <w:tab w:val="num" w:pos="5760"/>
+        </w:tabs>
+        <w:ind w:left="5760" w:hanging="360"/>
+      </w:pPr>
+    </w:lvl>
+    <w:lvl w:ilvl="8" w:tentative="1">
+      <w:start w:val="1"/>
+      <w:numFmt w:val="decimal"/>
+      <w:lvlText w:val="%9."/>
+      <w:lvlJc w:val="left"/>
+      <w:pPr>
+        <w:tabs>
+          <w:tab w:val="num" w:pos="6480"/>
+        </w:tabs>
+        <w:ind w:left="6480" w:hanging="360"/>
+      </w:pPr>
+    </w:lvl>
+  </w:abstractNum>
+  <w:abstractNum w:abstractNumId="4" w15:restartNumberingAfterBreak="0">
+    <w:nsid w:val="3FC10DA4"/>
+    <w:multiLevelType w:val="multilevel"/>
+    <w:tmpl w:val="FFFFFFFF"/>
+    <w:lvl w:ilvl="0">
+      <w:start w:val="1"/>
+      <w:numFmt w:val="bullet"/>
+      <w:lvlText w:val=""/>
+      <w:lvlJc w:val="left"/>
+      <w:pPr>
+        <w:tabs>
+          <w:tab w:val="num" w:pos="720"/>
+        </w:tabs>
+        <w:ind w:left="720" w:hanging="360"/>
+      </w:pPr>
+      <w:rPr>
+        <w:rFonts w:ascii="Symbol" w:hAnsi="Symbol" w:hint="default"/>
+        <w:sz w:val="20"/>
+      </w:rPr>
+    </w:lvl>
+    <w:lvl w:ilvl="1" w:tentative="1">
+      <w:start w:val="1"/>
+      <w:numFmt w:val="bullet"/>
+      <w:lvlText w:val="o"/>
+      <w:lvlJc w:val="left"/>
+      <w:pPr>
+        <w:tabs>
+          <w:tab w:val="num" w:pos="1440"/>
+        </w:tabs>
+        <w:ind w:left="1440" w:hanging="360"/>
+      </w:pPr>
+      <w:rPr>
+        <w:rFonts w:ascii="Courier New" w:hAnsi="Courier New" w:hint="default"/>
+        <w:sz w:val="20"/>
+      </w:rPr>
+    </w:lvl>
+    <w:lvl w:ilvl="2" w:tentative="1">
+      <w:start w:val="1"/>
+      <w:numFmt w:val="bullet"/>
+      <w:lvlText w:val=""/>
+      <w:lvlJc w:val="left"/>
+      <w:pPr>
+        <w:tabs>
+          <w:tab w:val="num" w:pos="2160"/>
+        </w:tabs>
+        <w:ind w:left="2160" w:hanging="360"/>
+      </w:pPr>
+      <w:rPr>
+        <w:rFonts w:ascii="Wingdings" w:hAnsi="Wingdings" w:hint="default"/>
+        <w:sz w:val="20"/>
+      </w:rPr>
+    </w:lvl>
+    <w:lvl w:ilvl="3" w:tentative="1">
+      <w:start w:val="1"/>
+      <w:numFmt w:val="bullet"/>
+      <w:lvlText w:val=""/>
+      <w:lvlJc w:val="left"/>
+      <w:pPr>
+        <w:tabs>
+          <w:tab w:val="num" w:pos="2880"/>
+        </w:tabs>
+        <w:ind w:left="2880" w:hanging="360"/>
+      </w:pPr>
+      <w:rPr>
+        <w:rFonts w:ascii="Wingdings" w:hAnsi="Wingdings" w:hint="default"/>
+        <w:sz w:val="20"/>
+      </w:rPr>
+    </w:lvl>
+    <w:lvl w:ilvl="4" w:tentative="1">
+      <w:start w:val="1"/>
+      <w:numFmt w:val="bullet"/>
+      <w:lvlText w:val=""/>
+      <w:lvlJc w:val="left"/>
+      <w:pPr>
+        <w:tabs>
+          <w:tab w:val="num" w:pos="3600"/>
+        </w:tabs>
+        <w:ind w:left="3600" w:hanging="360"/>
+      </w:pPr>
+      <w:rPr>
+        <w:rFonts w:ascii="Wingdings" w:hAnsi="Wingdings" w:hint="default"/>
+        <w:sz w:val="20"/>
+      </w:rPr>
+    </w:lvl>
+    <w:lvl w:ilvl="5" w:tentative="1">
+      <w:start w:val="1"/>
+      <w:numFmt w:val="bullet"/>
+      <w:lvlText w:val=""/>
+      <w:lvlJc w:val="left"/>
+      <w:pPr>
+        <w:tabs>
+          <w:tab w:val="num" w:pos="4320"/>
+        </w:tabs>
+        <w:ind w:left="4320" w:hanging="360"/>
+      </w:pPr>
+      <w:rPr>
+        <w:rFonts w:ascii="Wingdings" w:hAnsi="Wingdings" w:hint="default"/>
+        <w:sz w:val="20"/>
+      </w:rPr>
+    </w:lvl>
+    <w:lvl w:ilvl="6" w:tentative="1">
+      <w:start w:val="1"/>
+      <w:numFmt w:val="bullet"/>
+      <w:lvlText w:val=""/>
+      <w:lvlJc w:val="left"/>
+      <w:pPr>
+        <w:tabs>
+          <w:tab w:val="num" w:pos="5040"/>
+        </w:tabs>
+        <w:ind w:left="5040" w:hanging="360"/>
+      </w:pPr>
+      <w:rPr>
+        <w:rFonts w:ascii="Wingdings" w:hAnsi="Wingdings" w:hint="default"/>
+        <w:sz w:val="20"/>
+      </w:rPr>
+    </w:lvl>
+    <w:lvl w:ilvl="7" w:tentative="1">
+      <w:start w:val="1"/>
+      <w:numFmt w:val="bullet"/>
+      <w:lvlText w:val=""/>
+      <w:lvlJc w:val="left"/>
+      <w:pPr>
+        <w:tabs>
+          <w:tab w:val="num" w:pos="5760"/>
+        </w:tabs>
+        <w:ind w:left="5760" w:hanging="360"/>
+      </w:pPr>
+      <w:rPr>
+        <w:rFonts w:ascii="Wingdings" w:hAnsi="Wingdings" w:hint="default"/>
+        <w:sz w:val="20"/>
+      </w:rPr>
+    </w:lvl>
+    <w:lvl w:ilvl="8" w:tentative="1">
+      <w:start w:val="1"/>
+      <w:numFmt w:val="bullet"/>
+      <w:lvlText w:val=""/>
+      <w:lvlJc w:val="left"/>
+      <w:pPr>
+        <w:tabs>
+          <w:tab w:val="num" w:pos="6480"/>
+        </w:tabs>
+        <w:ind w:left="6480" w:hanging="360"/>
+      </w:pPr>
+      <w:rPr>
+        <w:rFonts w:ascii="Wingdings" w:hAnsi="Wingdings" w:hint="default"/>
+        <w:sz w:val="20"/>
+      </w:rPr>
+    </w:lvl>
+  </w:abstractNum>
+  <w:abstractNum w:abstractNumId="5" w15:restartNumberingAfterBreak="0">
     <w:nsid w:val="579B1FA3"/>
     <w:multiLevelType w:val="hybridMultilevel"/>
     <w:tmpl w:val="EC46F2EA"/>
@@ -3408,7 +5958,120 @@
       </w:rPr>
     </w:lvl>
   </w:abstractNum>
-  <w:abstractNum w:abstractNumId="2" w15:restartNumberingAfterBreak="0">
+  <w:abstractNum w:abstractNumId="6" w15:restartNumberingAfterBreak="0">
+    <w:nsid w:val="6CF0715C"/>
+    <w:multiLevelType w:val="multilevel"/>
+    <w:tmpl w:val="53845772"/>
+    <w:lvl w:ilvl="0">
+      <w:start w:val="1"/>
+      <w:numFmt w:val="decimal"/>
+      <w:lvlText w:val="%1."/>
+      <w:lvlJc w:val="left"/>
+      <w:pPr>
+        <w:tabs>
+          <w:tab w:val="num" w:pos="720"/>
+        </w:tabs>
+        <w:ind w:left="720" w:hanging="360"/>
+      </w:pPr>
+    </w:lvl>
+    <w:lvl w:ilvl="1" w:tentative="1">
+      <w:start w:val="1"/>
+      <w:numFmt w:val="decimal"/>
+      <w:lvlText w:val="%2."/>
+      <w:lvlJc w:val="left"/>
+      <w:pPr>
+        <w:tabs>
+          <w:tab w:val="num" w:pos="1440"/>
+        </w:tabs>
+        <w:ind w:left="1440" w:hanging="360"/>
+      </w:pPr>
+    </w:lvl>
+    <w:lvl w:ilvl="2" w:tentative="1">
+      <w:start w:val="1"/>
+      <w:numFmt w:val="decimal"/>
+      <w:lvlText w:val="%3."/>
+      <w:lvlJc w:val="left"/>
+      <w:pPr>
+        <w:tabs>
+          <w:tab w:val="num" w:pos="2160"/>
+        </w:tabs>
+        <w:ind w:left="2160" w:hanging="360"/>
+      </w:pPr>
+    </w:lvl>
+    <w:lvl w:ilvl="3" w:tentative="1">
+      <w:start w:val="1"/>
+      <w:numFmt w:val="decimal"/>
+      <w:lvlText w:val="%4."/>
+      <w:lvlJc w:val="left"/>
+      <w:pPr>
+        <w:tabs>
+          <w:tab w:val="num" w:pos="2880"/>
+        </w:tabs>
+        <w:ind w:left="2880" w:hanging="360"/>
+      </w:pPr>
+    </w:lvl>
+    <w:lvl w:ilvl="4" w:tentative="1">
+      <w:start w:val="1"/>
+      <w:numFmt w:val="decimal"/>
+      <w:lvlText w:val="%5."/>
+      <w:lvlJc w:val="left"/>
+      <w:pPr>
+        <w:tabs>
+          <w:tab w:val="num" w:pos="3600"/>
+        </w:tabs>
+        <w:ind w:left="3600" w:hanging="360"/>
+      </w:pPr>
+    </w:lvl>
+    <w:lvl w:ilvl="5" w:tentative="1">
+      <w:start w:val="1"/>
+      <w:numFmt w:val="decimal"/>
+      <w:lvlText w:val="%6."/>
+      <w:lvlJc w:val="left"/>
+      <w:pPr>
+        <w:tabs>
+          <w:tab w:val="num" w:pos="4320"/>
+        </w:tabs>
+        <w:ind w:left="4320" w:hanging="360"/>
+      </w:pPr>
+    </w:lvl>
+    <w:lvl w:ilvl="6" w:tentative="1">
+      <w:start w:val="1"/>
+      <w:numFmt w:val="decimal"/>
+      <w:lvlText w:val="%7."/>
+      <w:lvlJc w:val="left"/>
+      <w:pPr>
+        <w:tabs>
+          <w:tab w:val="num" w:pos="5040"/>
+        </w:tabs>
+        <w:ind w:left="5040" w:hanging="360"/>
+      </w:pPr>
+    </w:lvl>
+    <w:lvl w:ilvl="7" w:tentative="1">
+      <w:start w:val="1"/>
+      <w:numFmt w:val="decimal"/>
+      <w:lvlText w:val="%8."/>
+      <w:lvlJc w:val="left"/>
+      <w:pPr>
+        <w:tabs>
+          <w:tab w:val="num" w:pos="5760"/>
+        </w:tabs>
+        <w:ind w:left="5760" w:hanging="360"/>
+      </w:pPr>
+    </w:lvl>
+    <w:lvl w:ilvl="8" w:tentative="1">
+      <w:start w:val="1"/>
+      <w:numFmt w:val="decimal"/>
+      <w:lvlText w:val="%9."/>
+      <w:lvlJc w:val="left"/>
+      <w:pPr>
+        <w:tabs>
+          <w:tab w:val="num" w:pos="6480"/>
+        </w:tabs>
+        <w:ind w:left="6480" w:hanging="360"/>
+      </w:pPr>
+    </w:lvl>
+  </w:abstractNum>
+  <w:abstractNum w:abstractNumId="7" w15:restartNumberingAfterBreak="0">
     <w:nsid w:val="74DD0F6C"/>
     <w:multiLevelType w:val="hybridMultilevel"/>
     <w:tmpl w:val="BA98F1BE"/>
@@ -3539,13 +6202,28 @@
     </w:lvl>
   </w:abstractNum>
   <w:num w:numId="1" w16cid:durableId="439877957">
+    <w:abstractNumId w:val="7"/>
+  </w:num>
+  <w:num w:numId="2" w16cid:durableId="1951617824">
+    <w:abstractNumId w:val="5"/>
+  </w:num>
+  <w:num w:numId="3" w16cid:durableId="1874226707">
+    <w:abstractNumId w:val="4"/>
+  </w:num>
+  <w:num w:numId="4" w16cid:durableId="502478218">
+    <w:abstractNumId w:val="6"/>
+  </w:num>
+  <w:num w:numId="5" w16cid:durableId="476457599">
     <w:abstractNumId w:val="2"/>
   </w:num>
-  <w:num w:numId="2" w16cid:durableId="1951617824">
+  <w:num w:numId="6" w16cid:durableId="771170763">
     <w:abstractNumId w:val="1"/>
   </w:num>
-  <w:num w:numId="3" w16cid:durableId="1874226707">
+  <w:num w:numId="7" w16cid:durableId="1419251530">
     <w:abstractNumId w:val="0"/>
+  </w:num>
+  <w:num w:numId="8" w16cid:durableId="1701588648">
+    <w:abstractNumId w:val="3"/>
   </w:num>
 </w:numbering>
 </file>
@@ -4124,6 +6802,54 @@
       <w:shd w:val="clear" w:color="auto" w:fill="E1DFDD"/>
     </w:rPr>
   </w:style>
+  <w:style w:type="paragraph" w:styleId="Header">
+    <w:name w:val="header"/>
+    <w:basedOn w:val="Normal"/>
+    <w:link w:val="HeaderChar"/>
+    <w:uiPriority w:val="99"/>
+    <w:unhideWhenUsed/>
+    <w:rsid w:val="000848A4"/>
+    <w:pPr>
+      <w:tabs>
+        <w:tab w:val="center" w:pos="4680"/>
+        <w:tab w:val="right" w:pos="9360"/>
+      </w:tabs>
+    </w:pPr>
+  </w:style>
+  <w:style w:type="character" w:customStyle="1" w:styleId="HeaderChar">
+    <w:name w:val="Header Char"/>
+    <w:basedOn w:val="DefaultParagraphFont"/>
+    <w:link w:val="Header"/>
+    <w:uiPriority w:val="99"/>
+    <w:rsid w:val="000848A4"/>
+    <w:rPr>
+      <w:rFonts w:ascii="Tahoma" w:eastAsia="Tahoma" w:hAnsi="Tahoma" w:cs="Tahoma"/>
+    </w:rPr>
+  </w:style>
+  <w:style w:type="paragraph" w:styleId="Footer">
+    <w:name w:val="footer"/>
+    <w:basedOn w:val="Normal"/>
+    <w:link w:val="FooterChar"/>
+    <w:uiPriority w:val="99"/>
+    <w:unhideWhenUsed/>
+    <w:rsid w:val="000848A4"/>
+    <w:pPr>
+      <w:tabs>
+        <w:tab w:val="center" w:pos="4680"/>
+        <w:tab w:val="right" w:pos="9360"/>
+      </w:tabs>
+    </w:pPr>
+  </w:style>
+  <w:style w:type="character" w:customStyle="1" w:styleId="FooterChar">
+    <w:name w:val="Footer Char"/>
+    <w:basedOn w:val="DefaultParagraphFont"/>
+    <w:link w:val="Footer"/>
+    <w:uiPriority w:val="99"/>
+    <w:rsid w:val="000848A4"/>
+    <w:rPr>
+      <w:rFonts w:ascii="Tahoma" w:eastAsia="Tahoma" w:hAnsi="Tahoma" w:cs="Tahoma"/>
+    </w:rPr>
+  </w:style>
 </w:styles>
 </file>
 
@@ -4408,4 +7134,16 @@
   <a:objectDefaults/>
   <a:extraClrSchemeLst/>
 </a:theme>
+</file>
+
+<file path=customXml/item1.xml><?xml version="1.0" encoding="utf-8"?>
+<b:Sources xmlns:b="http://schemas.openxmlformats.org/officeDocument/2006/bibliography" xmlns="http://schemas.openxmlformats.org/officeDocument/2006/bibliography" SelectedStyle="\APASixthEditionOfficeOnline.xsl" StyleName="APA" Version="6"/>
+</file>
+
+<file path=customXml/itemProps1.xml><?xml version="1.0" encoding="utf-8"?>
+<ds:datastoreItem xmlns:ds="http://schemas.openxmlformats.org/officeDocument/2006/customXml" ds:itemID="{86D0891B-67B6-4D0B-935E-F4D3C02CA10B}">
+  <ds:schemaRefs>
+    <ds:schemaRef ds:uri="http://schemas.openxmlformats.org/officeDocument/2006/bibliography"/>
+  </ds:schemaRefs>
+</ds:datastoreItem>
 </file>
</xml_diff>